<commit_message>
Add problem 2 and solution
</commit_message>
<xml_diff>
--- a/NodeJs/Learnyounode-solution.docx
+++ b/NodeJs/Learnyounode-solution.docx
@@ -79,6 +79,300 @@
       <w:pPr>
         <w:contextualSpacing/>
       </w:pPr>
+    </w:p>
+    <w:p>
+      <w:pPr>
+        <w:rPr>
+          <w:b/>
+        </w:rPr>
+      </w:pPr>
+      <w:r>
+        <w:rPr>
+          <w:b/>
+        </w:rPr>
+        <w:t xml:space="preserve">Lesson </w:t>
+      </w:r>
+      <w:r>
+        <w:rPr>
+          <w:b/>
+        </w:rPr>
+        <w:t>2</w:t>
+      </w:r>
+    </w:p>
+    <w:p>
+      <w:pPr>
+        <w:contextualSpacing/>
+      </w:pPr>
+      <w:r>
+        <w:t>Write a program that accepts one or more numbers as command-line arguments and prints the sum of those numbers to the console (</w:t>
+      </w:r>
+      <w:proofErr w:type="spellStart"/>
+      <w:r>
+        <w:t>stdout</w:t>
+      </w:r>
+      <w:proofErr w:type="spellEnd"/>
+      <w:r>
+        <w:t>).</w:t>
+      </w:r>
+    </w:p>
+    <w:p>
+      <w:pPr>
+        <w:contextualSpacing/>
+      </w:pPr>
+    </w:p>
+    <w:p>
+      <w:pPr>
+        <w:contextualSpacing/>
+        <w:rPr>
+          <w:b/>
+        </w:rPr>
+      </w:pPr>
+      <w:r>
+        <w:rPr>
+          <w:b/>
+        </w:rPr>
+        <w:t>Solution</w:t>
+      </w:r>
+    </w:p>
+    <w:p>
+      <w:pPr>
+        <w:contextualSpacing/>
+      </w:pPr>
+      <w:r>
+        <w:tab/>
+      </w:r>
+      <w:proofErr w:type="spellStart"/>
+      <w:proofErr w:type="gramStart"/>
+      <w:r>
+        <w:t>var</w:t>
+      </w:r>
+      <w:proofErr w:type="spellEnd"/>
+      <w:proofErr w:type="gramEnd"/>
+      <w:r>
+        <w:t xml:space="preserve"> data = </w:t>
+      </w:r>
+      <w:proofErr w:type="spellStart"/>
+      <w:r>
+        <w:t>process.argv</w:t>
+      </w:r>
+      <w:proofErr w:type="spellEnd"/>
+    </w:p>
+    <w:p>
+      <w:pPr>
+        <w:ind w:left="720"/>
+        <w:contextualSpacing/>
+      </w:pPr>
+      <w:proofErr w:type="spellStart"/>
+      <w:proofErr w:type="gramStart"/>
+      <w:r>
+        <w:t>var</w:t>
+      </w:r>
+      <w:proofErr w:type="spellEnd"/>
+      <w:proofErr w:type="gramEnd"/>
+      <w:r>
+        <w:t xml:space="preserve"> info = </w:t>
+      </w:r>
+      <w:proofErr w:type="spellStart"/>
+      <w:r>
+        <w:t>data.slice</w:t>
+      </w:r>
+      <w:proofErr w:type="spellEnd"/>
+      <w:r>
+        <w:t>(2);</w:t>
+      </w:r>
+    </w:p>
+    <w:p>
+      <w:pPr>
+        <w:ind w:left="720"/>
+        <w:contextualSpacing/>
+      </w:pPr>
+    </w:p>
+    <w:p>
+      <w:pPr>
+        <w:ind w:left="720"/>
+        <w:contextualSpacing/>
+      </w:pPr>
+    </w:p>
+    <w:p>
+      <w:pPr>
+        <w:ind w:left="720"/>
+        <w:contextualSpacing/>
+      </w:pPr>
+      <w:proofErr w:type="gramStart"/>
+      <w:r>
+        <w:t>function</w:t>
+      </w:r>
+      <w:proofErr w:type="gramEnd"/>
+      <w:r>
+        <w:t xml:space="preserve"> sum(array){</w:t>
+      </w:r>
+    </w:p>
+    <w:p>
+      <w:pPr>
+        <w:ind w:left="720"/>
+        <w:contextualSpacing/>
+      </w:pPr>
+      <w:r>
+        <w:t xml:space="preserve">    </w:t>
+      </w:r>
+      <w:proofErr w:type="spellStart"/>
+      <w:proofErr w:type="gramStart"/>
+      <w:r>
+        <w:t>var</w:t>
+      </w:r>
+      <w:proofErr w:type="spellEnd"/>
+      <w:proofErr w:type="gramEnd"/>
+      <w:r>
+        <w:t xml:space="preserve"> result = </w:t>
+      </w:r>
+      <w:proofErr w:type="spellStart"/>
+      <w:r>
+        <w:t>array.reduce</w:t>
+      </w:r>
+      <w:proofErr w:type="spellEnd"/>
+      <w:r>
+        <w:t>(function(</w:t>
+      </w:r>
+      <w:proofErr w:type="spellStart"/>
+      <w:r>
+        <w:t>a,b</w:t>
+      </w:r>
+      <w:proofErr w:type="spellEnd"/>
+      <w:r>
+        <w:t>){</w:t>
+      </w:r>
+    </w:p>
+    <w:p>
+      <w:pPr>
+        <w:ind w:left="720"/>
+        <w:contextualSpacing/>
+      </w:pPr>
+      <w:r>
+        <w:t xml:space="preserve">        a = </w:t>
+      </w:r>
+      <w:proofErr w:type="spellStart"/>
+      <w:proofErr w:type="gramStart"/>
+      <w:r>
+        <w:t>parseInt</w:t>
+      </w:r>
+      <w:proofErr w:type="spellEnd"/>
+      <w:r>
+        <w:t>(</w:t>
+      </w:r>
+      <w:proofErr w:type="gramEnd"/>
+      <w:r>
+        <w:t>a);</w:t>
+      </w:r>
+    </w:p>
+    <w:p>
+      <w:pPr>
+        <w:ind w:left="720"/>
+        <w:contextualSpacing/>
+      </w:pPr>
+      <w:r>
+        <w:t xml:space="preserve">        b = </w:t>
+      </w:r>
+      <w:proofErr w:type="spellStart"/>
+      <w:proofErr w:type="gramStart"/>
+      <w:r>
+        <w:t>parseInt</w:t>
+      </w:r>
+      <w:proofErr w:type="spellEnd"/>
+      <w:r>
+        <w:t>(</w:t>
+      </w:r>
+      <w:proofErr w:type="gramEnd"/>
+      <w:r>
+        <w:t>b);</w:t>
+      </w:r>
+    </w:p>
+    <w:p>
+      <w:pPr>
+        <w:ind w:left="720"/>
+        <w:contextualSpacing/>
+      </w:pPr>
+      <w:r>
+        <w:t xml:space="preserve">        </w:t>
+      </w:r>
+      <w:proofErr w:type="gramStart"/>
+      <w:r>
+        <w:t>return</w:t>
+      </w:r>
+      <w:proofErr w:type="gramEnd"/>
+      <w:r>
+        <w:t xml:space="preserve"> </w:t>
+      </w:r>
+      <w:proofErr w:type="spellStart"/>
+      <w:r>
+        <w:t>a+b</w:t>
+      </w:r>
+      <w:proofErr w:type="spellEnd"/>
+      <w:r>
+        <w:t>;</w:t>
+      </w:r>
+    </w:p>
+    <w:p>
+      <w:pPr>
+        <w:ind w:left="720"/>
+        <w:contextualSpacing/>
+      </w:pPr>
+      <w:r>
+        <w:t xml:space="preserve">    }</w:t>
+      </w:r>
+      <w:proofErr w:type="gramStart"/>
+      <w:r>
+        <w:t>,0</w:t>
+      </w:r>
+      <w:proofErr w:type="gramEnd"/>
+      <w:r>
+        <w:t>);</w:t>
+      </w:r>
+    </w:p>
+    <w:p>
+      <w:pPr>
+        <w:ind w:left="720"/>
+        <w:contextualSpacing/>
+      </w:pPr>
+      <w:r>
+        <w:t xml:space="preserve">    </w:t>
+      </w:r>
+      <w:proofErr w:type="gramStart"/>
+      <w:r>
+        <w:t>console.log(</w:t>
+      </w:r>
+      <w:proofErr w:type="gramEnd"/>
+      <w:r>
+        <w:t>result);</w:t>
+      </w:r>
+    </w:p>
+    <w:p>
+      <w:pPr>
+        <w:ind w:left="720"/>
+        <w:contextualSpacing/>
+      </w:pPr>
+      <w:r>
+        <w:t>};</w:t>
+      </w:r>
+    </w:p>
+    <w:p>
+      <w:pPr>
+        <w:ind w:left="720"/>
+        <w:contextualSpacing/>
+      </w:pPr>
+    </w:p>
+    <w:p>
+      <w:pPr>
+        <w:ind w:left="720"/>
+        <w:contextualSpacing/>
+      </w:pPr>
+      <w:proofErr w:type="gramStart"/>
+      <w:r>
+        <w:t>sum(</w:t>
+      </w:r>
+      <w:proofErr w:type="gramEnd"/>
+      <w:r>
+        <w:t>info);</w:t>
+      </w:r>
     </w:p>
     <w:p>
       <w:pPr>

</xml_diff>

<commit_message>
Add problem 3 and solution
</commit_message>
<xml_diff>
--- a/NodeJs/Learnyounode-solution.docx
+++ b/NodeJs/Learnyounode-solution.docx
@@ -58,6 +58,12 @@
         </w:rPr>
         <w:t>Solution</w:t>
       </w:r>
+      <w:r>
+        <w:rPr>
+          <w:b/>
+        </w:rPr>
+        <w:t xml:space="preserve"> 1</w:t>
+      </w:r>
     </w:p>
     <w:p>
       <w:pPr>
@@ -86,6 +92,13 @@
           <w:b/>
         </w:rPr>
       </w:pPr>
+    </w:p>
+    <w:p>
+      <w:pPr>
+        <w:rPr>
+          <w:b/>
+        </w:rPr>
+      </w:pPr>
       <w:r>
         <w:rPr>
           <w:b/>
@@ -133,6 +146,12 @@
         </w:rPr>
         <w:t>Solution</w:t>
       </w:r>
+      <w:r>
+        <w:rPr>
+          <w:b/>
+        </w:rPr>
+        <w:t xml:space="preserve"> 2</w:t>
+      </w:r>
     </w:p>
     <w:p>
       <w:pPr>
@@ -372,6 +391,395 @@
       <w:proofErr w:type="gramEnd"/>
       <w:r>
         <w:t>info);</w:t>
+      </w:r>
+    </w:p>
+    <w:p>
+      <w:pPr>
+        <w:contextualSpacing/>
+      </w:pPr>
+    </w:p>
+    <w:p>
+      <w:pPr>
+        <w:rPr>
+          <w:b/>
+        </w:rPr>
+      </w:pPr>
+    </w:p>
+    <w:p>
+      <w:pPr>
+        <w:rPr>
+          <w:b/>
+        </w:rPr>
+      </w:pPr>
+      <w:r>
+        <w:rPr>
+          <w:b/>
+        </w:rPr>
+        <w:t xml:space="preserve">Lesson </w:t>
+      </w:r>
+      <w:r>
+        <w:rPr>
+          <w:b/>
+        </w:rPr>
+        <w:t xml:space="preserve">3 - </w:t>
+      </w:r>
+      <w:r>
+        <w:t>MY FIRST I/O</w:t>
+      </w:r>
+    </w:p>
+    <w:p>
+      <w:pPr>
+        <w:contextualSpacing/>
+      </w:pPr>
+    </w:p>
+    <w:p>
+      <w:pPr>
+        <w:contextualSpacing/>
+      </w:pPr>
+      <w:r>
+        <w:t xml:space="preserve">  Write a program that uses a single synchronous </w:t>
+      </w:r>
+      <w:proofErr w:type="spellStart"/>
+      <w:r>
+        <w:t>filesystem</w:t>
+      </w:r>
+      <w:proofErr w:type="spellEnd"/>
+      <w:r>
+        <w:t xml:space="preserve"> operation to</w:t>
+      </w:r>
+    </w:p>
+    <w:p>
+      <w:pPr>
+        <w:contextualSpacing/>
+      </w:pPr>
+      <w:r>
+        <w:t xml:space="preserve">  </w:t>
+      </w:r>
+      <w:proofErr w:type="gramStart"/>
+      <w:r>
+        <w:t>read</w:t>
+      </w:r>
+      <w:proofErr w:type="gramEnd"/>
+      <w:r>
+        <w:t xml:space="preserve"> a file and print the number of newlines (\n) it contains to the</w:t>
+      </w:r>
+    </w:p>
+    <w:p>
+      <w:pPr>
+        <w:contextualSpacing/>
+      </w:pPr>
+      <w:r>
+        <w:t xml:space="preserve">  </w:t>
+      </w:r>
+      <w:proofErr w:type="gramStart"/>
+      <w:r>
+        <w:t>console</w:t>
+      </w:r>
+      <w:proofErr w:type="gramEnd"/>
+      <w:r>
+        <w:t xml:space="preserve"> (</w:t>
+      </w:r>
+      <w:proofErr w:type="spellStart"/>
+      <w:r>
+        <w:t>stdout</w:t>
+      </w:r>
+      <w:proofErr w:type="spellEnd"/>
+      <w:r>
+        <w:t xml:space="preserve">), similar to running cat file | </w:t>
+      </w:r>
+      <w:proofErr w:type="spellStart"/>
+      <w:r>
+        <w:t>wc</w:t>
+      </w:r>
+      <w:proofErr w:type="spellEnd"/>
+      <w:r>
+        <w:t xml:space="preserve"> -l.</w:t>
+      </w:r>
+    </w:p>
+    <w:p>
+      <w:pPr>
+        <w:contextualSpacing/>
+      </w:pPr>
+    </w:p>
+    <w:p>
+      <w:pPr>
+        <w:contextualSpacing/>
+      </w:pPr>
+      <w:r>
+        <w:t xml:space="preserve">  The full path to the file to read will be provided as the first</w:t>
+      </w:r>
+    </w:p>
+    <w:p>
+      <w:pPr>
+        <w:contextualSpacing/>
+      </w:pPr>
+      <w:r>
+        <w:t xml:space="preserve">  </w:t>
+      </w:r>
+      <w:proofErr w:type="gramStart"/>
+      <w:r>
+        <w:t>command-line</w:t>
+      </w:r>
+      <w:proofErr w:type="gramEnd"/>
+      <w:r>
+        <w:t xml:space="preserve"> argument (i.e., </w:t>
+      </w:r>
+      <w:proofErr w:type="spellStart"/>
+      <w:r>
+        <w:t>process.argv</w:t>
+      </w:r>
+      <w:proofErr w:type="spellEnd"/>
+      <w:r>
+        <w:t>[2]). You do not need to make</w:t>
+      </w:r>
+    </w:p>
+    <w:p>
+      <w:pPr>
+        <w:contextualSpacing/>
+      </w:pPr>
+      <w:r>
+        <w:t xml:space="preserve">  </w:t>
+      </w:r>
+      <w:proofErr w:type="gramStart"/>
+      <w:r>
+        <w:t>your</w:t>
+      </w:r>
+      <w:proofErr w:type="gramEnd"/>
+      <w:r>
+        <w:t xml:space="preserve"> own test file.</w:t>
+      </w:r>
+    </w:p>
+    <w:p>
+      <w:pPr>
+        <w:contextualSpacing/>
+      </w:pPr>
+    </w:p>
+    <w:p>
+      <w:pPr>
+        <w:contextualSpacing/>
+      </w:pPr>
+      <w:r>
+        <w:rPr>
+          <w:b/>
+        </w:rPr>
+        <w:lastRenderedPageBreak/>
+        <w:t>Notes:</w:t>
+      </w:r>
+      <w:r>
+        <w:t xml:space="preserve">  All synchronous (or blocking) </w:t>
+      </w:r>
+      <w:proofErr w:type="spellStart"/>
+      <w:r>
+        <w:t>filesystem</w:t>
+      </w:r>
+      <w:proofErr w:type="spellEnd"/>
+      <w:r>
+        <w:t xml:space="preserve"> methods in the </w:t>
+      </w:r>
+      <w:proofErr w:type="spellStart"/>
+      <w:r>
+        <w:t>fs</w:t>
+      </w:r>
+      <w:proofErr w:type="spellEnd"/>
+      <w:r>
+        <w:t xml:space="preserve"> module end with 'Sync'.</w:t>
+      </w:r>
+    </w:p>
+    <w:p>
+      <w:pPr>
+        <w:contextualSpacing/>
+      </w:pPr>
+    </w:p>
+    <w:p>
+      <w:pPr>
+        <w:contextualSpacing/>
+        <w:rPr>
+          <w:b/>
+        </w:rPr>
+      </w:pPr>
+      <w:r>
+        <w:rPr>
+          <w:b/>
+        </w:rPr>
+        <w:t>Solution</w:t>
+      </w:r>
+      <w:r>
+        <w:rPr>
+          <w:b/>
+        </w:rPr>
+        <w:t xml:space="preserve"> 3</w:t>
+      </w:r>
+    </w:p>
+    <w:p>
+      <w:pPr>
+        <w:contextualSpacing/>
+      </w:pPr>
+      <w:r>
+        <w:tab/>
+      </w:r>
+      <w:proofErr w:type="spellStart"/>
+      <w:r>
+        <w:t>var</w:t>
+      </w:r>
+      <w:proofErr w:type="spellEnd"/>
+      <w:r>
+        <w:t xml:space="preserve"> </w:t>
+      </w:r>
+      <w:proofErr w:type="spellStart"/>
+      <w:r>
+        <w:t>linkto</w:t>
+      </w:r>
+      <w:proofErr w:type="spellEnd"/>
+      <w:r>
+        <w:t xml:space="preserve"> = </w:t>
+      </w:r>
+      <w:proofErr w:type="spellStart"/>
+      <w:r>
+        <w:t>process.argv</w:t>
+      </w:r>
+      <w:proofErr w:type="spellEnd"/>
+      <w:r>
+        <w:t>[2];   // get path for the file</w:t>
+      </w:r>
+    </w:p>
+    <w:p>
+      <w:pPr>
+        <w:ind w:left="720"/>
+        <w:contextualSpacing/>
+      </w:pPr>
+      <w:proofErr w:type="spellStart"/>
+      <w:proofErr w:type="gramStart"/>
+      <w:r>
+        <w:t>var</w:t>
+      </w:r>
+      <w:proofErr w:type="spellEnd"/>
+      <w:proofErr w:type="gramEnd"/>
+      <w:r>
+        <w:t xml:space="preserve"> </w:t>
+      </w:r>
+      <w:proofErr w:type="spellStart"/>
+      <w:r>
+        <w:t>fs</w:t>
+      </w:r>
+      <w:proofErr w:type="spellEnd"/>
+      <w:r>
+        <w:t xml:space="preserve"> = require("</w:t>
+      </w:r>
+      <w:proofErr w:type="spellStart"/>
+      <w:r>
+        <w:t>fs</w:t>
+      </w:r>
+      <w:proofErr w:type="spellEnd"/>
+      <w:r>
+        <w:t>");</w:t>
+      </w:r>
+    </w:p>
+    <w:p>
+      <w:pPr>
+        <w:ind w:left="720"/>
+        <w:contextualSpacing/>
+      </w:pPr>
+      <w:proofErr w:type="spellStart"/>
+      <w:proofErr w:type="gramStart"/>
+      <w:r>
+        <w:t>var</w:t>
+      </w:r>
+      <w:proofErr w:type="spellEnd"/>
+      <w:proofErr w:type="gramEnd"/>
+      <w:r>
+        <w:t xml:space="preserve"> data = </w:t>
+      </w:r>
+      <w:proofErr w:type="spellStart"/>
+      <w:r>
+        <w:t>fs.readFileSync</w:t>
+      </w:r>
+      <w:proofErr w:type="spellEnd"/>
+      <w:r>
+        <w:t>(</w:t>
+      </w:r>
+      <w:proofErr w:type="spellStart"/>
+      <w:r>
+        <w:t>linkto</w:t>
+      </w:r>
+      <w:proofErr w:type="spellEnd"/>
+      <w:r>
+        <w:t>);   // read file</w:t>
+      </w:r>
+    </w:p>
+    <w:p>
+      <w:pPr>
+        <w:ind w:left="720"/>
+        <w:contextualSpacing/>
+      </w:pPr>
+      <w:proofErr w:type="spellStart"/>
+      <w:proofErr w:type="gramStart"/>
+      <w:r>
+        <w:t>var</w:t>
+      </w:r>
+      <w:proofErr w:type="spellEnd"/>
+      <w:proofErr w:type="gramEnd"/>
+      <w:r>
+        <w:t xml:space="preserve"> info = </w:t>
+      </w:r>
+      <w:proofErr w:type="spellStart"/>
+      <w:r>
+        <w:t>data.toString</w:t>
+      </w:r>
+      <w:proofErr w:type="spellEnd"/>
+      <w:r>
+        <w:t>();   // turn file into string</w:t>
+      </w:r>
+    </w:p>
+    <w:p>
+      <w:pPr>
+        <w:ind w:left="720"/>
+        <w:contextualSpacing/>
+      </w:pPr>
+      <w:proofErr w:type="spellStart"/>
+      <w:proofErr w:type="gramStart"/>
+      <w:r>
+        <w:t>var</w:t>
+      </w:r>
+      <w:proofErr w:type="spellEnd"/>
+      <w:proofErr w:type="gramEnd"/>
+      <w:r>
+        <w:t xml:space="preserve"> count = </w:t>
+      </w:r>
+      <w:proofErr w:type="spellStart"/>
+      <w:r>
+        <w:t>info.split</w:t>
+      </w:r>
+      <w:proofErr w:type="spellEnd"/>
+      <w:r>
+        <w:t xml:space="preserve">("\n").length-1;  // split the string by \n, and the count the number of </w:t>
+      </w:r>
+      <w:proofErr w:type="spellStart"/>
+      <w:r>
+        <w:t>iten</w:t>
+      </w:r>
+      <w:proofErr w:type="spellEnd"/>
+      <w:r>
+        <w:t xml:space="preserve"> in the array.</w:t>
+      </w:r>
+    </w:p>
+    <w:p>
+      <w:pPr>
+        <w:ind w:left="720"/>
+        <w:contextualSpacing/>
+      </w:pPr>
+    </w:p>
+    <w:p>
+      <w:pPr>
+        <w:ind w:left="720"/>
+        <w:contextualSpacing/>
+      </w:pPr>
+      <w:proofErr w:type="gramStart"/>
+      <w:r>
+        <w:t>console.log(</w:t>
+      </w:r>
+      <w:proofErr w:type="gramEnd"/>
+      <w:r>
+        <w:t>count);</w:t>
       </w:r>
     </w:p>
     <w:p>
@@ -548,6 +956,7 @@
   <w:style w:type="paragraph" w:default="1" w:styleId="Normal">
     <w:name w:val="Normal"/>
     <w:qFormat/>
+    <w:rsid w:val="00D22391"/>
   </w:style>
   <w:style w:type="character" w:default="1" w:styleId="DefaultParagraphFont">
     <w:name w:val="Default Paragraph Font"/>

</xml_diff>

<commit_message>
Add problem 5 and solution
</commit_message>
<xml_diff>
--- a/NodeJs/Learnyounode-solution.docx
+++ b/NodeJs/Learnyounode-solution.docx
@@ -1096,6 +1096,9 @@
       <w:r>
         <w:t xml:space="preserve">    }</w:t>
       </w:r>
+      <w:r>
+        <w:t>;</w:t>
+      </w:r>
     </w:p>
     <w:p>
       <w:pPr>
@@ -1205,31 +1208,530 @@
       <w:r>
         <w:t>})</w:t>
       </w:r>
-    </w:p>
-    <w:p>
-      <w:pPr>
-        <w:contextualSpacing/>
-      </w:pPr>
-    </w:p>
-    <w:p>
-      <w:pPr>
-        <w:contextualSpacing/>
-      </w:pPr>
-    </w:p>
-    <w:p>
-      <w:pPr>
-        <w:contextualSpacing/>
-      </w:pPr>
-    </w:p>
-    <w:p>
-      <w:pPr>
-        <w:contextualSpacing/>
-      </w:pPr>
-    </w:p>
-    <w:p>
-      <w:pPr>
-        <w:contextualSpacing/>
-      </w:pPr>
+      <w:r>
+        <w:t>;</w:t>
+      </w:r>
+    </w:p>
+    <w:p>
+      <w:pPr>
+        <w:contextualSpacing/>
+      </w:pPr>
+    </w:p>
+    <w:p>
+      <w:pPr>
+        <w:contextualSpacing/>
+      </w:pPr>
+    </w:p>
+    <w:p>
+      <w:pPr>
+        <w:rPr>
+          <w:b/>
+        </w:rPr>
+      </w:pPr>
+      <w:r>
+        <w:rPr>
+          <w:b/>
+        </w:rPr>
+        <w:br w:type="page"/>
+      </w:r>
+    </w:p>
+    <w:p>
+      <w:pPr>
+        <w:contextualSpacing/>
+      </w:pPr>
+      <w:r>
+        <w:rPr>
+          <w:b/>
+        </w:rPr>
+        <w:lastRenderedPageBreak/>
+        <w:t xml:space="preserve">Lesson </w:t>
+      </w:r>
+      <w:r>
+        <w:rPr>
+          <w:b/>
+        </w:rPr>
+        <w:t xml:space="preserve">5 </w:t>
+      </w:r>
+      <w:proofErr w:type="gramStart"/>
+      <w:r>
+        <w:rPr>
+          <w:b/>
+        </w:rPr>
+        <w:t xml:space="preserve">– </w:t>
+      </w:r>
+      <w:r>
+        <w:t xml:space="preserve"> #</w:t>
+      </w:r>
+      <w:proofErr w:type="gramEnd"/>
+      <w:r>
+        <w:t># FILTERED LS</w:t>
+      </w:r>
+    </w:p>
+    <w:p>
+      <w:pPr>
+        <w:contextualSpacing/>
+      </w:pPr>
+    </w:p>
+    <w:p>
+      <w:pPr>
+        <w:contextualSpacing/>
+      </w:pPr>
+      <w:r>
+        <w:t xml:space="preserve"> Create a program that prints a list of files in a given directory</w:t>
+      </w:r>
+      <w:proofErr w:type="gramStart"/>
+      <w:r>
+        <w:t>,  filtered</w:t>
+      </w:r>
+      <w:proofErr w:type="gramEnd"/>
+      <w:r>
+        <w:t xml:space="preserve"> by the extension of the files. You will be provided a directory name as the first argument to your program (e.g. '/path/</w:t>
+      </w:r>
+      <w:proofErr w:type="spellStart"/>
+      <w:r>
+        <w:t>to</w:t>
+      </w:r>
+      <w:proofErr w:type="spellEnd"/>
+      <w:r>
+        <w:t>/dir/') and a file extension to filter by as the second argument.</w:t>
+      </w:r>
+    </w:p>
+    <w:p>
+      <w:pPr>
+        <w:contextualSpacing/>
+      </w:pPr>
+    </w:p>
+    <w:p>
+      <w:pPr>
+        <w:contextualSpacing/>
+      </w:pPr>
+      <w:r>
+        <w:t xml:space="preserve"> For example, if you get 'txt' as the second argument then you will need to filter the list to only files that end with .txt. Note that the second argument will not come prefixed with a '.'.</w:t>
+      </w:r>
+    </w:p>
+    <w:p>
+      <w:pPr>
+        <w:contextualSpacing/>
+      </w:pPr>
+    </w:p>
+    <w:p>
+      <w:pPr>
+        <w:contextualSpacing/>
+      </w:pPr>
+      <w:r>
+        <w:t xml:space="preserve"> Keep in mind that the first arguments of your program are not the first values of the </w:t>
+      </w:r>
+      <w:proofErr w:type="spellStart"/>
+      <w:r>
+        <w:t>process.argv</w:t>
+      </w:r>
+      <w:proofErr w:type="spellEnd"/>
+      <w:r>
+        <w:t xml:space="preserve"> array, as the first two values are reserved for system info by Node.</w:t>
+      </w:r>
+    </w:p>
+    <w:p>
+      <w:pPr>
+        <w:contextualSpacing/>
+      </w:pPr>
+    </w:p>
+    <w:p>
+      <w:pPr>
+        <w:contextualSpacing/>
+      </w:pPr>
+      <w:r>
+        <w:t xml:space="preserve"> The list of files should be printed to the console, one file per line. You must use asynchronous I/O.</w:t>
+      </w:r>
+    </w:p>
+    <w:p>
+      <w:pPr>
+        <w:contextualSpacing/>
+      </w:pPr>
+    </w:p>
+    <w:p>
+      <w:pPr>
+        <w:contextualSpacing/>
+        <w:rPr>
+          <w:b/>
+        </w:rPr>
+      </w:pPr>
+      <w:r>
+        <w:rPr>
+          <w:b/>
+        </w:rPr>
+        <w:t>Solution</w:t>
+      </w:r>
+      <w:r>
+        <w:rPr>
+          <w:b/>
+        </w:rPr>
+        <w:t xml:space="preserve"> 5</w:t>
+      </w:r>
+    </w:p>
+    <w:p>
+      <w:pPr>
+        <w:contextualSpacing/>
+      </w:pPr>
+    </w:p>
+    <w:p>
+      <w:pPr>
+        <w:ind w:left="720"/>
+        <w:contextualSpacing/>
+      </w:pPr>
+      <w:proofErr w:type="spellStart"/>
+      <w:proofErr w:type="gramStart"/>
+      <w:r>
+        <w:t>var</w:t>
+      </w:r>
+      <w:proofErr w:type="spellEnd"/>
+      <w:proofErr w:type="gramEnd"/>
+      <w:r>
+        <w:t xml:space="preserve"> </w:t>
+      </w:r>
+      <w:proofErr w:type="spellStart"/>
+      <w:r>
+        <w:t>fs</w:t>
+      </w:r>
+      <w:proofErr w:type="spellEnd"/>
+      <w:r>
+        <w:t xml:space="preserve"> = require("</w:t>
+      </w:r>
+      <w:proofErr w:type="spellStart"/>
+      <w:r>
+        <w:t>fs</w:t>
+      </w:r>
+      <w:proofErr w:type="spellEnd"/>
+      <w:r>
+        <w:t>");</w:t>
+      </w:r>
+    </w:p>
+    <w:p>
+      <w:pPr>
+        <w:ind w:left="720"/>
+        <w:contextualSpacing/>
+        <w:rPr>
+          <w:color w:val="E36C0A" w:themeColor="accent6" w:themeShade="BF"/>
+        </w:rPr>
+      </w:pPr>
+      <w:proofErr w:type="spellStart"/>
+      <w:proofErr w:type="gramStart"/>
+      <w:r>
+        <w:t>var</w:t>
+      </w:r>
+      <w:proofErr w:type="spellEnd"/>
+      <w:proofErr w:type="gramEnd"/>
+      <w:r>
+        <w:t xml:space="preserve"> </w:t>
+      </w:r>
+      <w:proofErr w:type="spellStart"/>
+      <w:r>
+        <w:t>linkto</w:t>
+      </w:r>
+      <w:proofErr w:type="spellEnd"/>
+      <w:r>
+        <w:t xml:space="preserve"> = </w:t>
+      </w:r>
+      <w:proofErr w:type="spellStart"/>
+      <w:r>
+        <w:t>process.argv</w:t>
+      </w:r>
+      <w:proofErr w:type="spellEnd"/>
+      <w:r>
+        <w:t xml:space="preserve">[2]; </w:t>
+      </w:r>
+      <w:r>
+        <w:rPr>
+          <w:color w:val="E36C0A" w:themeColor="accent6" w:themeShade="BF"/>
+        </w:rPr>
+        <w:t>// get path for the file</w:t>
+      </w:r>
+    </w:p>
+    <w:p>
+      <w:pPr>
+        <w:ind w:left="720"/>
+        <w:contextualSpacing/>
+        <w:rPr>
+          <w:color w:val="E36C0A" w:themeColor="accent6" w:themeShade="BF"/>
+        </w:rPr>
+      </w:pPr>
+      <w:proofErr w:type="spellStart"/>
+      <w:proofErr w:type="gramStart"/>
+      <w:r>
+        <w:t>var</w:t>
+      </w:r>
+      <w:proofErr w:type="spellEnd"/>
+      <w:proofErr w:type="gramEnd"/>
+      <w:r>
+        <w:t xml:space="preserve"> ending = "."+</w:t>
+      </w:r>
+      <w:proofErr w:type="spellStart"/>
+      <w:proofErr w:type="gramStart"/>
+      <w:r>
+        <w:t>process.argv</w:t>
+      </w:r>
+      <w:proofErr w:type="spellEnd"/>
+      <w:r>
+        <w:t>[</w:t>
+      </w:r>
+      <w:proofErr w:type="gramEnd"/>
+      <w:r>
+        <w:t xml:space="preserve">3] </w:t>
+      </w:r>
+      <w:r>
+        <w:rPr>
+          <w:color w:val="E36C0A" w:themeColor="accent6" w:themeShade="BF"/>
+        </w:rPr>
+        <w:t>// get the ending extension to match with</w:t>
+      </w:r>
+    </w:p>
+    <w:p>
+      <w:pPr>
+        <w:ind w:left="720"/>
+        <w:contextualSpacing/>
+      </w:pPr>
+      <w:proofErr w:type="spellStart"/>
+      <w:proofErr w:type="gramStart"/>
+      <w:r>
+        <w:t>var</w:t>
+      </w:r>
+      <w:proofErr w:type="spellEnd"/>
+      <w:proofErr w:type="gramEnd"/>
+      <w:r>
+        <w:t xml:space="preserve"> </w:t>
+      </w:r>
+      <w:proofErr w:type="spellStart"/>
+      <w:r>
+        <w:t>endinglength</w:t>
+      </w:r>
+      <w:proofErr w:type="spellEnd"/>
+      <w:r>
+        <w:t>=</w:t>
+      </w:r>
+      <w:proofErr w:type="spellStart"/>
+      <w:r>
+        <w:t>ending.length</w:t>
+      </w:r>
+      <w:proofErr w:type="spellEnd"/>
+      <w:r>
+        <w:t xml:space="preserve">; </w:t>
+      </w:r>
+      <w:r>
+        <w:rPr>
+          <w:color w:val="E36C0A" w:themeColor="accent6" w:themeShade="BF"/>
+        </w:rPr>
+        <w:t>//determine the length of ending</w:t>
+      </w:r>
+    </w:p>
+    <w:p>
+      <w:pPr>
+        <w:ind w:left="720"/>
+        <w:contextualSpacing/>
+      </w:pPr>
+    </w:p>
+    <w:p>
+      <w:pPr>
+        <w:ind w:left="720"/>
+        <w:contextualSpacing/>
+      </w:pPr>
+    </w:p>
+    <w:p>
+      <w:pPr>
+        <w:ind w:left="720"/>
+        <w:contextualSpacing/>
+      </w:pPr>
+      <w:proofErr w:type="spellStart"/>
+      <w:proofErr w:type="gramStart"/>
+      <w:r>
+        <w:t>fs.readdir</w:t>
+      </w:r>
+      <w:proofErr w:type="spellEnd"/>
+      <w:r>
+        <w:t>(</w:t>
+      </w:r>
+      <w:proofErr w:type="spellStart"/>
+      <w:proofErr w:type="gramEnd"/>
+      <w:r>
+        <w:t>linkto</w:t>
+      </w:r>
+      <w:proofErr w:type="spellEnd"/>
+      <w:r>
+        <w:t>, function(</w:t>
+      </w:r>
+      <w:proofErr w:type="spellStart"/>
+      <w:r>
+        <w:t>err,data</w:t>
+      </w:r>
+      <w:proofErr w:type="spellEnd"/>
+      <w:r>
+        <w:t>){</w:t>
+      </w:r>
+    </w:p>
+    <w:p>
+      <w:pPr>
+        <w:ind w:left="720"/>
+        <w:contextualSpacing/>
+      </w:pPr>
+      <w:r>
+        <w:t xml:space="preserve">    </w:t>
+      </w:r>
+      <w:proofErr w:type="gramStart"/>
+      <w:r>
+        <w:t>if</w:t>
+      </w:r>
+      <w:proofErr w:type="gramEnd"/>
+      <w:r>
+        <w:t xml:space="preserve"> (err){</w:t>
+      </w:r>
+    </w:p>
+    <w:p>
+      <w:pPr>
+        <w:ind w:left="720"/>
+        <w:contextualSpacing/>
+      </w:pPr>
+      <w:r>
+        <w:t xml:space="preserve">        </w:t>
+      </w:r>
+      <w:proofErr w:type="gramStart"/>
+      <w:r>
+        <w:t>console.log(</w:t>
+      </w:r>
+      <w:proofErr w:type="gramEnd"/>
+      <w:r>
+        <w:t>err);</w:t>
+      </w:r>
+    </w:p>
+    <w:p>
+      <w:pPr>
+        <w:ind w:left="720"/>
+        <w:contextualSpacing/>
+      </w:pPr>
+      <w:r>
+        <w:t xml:space="preserve">    };</w:t>
+      </w:r>
+    </w:p>
+    <w:p>
+      <w:pPr>
+        <w:ind w:left="720"/>
+        <w:contextualSpacing/>
+      </w:pPr>
+      <w:r>
+        <w:t xml:space="preserve">    </w:t>
+      </w:r>
+      <w:proofErr w:type="spellStart"/>
+      <w:proofErr w:type="gramStart"/>
+      <w:r>
+        <w:t>var</w:t>
+      </w:r>
+      <w:proofErr w:type="spellEnd"/>
+      <w:proofErr w:type="gramEnd"/>
+      <w:r>
+        <w:t xml:space="preserve"> filtered = </w:t>
+      </w:r>
+      <w:proofErr w:type="spellStart"/>
+      <w:r>
+        <w:t>data.filter</w:t>
+      </w:r>
+      <w:proofErr w:type="spellEnd"/>
+      <w:r>
+        <w:t>(function(word){</w:t>
+      </w:r>
+    </w:p>
+    <w:p>
+      <w:pPr>
+        <w:ind w:left="720"/>
+        <w:contextualSpacing/>
+        <w:rPr>
+          <w:color w:val="E36C0A" w:themeColor="accent6" w:themeShade="BF"/>
+        </w:rPr>
+      </w:pPr>
+      <w:r>
+        <w:t xml:space="preserve">        </w:t>
+      </w:r>
+      <w:proofErr w:type="gramStart"/>
+      <w:r>
+        <w:t>if(</w:t>
+      </w:r>
+      <w:proofErr w:type="spellStart"/>
+      <w:proofErr w:type="gramEnd"/>
+      <w:r>
+        <w:t>word.substr</w:t>
+      </w:r>
+      <w:proofErr w:type="spellEnd"/>
+      <w:r>
+        <w:t>(-</w:t>
+      </w:r>
+      <w:proofErr w:type="spellStart"/>
+      <w:r>
+        <w:t>endinglength</w:t>
+      </w:r>
+      <w:proofErr w:type="spellEnd"/>
+      <w:r>
+        <w:t>)==ending</w:t>
+      </w:r>
+      <w:r>
+        <w:rPr>
+          <w:color w:val="E36C0A" w:themeColor="accent6" w:themeShade="BF"/>
+        </w:rPr>
+        <w:t>){ // test if ending of the word matches with the ending we want</w:t>
+      </w:r>
+    </w:p>
+    <w:p>
+      <w:pPr>
+        <w:ind w:left="720"/>
+        <w:contextualSpacing/>
+      </w:pPr>
+      <w:r>
+        <w:t xml:space="preserve">            </w:t>
+      </w:r>
+      <w:proofErr w:type="gramStart"/>
+      <w:r>
+        <w:t>console.log(</w:t>
+      </w:r>
+      <w:proofErr w:type="gramEnd"/>
+      <w:r>
+        <w:t>word)</w:t>
+      </w:r>
+    </w:p>
+    <w:p>
+      <w:pPr>
+        <w:ind w:left="720"/>
+        <w:contextualSpacing/>
+      </w:pPr>
+      <w:r>
+        <w:t xml:space="preserve">            </w:t>
+      </w:r>
+      <w:proofErr w:type="gramStart"/>
+      <w:r>
+        <w:t>return</w:t>
+      </w:r>
+      <w:proofErr w:type="gramEnd"/>
+    </w:p>
+    <w:p>
+      <w:pPr>
+        <w:ind w:left="720"/>
+        <w:contextualSpacing/>
+      </w:pPr>
+      <w:r>
+        <w:t xml:space="preserve">        };</w:t>
+      </w:r>
+    </w:p>
+    <w:p>
+      <w:pPr>
+        <w:ind w:left="720"/>
+        <w:contextualSpacing/>
+      </w:pPr>
+      <w:r>
+        <w:t xml:space="preserve">    });</w:t>
+      </w:r>
+    </w:p>
+    <w:p>
+      <w:pPr>
+        <w:ind w:left="720"/>
+        <w:contextualSpacing/>
+      </w:pPr>
+      <w:r>
+        <w:t>});</w:t>
+      </w:r>
     </w:p>
     <w:p>
       <w:pPr>

</xml_diff>

<commit_message>
Add problem 6 and solution 6
</commit_message>
<xml_diff>
--- a/NodeJs/Learnyounode-solution.docx
+++ b/NodeJs/Learnyounode-solution.docx
@@ -1080,7 +1080,7 @@
         <w:t xml:space="preserve"> of files in a given directory, </w:t>
       </w:r>
       <w:r>
-        <w:t xml:space="preserve"> filtered by the extension of the f</w:t>
+        <w:t>filtered by the extension of the f</w:t>
       </w:r>
       <w:r>
         <w:t>iles. The first argument is the</w:t>
@@ -1111,16 +1111,58 @@
         <w:contextualSpacing/>
       </w:pPr>
       <w:r>
-        <w:t xml:space="preserve"> You must write a module file to do most of the work. The module must export a single function that takes three</w:t>
-      </w:r>
-      <w:r>
-        <w:t xml:space="preserve"> arguments: the directory name,</w:t>
-      </w:r>
-      <w:r>
-        <w:t xml:space="preserve"> the filename extension string and a callba</w:t>
-      </w:r>
-      <w:r>
-        <w:t>ck function, in that order. The</w:t>
+        <w:t xml:space="preserve"> You must write a module file to do most of the work. The module must export a single function that </w:t>
+      </w:r>
+      <w:r>
+        <w:rPr>
+          <w:b/>
+        </w:rPr>
+        <w:t>takes three</w:t>
+      </w:r>
+      <w:r>
+        <w:rPr>
+          <w:b/>
+        </w:rPr>
+        <w:t xml:space="preserve"> arguments</w:t>
+      </w:r>
+      <w:r>
+        <w:t xml:space="preserve">: the </w:t>
+      </w:r>
+      <w:r>
+        <w:rPr>
+          <w:b/>
+        </w:rPr>
+        <w:t>directory name</w:t>
+      </w:r>
+      <w:r>
+        <w:t>,</w:t>
+      </w:r>
+      <w:r>
+        <w:t xml:space="preserve"> the </w:t>
+      </w:r>
+      <w:r>
+        <w:rPr>
+          <w:b/>
+        </w:rPr>
+        <w:t>filename extension string</w:t>
+      </w:r>
+      <w:r>
+        <w:t xml:space="preserve"> and </w:t>
+      </w:r>
+      <w:r>
+        <w:rPr>
+          <w:b/>
+        </w:rPr>
+        <w:t>a callba</w:t>
+      </w:r>
+      <w:r>
+        <w:rPr>
+          <w:b/>
+        </w:rPr>
+        <w:t>ck</w:t>
+      </w:r>
+      <w:r>
+        <w:t xml:space="preserve"> function, in that order. The</w:t>
       </w:r>
       <w:r>
         <w:t xml:space="preserve"> filename extension argument must be the </w:t>
@@ -1324,7 +1366,618 @@
     <w:p>
       <w:pPr>
         <w:contextualSpacing/>
-      </w:pPr>
+        <w:rPr>
+          <w:b/>
+        </w:rPr>
+      </w:pPr>
+      <w:r>
+        <w:rPr>
+          <w:b/>
+        </w:rPr>
+        <w:t>My solution</w:t>
+      </w:r>
+    </w:p>
+    <w:p>
+      <w:pPr>
+        <w:contextualSpacing/>
+      </w:pPr>
+      <w:r>
+        <w:rPr>
+          <w:highlight w:val="yellow"/>
+        </w:rPr>
+        <w:t>(for program.js)</w:t>
+      </w:r>
+    </w:p>
+    <w:p>
+      <w:pPr>
+        <w:contextualSpacing/>
+      </w:pPr>
+    </w:p>
+    <w:p>
+      <w:pPr>
+        <w:ind w:left="720"/>
+        <w:contextualSpacing/>
+      </w:pPr>
+      <w:r>
+        <w:t>var filteringW = require("./mymodule.js")</w:t>
+      </w:r>
+    </w:p>
+    <w:p>
+      <w:pPr>
+        <w:ind w:left="720"/>
+        <w:contextualSpacing/>
+        <w:rPr>
+          <w:color w:val="E36C0A" w:themeColor="accent6" w:themeShade="BF"/>
+        </w:rPr>
+      </w:pPr>
+      <w:r>
+        <w:lastRenderedPageBreak/>
+        <w:t xml:space="preserve">var linkto = process.argv[2]; </w:t>
+      </w:r>
+      <w:r>
+        <w:rPr>
+          <w:color w:val="E36C0A" w:themeColor="accent6" w:themeShade="BF"/>
+        </w:rPr>
+        <w:t>// get path for the file</w:t>
+      </w:r>
+    </w:p>
+    <w:p>
+      <w:pPr>
+        <w:ind w:left="720"/>
+        <w:contextualSpacing/>
+        <w:rPr>
+          <w:color w:val="E36C0A" w:themeColor="accent6" w:themeShade="BF"/>
+        </w:rPr>
+      </w:pPr>
+      <w:r>
+        <w:t xml:space="preserve">var ending = process.argv[3] </w:t>
+      </w:r>
+      <w:r>
+        <w:rPr>
+          <w:color w:val="E36C0A" w:themeColor="accent6" w:themeShade="BF"/>
+        </w:rPr>
+        <w:t>// get the ending extension to match with</w:t>
+      </w:r>
+    </w:p>
+    <w:p>
+      <w:pPr>
+        <w:ind w:left="720"/>
+        <w:contextualSpacing/>
+      </w:pPr>
+    </w:p>
+    <w:p>
+      <w:pPr>
+        <w:ind w:left="720"/>
+        <w:contextualSpacing/>
+      </w:pPr>
+    </w:p>
+    <w:p>
+      <w:pPr>
+        <w:ind w:left="720"/>
+        <w:contextualSpacing/>
+      </w:pPr>
+      <w:r>
+        <w:t>filteringW(linkto, ending, function (err, list) {</w:t>
+      </w:r>
+    </w:p>
+    <w:p>
+      <w:pPr>
+        <w:ind w:left="720"/>
+        <w:contextualSpacing/>
+      </w:pPr>
+      <w:r>
+        <w:t xml:space="preserve">    if (err){</w:t>
+      </w:r>
+    </w:p>
+    <w:p>
+      <w:pPr>
+        <w:ind w:left="720"/>
+        <w:contextualSpacing/>
+      </w:pPr>
+      <w:r>
+        <w:t xml:space="preserve">        return console.error("There was an error:",err);</w:t>
+      </w:r>
+    </w:p>
+    <w:p>
+      <w:pPr>
+        <w:ind w:left="720"/>
+        <w:contextualSpacing/>
+      </w:pPr>
+      <w:r>
+        <w:t xml:space="preserve">    };</w:t>
+      </w:r>
+    </w:p>
+    <w:p>
+      <w:pPr>
+        <w:ind w:left="720"/>
+        <w:contextualSpacing/>
+      </w:pPr>
+      <w:r>
+        <w:t xml:space="preserve">    list.forEach(function(word) { </w:t>
+      </w:r>
+      <w:r>
+        <w:rPr>
+          <w:color w:val="E36C0A" w:themeColor="accent6" w:themeShade="BF"/>
+        </w:rPr>
+        <w:t>// go through each word in the file</w:t>
+      </w:r>
+    </w:p>
+    <w:p>
+      <w:pPr>
+        <w:ind w:left="720"/>
+        <w:contextualSpacing/>
+      </w:pPr>
+      <w:r>
+        <w:t xml:space="preserve">        console.log(word);</w:t>
+      </w:r>
+    </w:p>
+    <w:p>
+      <w:pPr>
+        <w:ind w:left="720"/>
+        <w:contextualSpacing/>
+      </w:pPr>
+      <w:r>
+        <w:t xml:space="preserve">    });</w:t>
+      </w:r>
+    </w:p>
+    <w:p>
+      <w:pPr>
+        <w:ind w:left="720"/>
+        <w:contextualSpacing/>
+      </w:pPr>
+      <w:r>
+        <w:t>});</w:t>
+      </w:r>
+    </w:p>
+    <w:p>
+      <w:pPr>
+        <w:contextualSpacing/>
+      </w:pPr>
+    </w:p>
+    <w:p>
+      <w:pPr>
+        <w:contextualSpacing/>
+      </w:pPr>
+      <w:r>
+        <w:rPr>
+          <w:highlight w:val="yellow"/>
+        </w:rPr>
+        <w:t>(for mymodule.js)</w:t>
+      </w:r>
+    </w:p>
+    <w:p>
+      <w:pPr>
+        <w:ind w:left="720"/>
+        <w:contextualSpacing/>
+      </w:pPr>
+      <w:r>
+        <w:t>var fs = require('fs');</w:t>
+      </w:r>
+    </w:p>
+    <w:p>
+      <w:pPr>
+        <w:contextualSpacing/>
+      </w:pPr>
+    </w:p>
+    <w:p>
+      <w:pPr>
+        <w:ind w:left="720"/>
+        <w:contextualSpacing/>
+      </w:pPr>
+      <w:r>
+        <w:t>module.exports = function filteringWords(linkto,ending,callback){</w:t>
+      </w:r>
+    </w:p>
+    <w:p>
+      <w:pPr>
+        <w:ind w:left="720"/>
+        <w:contextualSpacing/>
+      </w:pPr>
+      <w:r>
+        <w:t xml:space="preserve">    fs.readdir(linkto, function(err, data){</w:t>
+      </w:r>
+    </w:p>
+    <w:p>
+      <w:pPr>
+        <w:ind w:left="720"/>
+        <w:contextualSpacing/>
+      </w:pPr>
+      <w:r>
+        <w:t xml:space="preserve">        if (err){</w:t>
+      </w:r>
+    </w:p>
+    <w:p>
+      <w:pPr>
+        <w:ind w:left="720"/>
+        <w:contextualSpacing/>
+      </w:pPr>
+      <w:r>
+        <w:t xml:space="preserve">            return callback(err); </w:t>
+      </w:r>
+      <w:r>
+        <w:rPr>
+          <w:color w:val="E36C0A" w:themeColor="accent6" w:themeShade="BF"/>
+        </w:rPr>
+        <w:t>// return error due to readdir</w:t>
+      </w:r>
+    </w:p>
+    <w:p>
+      <w:pPr>
+        <w:ind w:left="720"/>
+        <w:contextualSpacing/>
+      </w:pPr>
+      <w:r>
+        <w:t xml:space="preserve">        };</w:t>
+      </w:r>
+    </w:p>
+    <w:p>
+      <w:pPr>
+        <w:ind w:left="720"/>
+        <w:contextualSpacing/>
+      </w:pPr>
+      <w:r>
+        <w:t xml:space="preserve">        var data = data.filter(function(word){</w:t>
+      </w:r>
+    </w:p>
+    <w:p>
+      <w:pPr>
+        <w:ind w:left="720"/>
+        <w:contextualSpacing/>
+      </w:pPr>
+      <w:r>
+        <w:t xml:space="preserve">            return word.substr(-ending.length-1)=="."+ending  </w:t>
+      </w:r>
+      <w:r>
+        <w:rPr>
+          <w:color w:val="E36C0A" w:themeColor="accent6" w:themeShade="BF"/>
+        </w:rPr>
+        <w:t>// test if ending of the word matches</w:t>
+      </w:r>
+      <w:r>
+        <w:t xml:space="preserve"> </w:t>
+      </w:r>
+      <w:r>
+        <w:rPr>
+          <w:color w:val="E36C0A" w:themeColor="accent6" w:themeShade="BF"/>
+        </w:rPr>
+        <w:t>with the ending we want</w:t>
+      </w:r>
+    </w:p>
+    <w:p>
+      <w:pPr>
+        <w:ind w:left="720"/>
+        <w:contextualSpacing/>
+      </w:pPr>
+      <w:r>
+        <w:t xml:space="preserve">        });</w:t>
+      </w:r>
+    </w:p>
+    <w:p>
+      <w:pPr>
+        <w:ind w:left="720"/>
+        <w:contextualSpacing/>
+      </w:pPr>
+      <w:r>
+        <w:t xml:space="preserve">        callback(null, data)</w:t>
+      </w:r>
+    </w:p>
+    <w:p>
+      <w:pPr>
+        <w:ind w:left="720"/>
+        <w:contextualSpacing/>
+      </w:pPr>
+      <w:r>
+        <w:t xml:space="preserve">    }); </w:t>
+      </w:r>
+    </w:p>
+    <w:p>
+      <w:pPr>
+        <w:ind w:left="720"/>
+        <w:contextualSpacing/>
+      </w:pPr>
+      <w:r>
+        <w:t>}</w:t>
+      </w:r>
+    </w:p>
+    <w:p>
+      <w:pPr>
+        <w:contextualSpacing/>
+      </w:pPr>
+    </w:p>
+    <w:p>
+      <w:pPr>
+        <w:contextualSpacing/>
+        <w:rPr>
+          <w:b/>
+        </w:rPr>
+      </w:pPr>
+      <w:r>
+        <w:rPr>
+          <w:b/>
+        </w:rPr>
+        <w:t>Answer per solution</w:t>
+      </w:r>
+    </w:p>
+    <w:p>
+      <w:pPr>
+        <w:contextualSpacing/>
+        <w:rPr>
+          <w:highlight w:val="yellow"/>
+        </w:rPr>
+      </w:pPr>
+      <w:r>
+        <w:rPr>
+          <w:highlight w:val="yellow"/>
+        </w:rPr>
+        <w:t xml:space="preserve">(For program.js)    </w:t>
+      </w:r>
+    </w:p>
+    <w:p>
+      <w:pPr>
+        <w:contextualSpacing/>
+      </w:pPr>
+      <w:r>
+        <w:t>var filterFn = require('./solution_filter.js')</w:t>
+      </w:r>
+    </w:p>
+    <w:p>
+      <w:pPr>
+        <w:contextualSpacing/>
+      </w:pPr>
+      <w:r>
+        <w:t xml:space="preserve">    var dir = process.argv[2]</w:t>
+      </w:r>
+    </w:p>
+    <w:p>
+      <w:pPr>
+        <w:contextualSpacing/>
+      </w:pPr>
+      <w:r>
+        <w:t xml:space="preserve">    var filterStr = process.argv[3]</w:t>
+      </w:r>
+    </w:p>
+    <w:p>
+      <w:pPr>
+        <w:contextualSpacing/>
+      </w:pPr>
+    </w:p>
+    <w:p>
+      <w:pPr>
+        <w:contextualSpacing/>
+      </w:pPr>
+      <w:r>
+        <w:t xml:space="preserve">    filterFn(dir, filterStr, function (err, list) {</w:t>
+      </w:r>
+    </w:p>
+    <w:p>
+      <w:pPr>
+        <w:contextualSpacing/>
+      </w:pPr>
+      <w:r>
+        <w:t xml:space="preserve">      if (err) {</w:t>
+      </w:r>
+    </w:p>
+    <w:p>
+      <w:pPr>
+        <w:contextualSpacing/>
+      </w:pPr>
+      <w:r>
+        <w:t xml:space="preserve">        return console.error('There was an error:', err)</w:t>
+      </w:r>
+    </w:p>
+    <w:p>
+      <w:pPr>
+        <w:contextualSpacing/>
+      </w:pPr>
+      <w:r>
+        <w:t xml:space="preserve">      }</w:t>
+      </w:r>
+    </w:p>
+    <w:p>
+      <w:pPr>
+        <w:contextualSpacing/>
+      </w:pPr>
+    </w:p>
+    <w:p>
+      <w:pPr>
+        <w:contextualSpacing/>
+      </w:pPr>
+      <w:r>
+        <w:t xml:space="preserve">      list.forEach(function (file) {</w:t>
+      </w:r>
+    </w:p>
+    <w:p>
+      <w:pPr>
+        <w:contextualSpacing/>
+      </w:pPr>
+      <w:r>
+        <w:t xml:space="preserve">        console.log(file)</w:t>
+      </w:r>
+    </w:p>
+    <w:p>
+      <w:pPr>
+        <w:contextualSpacing/>
+      </w:pPr>
+      <w:r>
+        <w:lastRenderedPageBreak/>
+        <w:t xml:space="preserve">      })</w:t>
+      </w:r>
+    </w:p>
+    <w:p>
+      <w:pPr>
+        <w:contextualSpacing/>
+      </w:pPr>
+      <w:r>
+        <w:t xml:space="preserve">    })</w:t>
+      </w:r>
+    </w:p>
+    <w:p>
+      <w:pPr>
+        <w:contextualSpacing/>
+      </w:pPr>
+    </w:p>
+    <w:p>
+      <w:pPr>
+        <w:contextualSpacing/>
+        <w:rPr>
+          <w:highlight w:val="yellow"/>
+        </w:rPr>
+      </w:pPr>
+      <w:r>
+        <w:rPr>
+          <w:highlight w:val="yellow"/>
+        </w:rPr>
+        <w:t>(for solution_filter.js)</w:t>
+      </w:r>
+    </w:p>
+    <w:p>
+      <w:pPr>
+        <w:contextualSpacing/>
+      </w:pPr>
+    </w:p>
+    <w:p>
+      <w:pPr>
+        <w:contextualSpacing/>
+      </w:pPr>
+      <w:r>
+        <w:t xml:space="preserve">    var fs = require('fs')</w:t>
+      </w:r>
+    </w:p>
+    <w:p>
+      <w:pPr>
+        <w:contextualSpacing/>
+      </w:pPr>
+      <w:r>
+        <w:t xml:space="preserve">    var path = require('path')</w:t>
+      </w:r>
+    </w:p>
+    <w:p>
+      <w:pPr>
+        <w:contextualSpacing/>
+      </w:pPr>
+    </w:p>
+    <w:p>
+      <w:pPr>
+        <w:contextualSpacing/>
+      </w:pPr>
+      <w:r>
+        <w:t xml:space="preserve">    module.exports = function (dir, filterStr, callback) {</w:t>
+      </w:r>
+    </w:p>
+    <w:p>
+      <w:pPr>
+        <w:contextualSpacing/>
+      </w:pPr>
+      <w:r>
+        <w:t xml:space="preserve">      fs.readdir(dir, function (err, list) {</w:t>
+      </w:r>
+    </w:p>
+    <w:p>
+      <w:pPr>
+        <w:contextualSpacing/>
+      </w:pPr>
+      <w:r>
+        <w:t xml:space="preserve">        if (err) {</w:t>
+      </w:r>
+    </w:p>
+    <w:p>
+      <w:pPr>
+        <w:contextualSpacing/>
+      </w:pPr>
+      <w:r>
+        <w:t xml:space="preserve">          return callback(err)</w:t>
+      </w:r>
+    </w:p>
+    <w:p>
+      <w:pPr>
+        <w:contextualSpacing/>
+      </w:pPr>
+      <w:r>
+        <w:t xml:space="preserve">        }</w:t>
+      </w:r>
+    </w:p>
+    <w:p>
+      <w:pPr>
+        <w:contextualSpacing/>
+      </w:pPr>
+    </w:p>
+    <w:p>
+      <w:pPr>
+        <w:contextualSpacing/>
+      </w:pPr>
+      <w:r>
+        <w:t xml:space="preserve">        list = list.filter(function (file) {</w:t>
+      </w:r>
+    </w:p>
+    <w:p>
+      <w:pPr>
+        <w:contextualSpacing/>
+      </w:pPr>
+      <w:r>
+        <w:t xml:space="preserve">          return path.extname(file) === '.' + filterStr</w:t>
+      </w:r>
+    </w:p>
+    <w:p>
+      <w:pPr>
+        <w:contextualSpacing/>
+      </w:pPr>
+      <w:r>
+        <w:t xml:space="preserve">        })</w:t>
+      </w:r>
+    </w:p>
+    <w:p>
+      <w:pPr>
+        <w:contextualSpacing/>
+      </w:pPr>
+    </w:p>
+    <w:p>
+      <w:pPr>
+        <w:contextualSpacing/>
+      </w:pPr>
+      <w:r>
+        <w:t xml:space="preserve">        callback(null, list)</w:t>
+      </w:r>
+    </w:p>
+    <w:p>
+      <w:pPr>
+        <w:contextualSpacing/>
+      </w:pPr>
+      <w:r>
+        <w:t xml:space="preserve">      })</w:t>
+      </w:r>
+    </w:p>
+    <w:p>
+      <w:pPr>
+        <w:contextualSpacing/>
+      </w:pPr>
+      <w:r>
+        <w:t xml:space="preserve">    }</w:t>
+      </w:r>
+    </w:p>
+    <w:p>
+      <w:pPr>
+        <w:contextualSpacing/>
+      </w:pPr>
+    </w:p>
+    <w:p>
+      <w:pPr>
+        <w:contextualSpacing/>
+      </w:pPr>
+      <w:r>
+        <w:rPr>
+          <w:b/>
+        </w:rPr>
+        <w:t xml:space="preserve">Lesson </w:t>
+      </w:r>
+      <w:r>
+        <w:rPr>
+          <w:b/>
+        </w:rPr>
+        <w:t xml:space="preserve">7 – </w:t>
+      </w:r>
+      <w:r>
+        <w:t xml:space="preserve"> </w:t>
+      </w:r>
     </w:p>
     <w:p>
       <w:pPr>

</xml_diff>

<commit_message>
Add solution 7 of learnyounode
</commit_message>
<xml_diff>
--- a/NodeJs/Learnyounode-solution.docx
+++ b/NodeJs/Learnyounode-solution.docx
@@ -2014,28 +2014,214 @@
         <w:rPr>
           <w:b/>
         </w:rPr>
-        <w:t xml:space="preserve"> 6 - </w:t>
-      </w:r>
-    </w:p>
-    <w:p>
-      <w:pPr>
-        <w:contextualSpacing/>
-      </w:pPr>
-    </w:p>
-    <w:p>
-      <w:pPr>
-        <w:contextualSpacing/>
-      </w:pPr>
-    </w:p>
-    <w:p>
-      <w:pPr>
-        <w:contextualSpacing/>
-      </w:pPr>
-    </w:p>
-    <w:p>
-      <w:pPr>
-        <w:contextualSpacing/>
-      </w:pPr>
+        <w:t xml:space="preserve"> 7</w:t>
+      </w:r>
+      <w:r>
+        <w:rPr>
+          <w:b/>
+        </w:rPr>
+        <w:t xml:space="preserve"> - </w:t>
+      </w:r>
+    </w:p>
+    <w:p>
+      <w:pPr>
+        <w:contextualSpacing/>
+        <w:rPr>
+          <w:b/>
+        </w:rPr>
+      </w:pPr>
+      <w:r>
+        <w:rPr>
+          <w:b/>
+        </w:rPr>
+        <w:t>My solution</w:t>
+      </w:r>
+    </w:p>
+    <w:p>
+      <w:pPr>
+        <w:ind w:left="720"/>
+        <w:contextualSpacing/>
+      </w:pPr>
+      <w:r>
+        <w:t>var http = require("http")</w:t>
+      </w:r>
+    </w:p>
+    <w:p>
+      <w:pPr>
+        <w:ind w:left="720"/>
+        <w:contextualSpacing/>
+      </w:pPr>
+      <w:r>
+        <w:t xml:space="preserve">var link= process.argv[2]; </w:t>
+      </w:r>
+      <w:r>
+        <w:rPr>
+          <w:color w:val="E36C0A" w:themeColor="accent6" w:themeShade="BF"/>
+        </w:rPr>
+        <w:t>// get link</w:t>
+      </w:r>
+    </w:p>
+    <w:p>
+      <w:pPr>
+        <w:ind w:left="720"/>
+        <w:contextualSpacing/>
+      </w:pPr>
+    </w:p>
+    <w:p>
+      <w:pPr>
+        <w:ind w:left="720"/>
+        <w:contextualSpacing/>
+      </w:pPr>
+      <w:r>
+        <w:t>http.get(link, function(response){</w:t>
+      </w:r>
+    </w:p>
+    <w:p>
+      <w:pPr>
+        <w:ind w:left="720"/>
+        <w:contextualSpacing/>
+      </w:pPr>
+      <w:r>
+        <w:t xml:space="preserve">    response.setEncoding("utf8"); </w:t>
+      </w:r>
+      <w:r>
+        <w:rPr>
+          <w:color w:val="E36C0A" w:themeColor="accent6" w:themeShade="BF"/>
+        </w:rPr>
+        <w:t>// decode response to utf8</w:t>
+      </w:r>
+    </w:p>
+    <w:p>
+      <w:pPr>
+        <w:ind w:left="720"/>
+        <w:contextualSpacing/>
+      </w:pPr>
+      <w:r>
+        <w:t xml:space="preserve">    response.on('data', console.log);</w:t>
+      </w:r>
+    </w:p>
+    <w:p>
+      <w:pPr>
+        <w:ind w:left="720"/>
+        <w:contextualSpacing/>
+      </w:pPr>
+      <w:r>
+        <w:t xml:space="preserve">    response.on("error", console.error) </w:t>
+      </w:r>
+      <w:r>
+        <w:rPr>
+          <w:color w:val="E36C0A" w:themeColor="accent6" w:themeShade="BF"/>
+        </w:rPr>
+        <w:t>//in case there's an error</w:t>
+      </w:r>
+    </w:p>
+    <w:p>
+      <w:pPr>
+        <w:ind w:left="720"/>
+        <w:contextualSpacing/>
+      </w:pPr>
+      <w:r>
+        <w:t>}).on('error', function(e) {</w:t>
+      </w:r>
+    </w:p>
+    <w:p>
+      <w:pPr>
+        <w:ind w:left="720"/>
+        <w:contextualSpacing/>
+      </w:pPr>
+      <w:r>
+        <w:t xml:space="preserve">  console.log("Got error: " + e.message);</w:t>
+      </w:r>
+    </w:p>
+    <w:p>
+      <w:pPr>
+        <w:ind w:left="720"/>
+        <w:contextualSpacing/>
+      </w:pPr>
+      <w:r>
+        <w:t>});</w:t>
+      </w:r>
+    </w:p>
+    <w:p>
+      <w:pPr>
+        <w:contextualSpacing/>
+        <w:rPr>
+          <w:b/>
+        </w:rPr>
+      </w:pPr>
+      <w:r>
+        <w:rPr>
+          <w:b/>
+        </w:rPr>
+        <w:t>Book solution</w:t>
+      </w:r>
+    </w:p>
+    <w:p>
+      <w:pPr>
+        <w:ind w:left="720"/>
+        <w:contextualSpacing/>
+      </w:pPr>
+    </w:p>
+    <w:p>
+      <w:pPr>
+        <w:ind w:left="720"/>
+        <w:contextualSpacing/>
+      </w:pPr>
+      <w:r>
+        <w:lastRenderedPageBreak/>
+        <w:t xml:space="preserve">   var http = require('http')</w:t>
+      </w:r>
+    </w:p>
+    <w:p>
+      <w:pPr>
+        <w:ind w:left="720"/>
+        <w:contextualSpacing/>
+      </w:pPr>
+    </w:p>
+    <w:p>
+      <w:pPr>
+        <w:ind w:left="720"/>
+        <w:contextualSpacing/>
+      </w:pPr>
+      <w:r>
+        <w:t xml:space="preserve">   http.get(process.argv[2], function (response) {</w:t>
+      </w:r>
+    </w:p>
+    <w:p>
+      <w:pPr>
+        <w:ind w:left="720"/>
+        <w:contextualSpacing/>
+      </w:pPr>
+      <w:r>
+        <w:t xml:space="preserve">     response.setEncoding('utf8')</w:t>
+      </w:r>
+    </w:p>
+    <w:p>
+      <w:pPr>
+        <w:ind w:left="720"/>
+        <w:contextualSpacing/>
+      </w:pPr>
+      <w:r>
+        <w:t xml:space="preserve">     response.on('data', console.log)</w:t>
+      </w:r>
+    </w:p>
+    <w:p>
+      <w:pPr>
+        <w:ind w:left="720"/>
+        <w:contextualSpacing/>
+      </w:pPr>
+      <w:r>
+        <w:t xml:space="preserve">     response.on('error', console.error)</w:t>
+      </w:r>
+    </w:p>
+    <w:p>
+      <w:pPr>
+        <w:ind w:left="720"/>
+        <w:contextualSpacing/>
+      </w:pPr>
+      <w:r>
+        <w:t xml:space="preserve">   }).on('error', console.error)</w:t>
+      </w:r>
     </w:p>
     <w:p>
       <w:pPr>

</xml_diff>

<commit_message>
Add Problem 8 and solution 8 to learnyounode
</commit_message>
<xml_diff>
--- a/NodeJs/Learnyounode-solution.docx
+++ b/NodeJs/Learnyounode-solution.docx
@@ -29,7 +29,15 @@
         <w:t>Write a program that prints the text "HELLO WORLD" to the console</w:t>
       </w:r>
       <w:r>
-        <w:t xml:space="preserve"> (stdout)</w:t>
+        <w:t xml:space="preserve"> (</w:t>
+      </w:r>
+      <w:proofErr w:type="spellStart"/>
+      <w:r>
+        <w:t>stdout</w:t>
+      </w:r>
+      <w:proofErr w:type="spellEnd"/>
+      <w:r>
+        <w:t>)</w:t>
       </w:r>
     </w:p>
     <w:p>
@@ -64,8 +72,13 @@
       <w:r>
         <w:tab/>
       </w:r>
-      <w:r>
-        <w:t>console.log("HELLO WORLD");</w:t>
+      <w:proofErr w:type="gramStart"/>
+      <w:r>
+        <w:t>console.log(</w:t>
+      </w:r>
+      <w:proofErr w:type="gramEnd"/>
+      <w:r>
+        <w:t>"HELLO WORLD");</w:t>
       </w:r>
     </w:p>
     <w:p>
@@ -104,7 +117,15 @@
         <w:contextualSpacing/>
       </w:pPr>
       <w:r>
-        <w:t>Write a program that accepts one or more numbers as command-line arguments and prints the sum of those numbers to the console (stdout).</w:t>
+        <w:t>Write a program that accepts one or more numbers as command-line arguments and prints the sum of those numbers to the console (</w:t>
+      </w:r>
+      <w:proofErr w:type="spellStart"/>
+      <w:r>
+        <w:t>stdout</w:t>
+      </w:r>
+      <w:proofErr w:type="spellEnd"/>
+      <w:r>
+        <w:t>).</w:t>
       </w:r>
     </w:p>
     <w:p>
@@ -139,92 +160,208 @@
       <w:r>
         <w:tab/>
       </w:r>
-      <w:r>
-        <w:t>var data = process.argv</w:t>
-      </w:r>
-    </w:p>
-    <w:p>
-      <w:pPr>
-        <w:ind w:left="720"/>
-        <w:contextualSpacing/>
-      </w:pPr>
-      <w:r>
-        <w:t>var info = data.slice(2);</w:t>
-      </w:r>
-    </w:p>
-    <w:p>
-      <w:pPr>
-        <w:ind w:left="720"/>
-        <w:contextualSpacing/>
-      </w:pPr>
-    </w:p>
-    <w:p>
-      <w:pPr>
-        <w:ind w:left="720"/>
-        <w:contextualSpacing/>
-      </w:pPr>
-    </w:p>
-    <w:p>
-      <w:pPr>
-        <w:ind w:left="720"/>
-        <w:contextualSpacing/>
-      </w:pPr>
-      <w:r>
-        <w:t>function sum(array){</w:t>
-      </w:r>
-    </w:p>
-    <w:p>
-      <w:pPr>
-        <w:ind w:left="720"/>
-        <w:contextualSpacing/>
-      </w:pPr>
-      <w:r>
-        <w:t xml:space="preserve">    var result = array.reduce(function(a,b){</w:t>
-      </w:r>
-    </w:p>
-    <w:p>
-      <w:pPr>
-        <w:ind w:left="720"/>
-        <w:contextualSpacing/>
-      </w:pPr>
-      <w:r>
-        <w:t xml:space="preserve">        a = parseInt(a);</w:t>
-      </w:r>
-    </w:p>
-    <w:p>
-      <w:pPr>
-        <w:ind w:left="720"/>
-        <w:contextualSpacing/>
-      </w:pPr>
-      <w:r>
-        <w:t xml:space="preserve">        b = parseInt(b);</w:t>
-      </w:r>
-    </w:p>
-    <w:p>
-      <w:pPr>
-        <w:ind w:left="720"/>
-        <w:contextualSpacing/>
-      </w:pPr>
-      <w:r>
-        <w:t xml:space="preserve">        return a+b;</w:t>
-      </w:r>
-    </w:p>
-    <w:p>
-      <w:pPr>
-        <w:ind w:left="720"/>
-        <w:contextualSpacing/>
-      </w:pPr>
-      <w:r>
-        <w:t xml:space="preserve">    },0);</w:t>
-      </w:r>
-    </w:p>
-    <w:p>
-      <w:pPr>
-        <w:ind w:left="720"/>
-        <w:contextualSpacing/>
-      </w:pPr>
-      <w:r>
-        <w:t xml:space="preserve">    console.log(result);</w:t>
+      <w:proofErr w:type="spellStart"/>
+      <w:proofErr w:type="gramStart"/>
+      <w:r>
+        <w:t>var</w:t>
+      </w:r>
+      <w:proofErr w:type="spellEnd"/>
+      <w:proofErr w:type="gramEnd"/>
+      <w:r>
+        <w:t xml:space="preserve"> data = </w:t>
+      </w:r>
+      <w:proofErr w:type="spellStart"/>
+      <w:r>
+        <w:t>process.argv</w:t>
+      </w:r>
+      <w:proofErr w:type="spellEnd"/>
+    </w:p>
+    <w:p>
+      <w:pPr>
+        <w:ind w:left="720"/>
+        <w:contextualSpacing/>
+      </w:pPr>
+      <w:proofErr w:type="spellStart"/>
+      <w:proofErr w:type="gramStart"/>
+      <w:r>
+        <w:t>var</w:t>
+      </w:r>
+      <w:proofErr w:type="spellEnd"/>
+      <w:proofErr w:type="gramEnd"/>
+      <w:r>
+        <w:t xml:space="preserve"> info = </w:t>
+      </w:r>
+      <w:proofErr w:type="spellStart"/>
+      <w:r>
+        <w:t>data.slice</w:t>
+      </w:r>
+      <w:proofErr w:type="spellEnd"/>
+      <w:r>
+        <w:t>(2);</w:t>
+      </w:r>
+    </w:p>
+    <w:p>
+      <w:pPr>
+        <w:ind w:left="720"/>
+        <w:contextualSpacing/>
+      </w:pPr>
+    </w:p>
+    <w:p>
+      <w:pPr>
+        <w:ind w:left="720"/>
+        <w:contextualSpacing/>
+      </w:pPr>
+    </w:p>
+    <w:p>
+      <w:pPr>
+        <w:ind w:left="720"/>
+        <w:contextualSpacing/>
+      </w:pPr>
+      <w:proofErr w:type="gramStart"/>
+      <w:r>
+        <w:t>function</w:t>
+      </w:r>
+      <w:proofErr w:type="gramEnd"/>
+      <w:r>
+        <w:t xml:space="preserve"> sum(array){</w:t>
+      </w:r>
+    </w:p>
+    <w:p>
+      <w:pPr>
+        <w:ind w:left="720"/>
+        <w:contextualSpacing/>
+      </w:pPr>
+      <w:r>
+        <w:t xml:space="preserve">    </w:t>
+      </w:r>
+      <w:proofErr w:type="spellStart"/>
+      <w:proofErr w:type="gramStart"/>
+      <w:r>
+        <w:t>var</w:t>
+      </w:r>
+      <w:proofErr w:type="spellEnd"/>
+      <w:proofErr w:type="gramEnd"/>
+      <w:r>
+        <w:t xml:space="preserve"> result = </w:t>
+      </w:r>
+      <w:proofErr w:type="spellStart"/>
+      <w:r>
+        <w:t>array.reduce</w:t>
+      </w:r>
+      <w:proofErr w:type="spellEnd"/>
+      <w:r>
+        <w:t>(function(</w:t>
+      </w:r>
+      <w:proofErr w:type="spellStart"/>
+      <w:r>
+        <w:t>a,b</w:t>
+      </w:r>
+      <w:proofErr w:type="spellEnd"/>
+      <w:r>
+        <w:t>){</w:t>
+      </w:r>
+    </w:p>
+    <w:p>
+      <w:pPr>
+        <w:ind w:left="720"/>
+        <w:contextualSpacing/>
+      </w:pPr>
+      <w:r>
+        <w:t xml:space="preserve">        a = </w:t>
+      </w:r>
+      <w:proofErr w:type="spellStart"/>
+      <w:proofErr w:type="gramStart"/>
+      <w:r>
+        <w:t>parseInt</w:t>
+      </w:r>
+      <w:proofErr w:type="spellEnd"/>
+      <w:r>
+        <w:t>(</w:t>
+      </w:r>
+      <w:proofErr w:type="gramEnd"/>
+      <w:r>
+        <w:t>a);</w:t>
+      </w:r>
+    </w:p>
+    <w:p>
+      <w:pPr>
+        <w:ind w:left="720"/>
+        <w:contextualSpacing/>
+      </w:pPr>
+      <w:r>
+        <w:t xml:space="preserve">        b = </w:t>
+      </w:r>
+      <w:proofErr w:type="spellStart"/>
+      <w:proofErr w:type="gramStart"/>
+      <w:r>
+        <w:t>parseInt</w:t>
+      </w:r>
+      <w:proofErr w:type="spellEnd"/>
+      <w:r>
+        <w:t>(</w:t>
+      </w:r>
+      <w:proofErr w:type="gramEnd"/>
+      <w:r>
+        <w:t>b);</w:t>
+      </w:r>
+    </w:p>
+    <w:p>
+      <w:pPr>
+        <w:ind w:left="720"/>
+        <w:contextualSpacing/>
+      </w:pPr>
+      <w:r>
+        <w:t xml:space="preserve">        </w:t>
+      </w:r>
+      <w:proofErr w:type="gramStart"/>
+      <w:r>
+        <w:t>return</w:t>
+      </w:r>
+      <w:proofErr w:type="gramEnd"/>
+      <w:r>
+        <w:t xml:space="preserve"> </w:t>
+      </w:r>
+      <w:proofErr w:type="spellStart"/>
+      <w:r>
+        <w:t>a+b</w:t>
+      </w:r>
+      <w:proofErr w:type="spellEnd"/>
+      <w:r>
+        <w:t>;</w:t>
+      </w:r>
+    </w:p>
+    <w:p>
+      <w:pPr>
+        <w:ind w:left="720"/>
+        <w:contextualSpacing/>
+      </w:pPr>
+      <w:r>
+        <w:t xml:space="preserve">    }</w:t>
+      </w:r>
+      <w:proofErr w:type="gramStart"/>
+      <w:r>
+        <w:t>,0</w:t>
+      </w:r>
+      <w:proofErr w:type="gramEnd"/>
+      <w:r>
+        <w:t>);</w:t>
+      </w:r>
+    </w:p>
+    <w:p>
+      <w:pPr>
+        <w:ind w:left="720"/>
+        <w:contextualSpacing/>
+      </w:pPr>
+      <w:r>
+        <w:t xml:space="preserve">    </w:t>
+      </w:r>
+      <w:proofErr w:type="gramStart"/>
+      <w:r>
+        <w:t>console.log(</w:t>
+      </w:r>
+      <w:proofErr w:type="gramEnd"/>
+      <w:r>
+        <w:t>result);</w:t>
       </w:r>
     </w:p>
     <w:p>
@@ -247,8 +384,13 @@
         <w:ind w:left="720"/>
         <w:contextualSpacing/>
       </w:pPr>
-      <w:r>
-        <w:t>sum(info);</w:t>
+      <w:proofErr w:type="gramStart"/>
+      <w:r>
+        <w:t>sum(</w:t>
+      </w:r>
+      <w:proofErr w:type="gramEnd"/>
+      <w:r>
+        <w:t>info);</w:t>
       </w:r>
     </w:p>
     <w:p>
@@ -295,23 +437,63 @@
         <w:contextualSpacing/>
       </w:pPr>
       <w:r>
-        <w:t xml:space="preserve">  Write a program that uses a single synchronous filesystem operation to</w:t>
-      </w:r>
-    </w:p>
-    <w:p>
-      <w:pPr>
-        <w:contextualSpacing/>
-      </w:pPr>
-      <w:r>
-        <w:t xml:space="preserve">  read a file and print the number of newlines (\n) it contains to the</w:t>
-      </w:r>
-    </w:p>
-    <w:p>
-      <w:pPr>
-        <w:contextualSpacing/>
-      </w:pPr>
-      <w:r>
-        <w:t xml:space="preserve">  console (stdout), similar to running cat file | wc -l.</w:t>
+        <w:t xml:space="preserve">  Write a program that uses a single synchronous </w:t>
+      </w:r>
+      <w:proofErr w:type="spellStart"/>
+      <w:r>
+        <w:t>filesystem</w:t>
+      </w:r>
+      <w:proofErr w:type="spellEnd"/>
+      <w:r>
+        <w:t xml:space="preserve"> operation to</w:t>
+      </w:r>
+    </w:p>
+    <w:p>
+      <w:pPr>
+        <w:contextualSpacing/>
+      </w:pPr>
+      <w:r>
+        <w:t xml:space="preserve">  </w:t>
+      </w:r>
+      <w:proofErr w:type="gramStart"/>
+      <w:r>
+        <w:t>read</w:t>
+      </w:r>
+      <w:proofErr w:type="gramEnd"/>
+      <w:r>
+        <w:t xml:space="preserve"> a file and print the number of newlines (\n) it contains to the</w:t>
+      </w:r>
+    </w:p>
+    <w:p>
+      <w:pPr>
+        <w:contextualSpacing/>
+      </w:pPr>
+      <w:r>
+        <w:t xml:space="preserve">  </w:t>
+      </w:r>
+      <w:proofErr w:type="gramStart"/>
+      <w:r>
+        <w:t>console</w:t>
+      </w:r>
+      <w:proofErr w:type="gramEnd"/>
+      <w:r>
+        <w:t xml:space="preserve"> (</w:t>
+      </w:r>
+      <w:proofErr w:type="spellStart"/>
+      <w:r>
+        <w:t>stdout</w:t>
+      </w:r>
+      <w:proofErr w:type="spellEnd"/>
+      <w:r>
+        <w:t xml:space="preserve">), similar to running cat file | </w:t>
+      </w:r>
+      <w:proofErr w:type="spellStart"/>
+      <w:r>
+        <w:t>wc</w:t>
+      </w:r>
+      <w:proofErr w:type="spellEnd"/>
+      <w:r>
+        <w:t xml:space="preserve"> -l.</w:t>
       </w:r>
     </w:p>
     <w:p>
@@ -332,15 +514,39 @@
         <w:contextualSpacing/>
       </w:pPr>
       <w:r>
-        <w:t xml:space="preserve">  command-line argument (i.e., process.argv[2]). You do not need to make</w:t>
-      </w:r>
-    </w:p>
-    <w:p>
-      <w:pPr>
-        <w:contextualSpacing/>
-      </w:pPr>
-      <w:r>
-        <w:t xml:space="preserve">  your own test file.</w:t>
+        <w:t xml:space="preserve">  </w:t>
+      </w:r>
+      <w:proofErr w:type="gramStart"/>
+      <w:r>
+        <w:t>command-line</w:t>
+      </w:r>
+      <w:proofErr w:type="gramEnd"/>
+      <w:r>
+        <w:t xml:space="preserve"> argument (i.e., </w:t>
+      </w:r>
+      <w:proofErr w:type="spellStart"/>
+      <w:r>
+        <w:t>process.argv</w:t>
+      </w:r>
+      <w:proofErr w:type="spellEnd"/>
+      <w:r>
+        <w:t>[2]). You do not need to make</w:t>
+      </w:r>
+    </w:p>
+    <w:p>
+      <w:pPr>
+        <w:contextualSpacing/>
+      </w:pPr>
+      <w:r>
+        <w:t xml:space="preserve">  </w:t>
+      </w:r>
+      <w:proofErr w:type="gramStart"/>
+      <w:r>
+        <w:t>your</w:t>
+      </w:r>
+      <w:proofErr w:type="gramEnd"/>
+      <w:r>
+        <w:t xml:space="preserve"> own test file.</w:t>
       </w:r>
     </w:p>
     <w:p>
@@ -360,7 +566,23 @@
         <w:t>Notes:</w:t>
       </w:r>
       <w:r>
-        <w:t xml:space="preserve">  All synchronous (or blocking) filesystem methods in the fs module end with 'Sync'.</w:t>
+        <w:t xml:space="preserve">  All synchronous (or blocking) </w:t>
+      </w:r>
+      <w:proofErr w:type="spellStart"/>
+      <w:r>
+        <w:t>filesystem</w:t>
+      </w:r>
+      <w:proofErr w:type="spellEnd"/>
+      <w:r>
+        <w:t xml:space="preserve"> methods in the </w:t>
+      </w:r>
+      <w:proofErr w:type="spellStart"/>
+      <w:r>
+        <w:t>fs</w:t>
+      </w:r>
+      <w:proofErr w:type="spellEnd"/>
+      <w:r>
+        <w:t xml:space="preserve"> module end with 'Sync'.</w:t>
       </w:r>
     </w:p>
     <w:p>
@@ -398,8 +620,31 @@
       <w:r>
         <w:tab/>
       </w:r>
-      <w:r>
-        <w:t xml:space="preserve">var linkto = process.argv[2];   </w:t>
+      <w:proofErr w:type="spellStart"/>
+      <w:proofErr w:type="gramStart"/>
+      <w:r>
+        <w:t>var</w:t>
+      </w:r>
+      <w:proofErr w:type="spellEnd"/>
+      <w:proofErr w:type="gramEnd"/>
+      <w:r>
+        <w:t xml:space="preserve"> </w:t>
+      </w:r>
+      <w:proofErr w:type="spellStart"/>
+      <w:r>
+        <w:t>linkto</w:t>
+      </w:r>
+      <w:proofErr w:type="spellEnd"/>
+      <w:r>
+        <w:t xml:space="preserve"> = </w:t>
+      </w:r>
+      <w:proofErr w:type="spellStart"/>
+      <w:r>
+        <w:t>process.argv</w:t>
+      </w:r>
+      <w:proofErr w:type="spellEnd"/>
+      <w:r>
+        <w:t xml:space="preserve">[2];   </w:t>
       </w:r>
       <w:r>
         <w:rPr>
@@ -413,8 +658,31 @@
         <w:ind w:left="720"/>
         <w:contextualSpacing/>
       </w:pPr>
-      <w:r>
-        <w:t>var fs = require("fs");</w:t>
+      <w:proofErr w:type="spellStart"/>
+      <w:proofErr w:type="gramStart"/>
+      <w:r>
+        <w:t>var</w:t>
+      </w:r>
+      <w:proofErr w:type="spellEnd"/>
+      <w:proofErr w:type="gramEnd"/>
+      <w:r>
+        <w:t xml:space="preserve"> </w:t>
+      </w:r>
+      <w:proofErr w:type="spellStart"/>
+      <w:r>
+        <w:t>fs</w:t>
+      </w:r>
+      <w:proofErr w:type="spellEnd"/>
+      <w:r>
+        <w:t xml:space="preserve"> = require("</w:t>
+      </w:r>
+      <w:proofErr w:type="spellStart"/>
+      <w:r>
+        <w:t>fs</w:t>
+      </w:r>
+      <w:proofErr w:type="spellEnd"/>
+      <w:r>
+        <w:t>");</w:t>
       </w:r>
     </w:p>
     <w:p>
@@ -425,8 +693,31 @@
           <w:color w:val="E36C0A" w:themeColor="accent6" w:themeShade="BF"/>
         </w:rPr>
       </w:pPr>
-      <w:r>
-        <w:t xml:space="preserve">var data = fs.readFileSync(linkto);   </w:t>
+      <w:proofErr w:type="spellStart"/>
+      <w:proofErr w:type="gramStart"/>
+      <w:r>
+        <w:t>var</w:t>
+      </w:r>
+      <w:proofErr w:type="spellEnd"/>
+      <w:proofErr w:type="gramEnd"/>
+      <w:r>
+        <w:t xml:space="preserve"> data = </w:t>
+      </w:r>
+      <w:proofErr w:type="spellStart"/>
+      <w:r>
+        <w:t>fs.readFileSync</w:t>
+      </w:r>
+      <w:proofErr w:type="spellEnd"/>
+      <w:r>
+        <w:t>(</w:t>
+      </w:r>
+      <w:proofErr w:type="spellStart"/>
+      <w:r>
+        <w:t>linkto</w:t>
+      </w:r>
+      <w:proofErr w:type="spellEnd"/>
+      <w:r>
+        <w:t xml:space="preserve">);   </w:t>
       </w:r>
       <w:r>
         <w:rPr>
@@ -443,8 +734,23 @@
           <w:color w:val="E36C0A" w:themeColor="accent6" w:themeShade="BF"/>
         </w:rPr>
       </w:pPr>
-      <w:r>
-        <w:t xml:space="preserve">var info = data.toString();   </w:t>
+      <w:proofErr w:type="spellStart"/>
+      <w:proofErr w:type="gramStart"/>
+      <w:r>
+        <w:t>var</w:t>
+      </w:r>
+      <w:proofErr w:type="spellEnd"/>
+      <w:proofErr w:type="gramEnd"/>
+      <w:r>
+        <w:t xml:space="preserve"> info = </w:t>
+      </w:r>
+      <w:proofErr w:type="spellStart"/>
+      <w:r>
+        <w:t>data.toString</w:t>
+      </w:r>
+      <w:proofErr w:type="spellEnd"/>
+      <w:r>
+        <w:t xml:space="preserve">();   </w:t>
       </w:r>
       <w:r>
         <w:rPr>
@@ -461,29 +767,63 @@
           <w:color w:val="E36C0A" w:themeColor="accent6" w:themeShade="BF"/>
         </w:rPr>
       </w:pPr>
-      <w:r>
-        <w:t xml:space="preserve">var count = info.split("\n").length-1;  </w:t>
+      <w:proofErr w:type="spellStart"/>
+      <w:proofErr w:type="gramStart"/>
+      <w:r>
+        <w:t>var</w:t>
+      </w:r>
+      <w:proofErr w:type="spellEnd"/>
+      <w:proofErr w:type="gramEnd"/>
+      <w:r>
+        <w:t xml:space="preserve"> count = </w:t>
+      </w:r>
+      <w:proofErr w:type="spellStart"/>
+      <w:r>
+        <w:t>info.split</w:t>
+      </w:r>
+      <w:proofErr w:type="spellEnd"/>
+      <w:r>
+        <w:t xml:space="preserve">("\n").length-1;  </w:t>
       </w:r>
       <w:r>
         <w:rPr>
           <w:color w:val="E36C0A" w:themeColor="accent6" w:themeShade="BF"/>
         </w:rPr>
-        <w:t>// split the string by \n, and the count the number of iten in the array.</w:t>
-      </w:r>
-    </w:p>
-    <w:p>
-      <w:pPr>
-        <w:ind w:left="720"/>
-        <w:contextualSpacing/>
-      </w:pPr>
-    </w:p>
-    <w:p>
-      <w:pPr>
-        <w:ind w:left="720"/>
-        <w:contextualSpacing/>
-      </w:pPr>
-      <w:r>
-        <w:t>console.log(count);</w:t>
+        <w:t xml:space="preserve">// split the string by \n, and the count the number of </w:t>
+      </w:r>
+      <w:proofErr w:type="spellStart"/>
+      <w:r>
+        <w:rPr>
+          <w:color w:val="E36C0A" w:themeColor="accent6" w:themeShade="BF"/>
+        </w:rPr>
+        <w:t>iten</w:t>
+      </w:r>
+      <w:proofErr w:type="spellEnd"/>
+      <w:r>
+        <w:rPr>
+          <w:color w:val="E36C0A" w:themeColor="accent6" w:themeShade="BF"/>
+        </w:rPr>
+        <w:t xml:space="preserve"> in the array.</w:t>
+      </w:r>
+    </w:p>
+    <w:p>
+      <w:pPr>
+        <w:ind w:left="720"/>
+        <w:contextualSpacing/>
+      </w:pPr>
+    </w:p>
+    <w:p>
+      <w:pPr>
+        <w:ind w:left="720"/>
+        <w:contextualSpacing/>
+      </w:pPr>
+      <w:proofErr w:type="gramStart"/>
+      <w:r>
+        <w:t>console.log(</w:t>
+      </w:r>
+      <w:proofErr w:type="gramEnd"/>
+      <w:r>
+        <w:t>count);</w:t>
       </w:r>
     </w:p>
     <w:p>
@@ -533,7 +873,33 @@
         <w:contextualSpacing/>
       </w:pPr>
       <w:r>
-        <w:t xml:space="preserve">  Write a program that uses a single asynchronous filesystem operation to read a file and print the number of newlines it contains to the console (stdout), similar to running cat file | wc -l.</w:t>
+        <w:t xml:space="preserve">  Write a program that uses a single asynchronous </w:t>
+      </w:r>
+      <w:proofErr w:type="spellStart"/>
+      <w:r>
+        <w:t>filesystem</w:t>
+      </w:r>
+      <w:proofErr w:type="spellEnd"/>
+      <w:r>
+        <w:t xml:space="preserve"> operation to read a file and print the number of newlines it contains to the console (</w:t>
+      </w:r>
+      <w:proofErr w:type="spellStart"/>
+      <w:r>
+        <w:t>stdout</w:t>
+      </w:r>
+      <w:proofErr w:type="spellEnd"/>
+      <w:r>
+        <w:t xml:space="preserve">), similar to running cat file | </w:t>
+      </w:r>
+      <w:proofErr w:type="spellStart"/>
+      <w:proofErr w:type="gramStart"/>
+      <w:r>
+        <w:t>wc</w:t>
+      </w:r>
+      <w:proofErr w:type="spellEnd"/>
+      <w:proofErr w:type="gramEnd"/>
+      <w:r>
+        <w:t xml:space="preserve"> -l.</w:t>
       </w:r>
     </w:p>
     <w:p>
@@ -585,8 +951,31 @@
           <w:color w:val="E36C0A" w:themeColor="accent6" w:themeShade="BF"/>
         </w:rPr>
       </w:pPr>
-      <w:r>
-        <w:t xml:space="preserve">var linkto = process.argv[2]; </w:t>
+      <w:proofErr w:type="spellStart"/>
+      <w:proofErr w:type="gramStart"/>
+      <w:r>
+        <w:t>var</w:t>
+      </w:r>
+      <w:proofErr w:type="spellEnd"/>
+      <w:proofErr w:type="gramEnd"/>
+      <w:r>
+        <w:t xml:space="preserve"> </w:t>
+      </w:r>
+      <w:proofErr w:type="spellStart"/>
+      <w:r>
+        <w:t>linkto</w:t>
+      </w:r>
+      <w:proofErr w:type="spellEnd"/>
+      <w:r>
+        <w:t xml:space="preserve"> = </w:t>
+      </w:r>
+      <w:proofErr w:type="spellStart"/>
+      <w:r>
+        <w:t>process.argv</w:t>
+      </w:r>
+      <w:proofErr w:type="spellEnd"/>
+      <w:r>
+        <w:t xml:space="preserve">[2]; </w:t>
       </w:r>
       <w:r>
         <w:rPr>
@@ -600,41 +989,103 @@
         <w:ind w:left="720"/>
         <w:contextualSpacing/>
       </w:pPr>
-      <w:r>
-        <w:t>var fs = require("fs");</w:t>
-      </w:r>
-    </w:p>
-    <w:p>
-      <w:pPr>
-        <w:ind w:left="720"/>
-        <w:contextualSpacing/>
-      </w:pPr>
-    </w:p>
-    <w:p>
-      <w:pPr>
-        <w:ind w:left="720"/>
-        <w:contextualSpacing/>
-      </w:pPr>
-      <w:r>
-        <w:t>fs.readFile(linkto, function(err,data){</w:t>
-      </w:r>
-    </w:p>
-    <w:p>
-      <w:pPr>
-        <w:ind w:left="720"/>
-        <w:contextualSpacing/>
-      </w:pPr>
-      <w:r>
-        <w:t xml:space="preserve">    if(err){</w:t>
-      </w:r>
-    </w:p>
-    <w:p>
-      <w:pPr>
-        <w:ind w:left="720"/>
-        <w:contextualSpacing/>
-      </w:pPr>
-      <w:r>
-        <w:t xml:space="preserve">        console.log(err);</w:t>
+      <w:proofErr w:type="spellStart"/>
+      <w:proofErr w:type="gramStart"/>
+      <w:r>
+        <w:t>var</w:t>
+      </w:r>
+      <w:proofErr w:type="spellEnd"/>
+      <w:proofErr w:type="gramEnd"/>
+      <w:r>
+        <w:t xml:space="preserve"> </w:t>
+      </w:r>
+      <w:proofErr w:type="spellStart"/>
+      <w:r>
+        <w:t>fs</w:t>
+      </w:r>
+      <w:proofErr w:type="spellEnd"/>
+      <w:r>
+        <w:t xml:space="preserve"> = require("</w:t>
+      </w:r>
+      <w:proofErr w:type="spellStart"/>
+      <w:r>
+        <w:t>fs</w:t>
+      </w:r>
+      <w:proofErr w:type="spellEnd"/>
+      <w:r>
+        <w:t>");</w:t>
+      </w:r>
+    </w:p>
+    <w:p>
+      <w:pPr>
+        <w:ind w:left="720"/>
+        <w:contextualSpacing/>
+      </w:pPr>
+    </w:p>
+    <w:p>
+      <w:pPr>
+        <w:ind w:left="720"/>
+        <w:contextualSpacing/>
+      </w:pPr>
+      <w:proofErr w:type="spellStart"/>
+      <w:proofErr w:type="gramStart"/>
+      <w:r>
+        <w:t>fs.readFile</w:t>
+      </w:r>
+      <w:proofErr w:type="spellEnd"/>
+      <w:r>
+        <w:t>(</w:t>
+      </w:r>
+      <w:proofErr w:type="spellStart"/>
+      <w:proofErr w:type="gramEnd"/>
+      <w:r>
+        <w:t>linkto</w:t>
+      </w:r>
+      <w:proofErr w:type="spellEnd"/>
+      <w:r>
+        <w:t>, function(</w:t>
+      </w:r>
+      <w:proofErr w:type="spellStart"/>
+      <w:r>
+        <w:t>err,data</w:t>
+      </w:r>
+      <w:proofErr w:type="spellEnd"/>
+      <w:r>
+        <w:t>){</w:t>
+      </w:r>
+    </w:p>
+    <w:p>
+      <w:pPr>
+        <w:ind w:left="720"/>
+        <w:contextualSpacing/>
+      </w:pPr>
+      <w:r>
+        <w:t xml:space="preserve">    </w:t>
+      </w:r>
+      <w:proofErr w:type="gramStart"/>
+      <w:r>
+        <w:t>if(</w:t>
+      </w:r>
+      <w:proofErr w:type="gramEnd"/>
+      <w:r>
+        <w:t>err){</w:t>
+      </w:r>
+    </w:p>
+    <w:p>
+      <w:pPr>
+        <w:ind w:left="720"/>
+        <w:contextualSpacing/>
+      </w:pPr>
+      <w:r>
+        <w:t xml:space="preserve">        </w:t>
+      </w:r>
+      <w:proofErr w:type="gramStart"/>
+      <w:r>
+        <w:t>console.log(</w:t>
+      </w:r>
+      <w:proofErr w:type="gramEnd"/>
+      <w:r>
+        <w:t>err);</w:t>
       </w:r>
     </w:p>
     <w:p>
@@ -655,7 +1106,25 @@
         <w:contextualSpacing/>
       </w:pPr>
       <w:r>
-        <w:t xml:space="preserve">    var info = data.toString(); </w:t>
+        <w:t xml:space="preserve">    </w:t>
+      </w:r>
+      <w:proofErr w:type="spellStart"/>
+      <w:proofErr w:type="gramStart"/>
+      <w:r>
+        <w:t>var</w:t>
+      </w:r>
+      <w:proofErr w:type="spellEnd"/>
+      <w:proofErr w:type="gramEnd"/>
+      <w:r>
+        <w:t xml:space="preserve"> info = </w:t>
+      </w:r>
+      <w:proofErr w:type="spellStart"/>
+      <w:r>
+        <w:t>data.toString</w:t>
+      </w:r>
+      <w:proofErr w:type="spellEnd"/>
+      <w:r>
+        <w:t xml:space="preserve">(); </w:t>
       </w:r>
       <w:r>
         <w:rPr>
@@ -673,22 +1142,62 @@
         </w:rPr>
       </w:pPr>
       <w:r>
-        <w:t xml:space="preserve">    var count = info.split("\n").length-1; </w:t>
+        <w:t xml:space="preserve">    </w:t>
+      </w:r>
+      <w:proofErr w:type="spellStart"/>
+      <w:proofErr w:type="gramStart"/>
+      <w:r>
+        <w:t>var</w:t>
+      </w:r>
+      <w:proofErr w:type="spellEnd"/>
+      <w:proofErr w:type="gramEnd"/>
+      <w:r>
+        <w:t xml:space="preserve"> count = </w:t>
+      </w:r>
+      <w:proofErr w:type="spellStart"/>
+      <w:r>
+        <w:t>info.split</w:t>
+      </w:r>
+      <w:proofErr w:type="spellEnd"/>
+      <w:r>
+        <w:t xml:space="preserve">("\n").length-1; </w:t>
       </w:r>
       <w:r>
         <w:rPr>
           <w:color w:val="E36C0A" w:themeColor="accent6" w:themeShade="BF"/>
         </w:rPr>
-        <w:t>// split the string by \n, and the count the number of iten in the array.</w:t>
-      </w:r>
-    </w:p>
-    <w:p>
-      <w:pPr>
-        <w:ind w:left="720"/>
-        <w:contextualSpacing/>
-      </w:pPr>
-      <w:r>
-        <w:t xml:space="preserve">    console.log(count);</w:t>
+        <w:t xml:space="preserve">// split the string by \n, and the count the number of </w:t>
+      </w:r>
+      <w:proofErr w:type="spellStart"/>
+      <w:r>
+        <w:rPr>
+          <w:color w:val="E36C0A" w:themeColor="accent6" w:themeShade="BF"/>
+        </w:rPr>
+        <w:t>iten</w:t>
+      </w:r>
+      <w:proofErr w:type="spellEnd"/>
+      <w:r>
+        <w:rPr>
+          <w:color w:val="E36C0A" w:themeColor="accent6" w:themeShade="BF"/>
+        </w:rPr>
+        <w:t xml:space="preserve"> in the array.</w:t>
+      </w:r>
+    </w:p>
+    <w:p>
+      <w:pPr>
+        <w:ind w:left="720"/>
+        <w:contextualSpacing/>
+      </w:pPr>
+      <w:r>
+        <w:t xml:space="preserve">    </w:t>
+      </w:r>
+      <w:proofErr w:type="gramStart"/>
+      <w:r>
+        <w:t>console.log(</w:t>
+      </w:r>
+      <w:proofErr w:type="gramEnd"/>
+      <w:r>
+        <w:t>count);</w:t>
       </w:r>
     </w:p>
     <w:p>
@@ -741,23 +1250,50 @@
         <w:rPr>
           <w:b/>
         </w:rPr>
-        <w:t xml:space="preserve">5 – </w:t>
-      </w:r>
-      <w:r>
-        <w:t xml:space="preserve"> ## FILTERED LS</w:t>
-      </w:r>
-    </w:p>
-    <w:p>
-      <w:pPr>
-        <w:contextualSpacing/>
-      </w:pPr>
-    </w:p>
-    <w:p>
-      <w:pPr>
-        <w:contextualSpacing/>
-      </w:pPr>
-      <w:r>
-        <w:t xml:space="preserve"> Create a program that prints a list of files in a given directory,  filtered by the extension of the files. You will be provided a directory name as the first argument to your program (e.g. '/path/to/dir/') and a file extension to filter by as the second argument.</w:t>
+        <w:t xml:space="preserve">5 </w:t>
+      </w:r>
+      <w:proofErr w:type="gramStart"/>
+      <w:r>
+        <w:rPr>
+          <w:b/>
+        </w:rPr>
+        <w:t xml:space="preserve">– </w:t>
+      </w:r>
+      <w:r>
+        <w:t xml:space="preserve"> #</w:t>
+      </w:r>
+      <w:proofErr w:type="gramEnd"/>
+      <w:r>
+        <w:t># FILTERED LS</w:t>
+      </w:r>
+    </w:p>
+    <w:p>
+      <w:pPr>
+        <w:contextualSpacing/>
+      </w:pPr>
+    </w:p>
+    <w:p>
+      <w:pPr>
+        <w:contextualSpacing/>
+      </w:pPr>
+      <w:r>
+        <w:t xml:space="preserve"> Create a program that prints a list of files in a given directory</w:t>
+      </w:r>
+      <w:proofErr w:type="gramStart"/>
+      <w:r>
+        <w:t>,  filtered</w:t>
+      </w:r>
+      <w:proofErr w:type="gramEnd"/>
+      <w:r>
+        <w:t xml:space="preserve"> by the extension of the files. You will be provided a directory name as the first argument to your program (e.g. '/path/</w:t>
+      </w:r>
+      <w:proofErr w:type="spellStart"/>
+      <w:r>
+        <w:t>to</w:t>
+      </w:r>
+      <w:proofErr w:type="spellEnd"/>
+      <w:r>
+        <w:t>/dir/') and a file extension to filter by as the second argument.</w:t>
       </w:r>
     </w:p>
     <w:p>
@@ -783,7 +1319,15 @@
         <w:contextualSpacing/>
       </w:pPr>
       <w:r>
-        <w:t xml:space="preserve"> Keep in mind that the first arguments of your program are not the first values of the process.argv array, as the first two values are reserved for system info by Node.</w:t>
+        <w:t xml:space="preserve"> Keep in mind that the first arguments of your program are not the first values of the </w:t>
+      </w:r>
+      <w:proofErr w:type="spellStart"/>
+      <w:r>
+        <w:t>process.argv</w:t>
+      </w:r>
+      <w:proofErr w:type="spellEnd"/>
+      <w:r>
+        <w:t xml:space="preserve"> array, as the first two values are reserved for system info by Node.</w:t>
       </w:r>
     </w:p>
     <w:p>
@@ -834,8 +1378,31 @@
         <w:ind w:left="720"/>
         <w:contextualSpacing/>
       </w:pPr>
-      <w:r>
-        <w:t>var fs = require("fs");</w:t>
+      <w:proofErr w:type="spellStart"/>
+      <w:proofErr w:type="gramStart"/>
+      <w:r>
+        <w:t>var</w:t>
+      </w:r>
+      <w:proofErr w:type="spellEnd"/>
+      <w:proofErr w:type="gramEnd"/>
+      <w:r>
+        <w:t xml:space="preserve"> </w:t>
+      </w:r>
+      <w:proofErr w:type="spellStart"/>
+      <w:r>
+        <w:t>fs</w:t>
+      </w:r>
+      <w:proofErr w:type="spellEnd"/>
+      <w:r>
+        <w:t xml:space="preserve"> = require("</w:t>
+      </w:r>
+      <w:proofErr w:type="spellStart"/>
+      <w:r>
+        <w:t>fs</w:t>
+      </w:r>
+      <w:proofErr w:type="spellEnd"/>
+      <w:r>
+        <w:t>");</w:t>
       </w:r>
     </w:p>
     <w:p>
@@ -846,8 +1413,31 @@
           <w:color w:val="E36C0A" w:themeColor="accent6" w:themeShade="BF"/>
         </w:rPr>
       </w:pPr>
-      <w:r>
-        <w:t xml:space="preserve">var linkto = process.argv[2]; </w:t>
+      <w:proofErr w:type="spellStart"/>
+      <w:proofErr w:type="gramStart"/>
+      <w:r>
+        <w:t>var</w:t>
+      </w:r>
+      <w:proofErr w:type="spellEnd"/>
+      <w:proofErr w:type="gramEnd"/>
+      <w:r>
+        <w:t xml:space="preserve"> </w:t>
+      </w:r>
+      <w:proofErr w:type="spellStart"/>
+      <w:r>
+        <w:t>linkto</w:t>
+      </w:r>
+      <w:proofErr w:type="spellEnd"/>
+      <w:r>
+        <w:t xml:space="preserve"> = </w:t>
+      </w:r>
+      <w:proofErr w:type="spellStart"/>
+      <w:r>
+        <w:t>process.argv</w:t>
+      </w:r>
+      <w:proofErr w:type="spellEnd"/>
+      <w:r>
+        <w:t xml:space="preserve">[2]; </w:t>
       </w:r>
       <w:r>
         <w:rPr>
@@ -864,8 +1454,28 @@
           <w:color w:val="E36C0A" w:themeColor="accent6" w:themeShade="BF"/>
         </w:rPr>
       </w:pPr>
-      <w:r>
-        <w:t xml:space="preserve">var ending = "."+process.argv[3] </w:t>
+      <w:proofErr w:type="spellStart"/>
+      <w:proofErr w:type="gramStart"/>
+      <w:r>
+        <w:t>var</w:t>
+      </w:r>
+      <w:proofErr w:type="spellEnd"/>
+      <w:proofErr w:type="gramEnd"/>
+      <w:r>
+        <w:t xml:space="preserve"> ending = "."+</w:t>
+      </w:r>
+      <w:proofErr w:type="spellStart"/>
+      <w:proofErr w:type="gramStart"/>
+      <w:r>
+        <w:t>process.argv</w:t>
+      </w:r>
+      <w:proofErr w:type="spellEnd"/>
+      <w:r>
+        <w:t>[</w:t>
+      </w:r>
+      <w:proofErr w:type="gramEnd"/>
+      <w:r>
+        <w:t xml:space="preserve">3] </w:t>
       </w:r>
       <w:r>
         <w:rPr>
@@ -879,8 +1489,31 @@
         <w:ind w:left="720"/>
         <w:contextualSpacing/>
       </w:pPr>
-      <w:r>
-        <w:t xml:space="preserve">var endinglength=ending.length; </w:t>
+      <w:proofErr w:type="spellStart"/>
+      <w:proofErr w:type="gramStart"/>
+      <w:r>
+        <w:t>var</w:t>
+      </w:r>
+      <w:proofErr w:type="spellEnd"/>
+      <w:proofErr w:type="gramEnd"/>
+      <w:r>
+        <w:t xml:space="preserve"> </w:t>
+      </w:r>
+      <w:proofErr w:type="spellStart"/>
+      <w:r>
+        <w:t>endinglength</w:t>
+      </w:r>
+      <w:proofErr w:type="spellEnd"/>
+      <w:r>
+        <w:t>=</w:t>
+      </w:r>
+      <w:proofErr w:type="spellStart"/>
+      <w:r>
+        <w:t>ending.length</w:t>
+      </w:r>
+      <w:proofErr w:type="spellEnd"/>
+      <w:r>
+        <w:t xml:space="preserve">; </w:t>
       </w:r>
       <w:r>
         <w:rPr>
@@ -906,26 +1539,65 @@
         <w:ind w:left="720"/>
         <w:contextualSpacing/>
       </w:pPr>
-      <w:r>
-        <w:t>fs.readdir(linkto, function(err,data){</w:t>
-      </w:r>
-    </w:p>
-    <w:p>
-      <w:pPr>
-        <w:ind w:left="720"/>
-        <w:contextualSpacing/>
-      </w:pPr>
-      <w:r>
-        <w:t xml:space="preserve">    if (err){</w:t>
-      </w:r>
-    </w:p>
-    <w:p>
-      <w:pPr>
-        <w:ind w:left="720"/>
-        <w:contextualSpacing/>
-      </w:pPr>
-      <w:r>
-        <w:t xml:space="preserve">        console.log(err);</w:t>
+      <w:proofErr w:type="spellStart"/>
+      <w:proofErr w:type="gramStart"/>
+      <w:r>
+        <w:t>fs.readdir</w:t>
+      </w:r>
+      <w:proofErr w:type="spellEnd"/>
+      <w:r>
+        <w:t>(</w:t>
+      </w:r>
+      <w:proofErr w:type="spellStart"/>
+      <w:proofErr w:type="gramEnd"/>
+      <w:r>
+        <w:t>linkto</w:t>
+      </w:r>
+      <w:proofErr w:type="spellEnd"/>
+      <w:r>
+        <w:t>, function(</w:t>
+      </w:r>
+      <w:proofErr w:type="spellStart"/>
+      <w:r>
+        <w:t>err,data</w:t>
+      </w:r>
+      <w:proofErr w:type="spellEnd"/>
+      <w:r>
+        <w:t>){</w:t>
+      </w:r>
+    </w:p>
+    <w:p>
+      <w:pPr>
+        <w:ind w:left="720"/>
+        <w:contextualSpacing/>
+      </w:pPr>
+      <w:r>
+        <w:t xml:space="preserve">    </w:t>
+      </w:r>
+      <w:proofErr w:type="gramStart"/>
+      <w:r>
+        <w:t>if</w:t>
+      </w:r>
+      <w:proofErr w:type="gramEnd"/>
+      <w:r>
+        <w:t xml:space="preserve"> (err){</w:t>
+      </w:r>
+    </w:p>
+    <w:p>
+      <w:pPr>
+        <w:ind w:left="720"/>
+        <w:contextualSpacing/>
+      </w:pPr>
+      <w:r>
+        <w:t xml:space="preserve">        </w:t>
+      </w:r>
+      <w:proofErr w:type="gramStart"/>
+      <w:r>
+        <w:t>console.log(</w:t>
+      </w:r>
+      <w:proofErr w:type="gramEnd"/>
+      <w:r>
+        <w:t>err);</w:t>
       </w:r>
     </w:p>
     <w:p>
@@ -943,7 +1615,25 @@
         <w:contextualSpacing/>
       </w:pPr>
       <w:r>
-        <w:t xml:space="preserve">    var filtered = data.filter(function(word){</w:t>
+        <w:t xml:space="preserve">    </w:t>
+      </w:r>
+      <w:proofErr w:type="spellStart"/>
+      <w:proofErr w:type="gramStart"/>
+      <w:r>
+        <w:t>var</w:t>
+      </w:r>
+      <w:proofErr w:type="spellEnd"/>
+      <w:proofErr w:type="gramEnd"/>
+      <w:r>
+        <w:t xml:space="preserve"> filtered = </w:t>
+      </w:r>
+      <w:proofErr w:type="spellStart"/>
+      <w:r>
+        <w:t>data.filter</w:t>
+      </w:r>
+      <w:proofErr w:type="spellEnd"/>
+      <w:r>
+        <w:t>(function(word){</w:t>
       </w:r>
     </w:p>
     <w:p>
@@ -955,7 +1645,28 @@
         </w:rPr>
       </w:pPr>
       <w:r>
-        <w:t xml:space="preserve">        if(word.substr(-endinglength)==ending</w:t>
+        <w:t xml:space="preserve">        </w:t>
+      </w:r>
+      <w:proofErr w:type="gramStart"/>
+      <w:r>
+        <w:t>if(</w:t>
+      </w:r>
+      <w:proofErr w:type="spellStart"/>
+      <w:proofErr w:type="gramEnd"/>
+      <w:r>
+        <w:t>word.substr</w:t>
+      </w:r>
+      <w:proofErr w:type="spellEnd"/>
+      <w:r>
+        <w:t>(-</w:t>
+      </w:r>
+      <w:proofErr w:type="spellStart"/>
+      <w:r>
+        <w:t>endinglength</w:t>
+      </w:r>
+      <w:proofErr w:type="spellEnd"/>
+      <w:r>
+        <w:t>)==ending</w:t>
       </w:r>
       <w:r>
         <w:rPr>
@@ -970,17 +1681,30 @@
         <w:contextualSpacing/>
       </w:pPr>
       <w:r>
-        <w:t xml:space="preserve">            console.log(word)</w:t>
-      </w:r>
-    </w:p>
-    <w:p>
-      <w:pPr>
-        <w:ind w:left="720"/>
-        <w:contextualSpacing/>
-      </w:pPr>
-      <w:r>
-        <w:t xml:space="preserve">            return</w:t>
-      </w:r>
+        <w:t xml:space="preserve">            </w:t>
+      </w:r>
+      <w:proofErr w:type="gramStart"/>
+      <w:r>
+        <w:t>console.log(</w:t>
+      </w:r>
+      <w:proofErr w:type="gramEnd"/>
+      <w:r>
+        <w:t>word)</w:t>
+      </w:r>
+    </w:p>
+    <w:p>
+      <w:pPr>
+        <w:ind w:left="720"/>
+        <w:contextualSpacing/>
+      </w:pPr>
+      <w:r>
+        <w:t xml:space="preserve">            </w:t>
+      </w:r>
+      <w:proofErr w:type="gramStart"/>
+      <w:r>
+        <w:t>return</w:t>
+      </w:r>
+      <w:proofErr w:type="gramEnd"/>
     </w:p>
     <w:p>
       <w:pPr>
@@ -1039,10 +1763,21 @@
         <w:rPr>
           <w:b/>
         </w:rPr>
-        <w:t xml:space="preserve">6 – </w:t>
-      </w:r>
-      <w:r>
-        <w:t xml:space="preserve"> ## MAKE IT MODULAR </w:t>
+        <w:t xml:space="preserve">6 </w:t>
+      </w:r>
+      <w:proofErr w:type="gramStart"/>
+      <w:r>
+        <w:rPr>
+          <w:b/>
+        </w:rPr>
+        <w:t xml:space="preserve">– </w:t>
+      </w:r>
+      <w:r>
+        <w:t xml:space="preserve"> #</w:t>
+      </w:r>
+      <w:proofErr w:type="gramEnd"/>
+      <w:r>
+        <w:t xml:space="preserve"># MAKE IT MODULAR </w:t>
       </w:r>
     </w:p>
     <w:p>
@@ -1153,7 +1888,14 @@
         <w:rPr>
           <w:b/>
         </w:rPr>
-        <w:t>a callba</w:t>
+        <w:t xml:space="preserve">a </w:t>
+      </w:r>
+      <w:proofErr w:type="spellStart"/>
+      <w:r>
+        <w:rPr>
+          <w:b/>
+        </w:rPr>
+        <w:t>callba</w:t>
       </w:r>
       <w:r>
         <w:rPr>
@@ -1161,6 +1903,7 @@
         </w:rPr>
         <w:t>ck</w:t>
       </w:r>
+      <w:proofErr w:type="spellEnd"/>
       <w:r>
         <w:t xml:space="preserve"> function, in that order. The</w:t>
       </w:r>
@@ -1171,7 +1914,15 @@
         <w:t>same as what was passed to your</w:t>
       </w:r>
       <w:r>
-        <w:t xml:space="preserve"> program. Don't turn it into a RegExp or</w:t>
+        <w:t xml:space="preserve"> program. Don't turn it into a </w:t>
+      </w:r>
+      <w:proofErr w:type="spellStart"/>
+      <w:r>
+        <w:t>RegExp</w:t>
+      </w:r>
+      <w:proofErr w:type="spellEnd"/>
+      <w:r>
+        <w:t xml:space="preserve"> or</w:t>
       </w:r>
       <w:r>
         <w:t xml:space="preserve"> prefix with "." or do anything</w:t>
@@ -1196,10 +1947,26 @@
         <w:contextualSpacing/>
       </w:pPr>
       <w:r>
-        <w:t xml:space="preserve"> The callback function must be called usin</w:t>
-      </w:r>
-      <w:r>
-        <w:t>g the idiomatic node(err, data)</w:t>
+        <w:t xml:space="preserve"> The </w:t>
+      </w:r>
+      <w:proofErr w:type="spellStart"/>
+      <w:r>
+        <w:t>callback</w:t>
+      </w:r>
+      <w:proofErr w:type="spellEnd"/>
+      <w:r>
+        <w:t xml:space="preserve"> function must be called usin</w:t>
+      </w:r>
+      <w:r>
+        <w:t xml:space="preserve">g the idiomatic </w:t>
+      </w:r>
+      <w:proofErr w:type="gramStart"/>
+      <w:r>
+        <w:t>node(</w:t>
+      </w:r>
+      <w:proofErr w:type="gramEnd"/>
+      <w:r>
+        <w:t>err, data)</w:t>
       </w:r>
       <w:r>
         <w:t xml:space="preserve"> convention. This convention stipulates th</w:t>
@@ -1208,7 +1975,15 @@
         <w:t>at unless there's an error, the</w:t>
       </w:r>
       <w:r>
-        <w:t xml:space="preserve"> first argument passed to the callback will </w:t>
+        <w:t xml:space="preserve"> first argument passed to the </w:t>
+      </w:r>
+      <w:proofErr w:type="spellStart"/>
+      <w:r>
+        <w:t>callback</w:t>
+      </w:r>
+      <w:proofErr w:type="spellEnd"/>
+      <w:r>
+        <w:t xml:space="preserve"> will </w:t>
       </w:r>
       <w:r>
         <w:t>be null, and the second will be</w:t>
@@ -1226,7 +2001,28 @@
         <w:t>n error, e.g. from your call to</w:t>
       </w:r>
       <w:r>
-        <w:t xml:space="preserve"> fs.readdir(), the callback must be called with the error, and only the error, as the first argument.</w:t>
+        <w:t xml:space="preserve"> </w:t>
+      </w:r>
+      <w:proofErr w:type="spellStart"/>
+      <w:proofErr w:type="gramStart"/>
+      <w:r>
+        <w:t>fs.readdir</w:t>
+      </w:r>
+      <w:proofErr w:type="spellEnd"/>
+      <w:r>
+        <w:t>(</w:t>
+      </w:r>
+      <w:proofErr w:type="gramEnd"/>
+      <w:r>
+        <w:t xml:space="preserve">), the </w:t>
+      </w:r>
+      <w:proofErr w:type="spellStart"/>
+      <w:r>
+        <w:t>callback</w:t>
+      </w:r>
+      <w:proofErr w:type="spellEnd"/>
+      <w:r>
+        <w:t xml:space="preserve"> must be called with the error, and only the error, as the first argument.</w:t>
       </w:r>
     </w:p>
     <w:p>
@@ -1292,23 +2088,47 @@
         <w:contextualSpacing/>
       </w:pPr>
       <w:r>
-        <w:t xml:space="preserve">  2. Call the callback exactly once with an error or some data as described.</w:t>
-      </w:r>
-    </w:p>
-    <w:p>
-      <w:pPr>
-        <w:contextualSpacing/>
-      </w:pPr>
-      <w:r>
-        <w:t xml:space="preserve">  3. Don't change anything else, like global variables or stdout.</w:t>
-      </w:r>
-    </w:p>
-    <w:p>
-      <w:pPr>
-        <w:contextualSpacing/>
-      </w:pPr>
-      <w:r>
-        <w:t xml:space="preserve">  4. Handle all the errors that may occur and pass them to the callback.</w:t>
+        <w:t xml:space="preserve">  2. Call the </w:t>
+      </w:r>
+      <w:proofErr w:type="spellStart"/>
+      <w:r>
+        <w:t>callback</w:t>
+      </w:r>
+      <w:proofErr w:type="spellEnd"/>
+      <w:r>
+        <w:t xml:space="preserve"> exactly once with an error or some data as described.</w:t>
+      </w:r>
+    </w:p>
+    <w:p>
+      <w:pPr>
+        <w:contextualSpacing/>
+      </w:pPr>
+      <w:r>
+        <w:t xml:space="preserve">  3. Don't change anything else, like global variables or </w:t>
+      </w:r>
+      <w:proofErr w:type="spellStart"/>
+      <w:r>
+        <w:t>stdout</w:t>
+      </w:r>
+      <w:proofErr w:type="spellEnd"/>
+      <w:r>
+        <w:t>.</w:t>
+      </w:r>
+    </w:p>
+    <w:p>
+      <w:pPr>
+        <w:contextualSpacing/>
+      </w:pPr>
+      <w:r>
+        <w:t xml:space="preserve">  4. Handle all the errors that may occur and pass them to the </w:t>
+      </w:r>
+      <w:proofErr w:type="spellStart"/>
+      <w:r>
+        <w:t>callback</w:t>
+      </w:r>
+      <w:proofErr w:type="spellEnd"/>
+      <w:r>
+        <w:t>.</w:t>
       </w:r>
     </w:p>
     <w:p>
@@ -1333,7 +2153,15 @@
         <w:t>ould be used by anyone else who</w:t>
       </w:r>
       <w:r>
-        <w:t xml:space="preserve"> does learnyounode, or the verifier, and just work.</w:t>
+        <w:t xml:space="preserve"> does </w:t>
+      </w:r>
+      <w:proofErr w:type="spellStart"/>
+      <w:r>
+        <w:t>learnyounode</w:t>
+      </w:r>
+      <w:proofErr w:type="spellEnd"/>
+      <w:r>
+        <w:t>, or the verifier, and just work.</w:t>
       </w:r>
     </w:p>
     <w:p>
@@ -1385,21 +2213,50 @@
         <w:rPr>
           <w:highlight w:val="yellow"/>
         </w:rPr>
-        <w:t>(for program.js)</w:t>
-      </w:r>
-    </w:p>
-    <w:p>
-      <w:pPr>
-        <w:contextualSpacing/>
-      </w:pPr>
-    </w:p>
-    <w:p>
-      <w:pPr>
-        <w:ind w:left="720"/>
-        <w:contextualSpacing/>
-      </w:pPr>
-      <w:r>
-        <w:t>var filteringW = require("./mymodule.js")</w:t>
+        <w:t>(</w:t>
+      </w:r>
+      <w:proofErr w:type="gramStart"/>
+      <w:r>
+        <w:rPr>
+          <w:highlight w:val="yellow"/>
+        </w:rPr>
+        <w:t>for</w:t>
+      </w:r>
+      <w:proofErr w:type="gramEnd"/>
+      <w:r>
+        <w:rPr>
+          <w:highlight w:val="yellow"/>
+        </w:rPr>
+        <w:t xml:space="preserve"> program.js)</w:t>
+      </w:r>
+    </w:p>
+    <w:p>
+      <w:pPr>
+        <w:contextualSpacing/>
+      </w:pPr>
+    </w:p>
+    <w:p>
+      <w:pPr>
+        <w:ind w:left="720"/>
+        <w:contextualSpacing/>
+      </w:pPr>
+      <w:proofErr w:type="spellStart"/>
+      <w:proofErr w:type="gramStart"/>
+      <w:r>
+        <w:t>var</w:t>
+      </w:r>
+      <w:proofErr w:type="spellEnd"/>
+      <w:proofErr w:type="gramEnd"/>
+      <w:r>
+        <w:t xml:space="preserve"> </w:t>
+      </w:r>
+      <w:proofErr w:type="spellStart"/>
+      <w:r>
+        <w:t>filteringW</w:t>
+      </w:r>
+      <w:proofErr w:type="spellEnd"/>
+      <w:r>
+        <w:t xml:space="preserve"> = require("./mymodule.js")</w:t>
       </w:r>
     </w:p>
     <w:p>
@@ -1410,9 +2267,32 @@
           <w:color w:val="E36C0A" w:themeColor="accent6" w:themeShade="BF"/>
         </w:rPr>
       </w:pPr>
+      <w:proofErr w:type="spellStart"/>
+      <w:proofErr w:type="gramStart"/>
       <w:r>
         <w:lastRenderedPageBreak/>
-        <w:t xml:space="preserve">var linkto = process.argv[2]; </w:t>
+        <w:t>var</w:t>
+      </w:r>
+      <w:proofErr w:type="spellEnd"/>
+      <w:proofErr w:type="gramEnd"/>
+      <w:r>
+        <w:t xml:space="preserve"> </w:t>
+      </w:r>
+      <w:proofErr w:type="spellStart"/>
+      <w:r>
+        <w:t>linkto</w:t>
+      </w:r>
+      <w:proofErr w:type="spellEnd"/>
+      <w:r>
+        <w:t xml:space="preserve"> = </w:t>
+      </w:r>
+      <w:proofErr w:type="spellStart"/>
+      <w:r>
+        <w:t>process.argv</w:t>
+      </w:r>
+      <w:proofErr w:type="spellEnd"/>
+      <w:r>
+        <w:t xml:space="preserve">[2]; </w:t>
       </w:r>
       <w:r>
         <w:rPr>
@@ -1429,8 +2309,23 @@
           <w:color w:val="E36C0A" w:themeColor="accent6" w:themeShade="BF"/>
         </w:rPr>
       </w:pPr>
-      <w:r>
-        <w:t xml:space="preserve">var ending = process.argv[3] </w:t>
+      <w:proofErr w:type="spellStart"/>
+      <w:proofErr w:type="gramStart"/>
+      <w:r>
+        <w:t>var</w:t>
+      </w:r>
+      <w:proofErr w:type="spellEnd"/>
+      <w:proofErr w:type="gramEnd"/>
+      <w:r>
+        <w:t xml:space="preserve"> ending = </w:t>
+      </w:r>
+      <w:proofErr w:type="spellStart"/>
+      <w:r>
+        <w:t>process.argv</w:t>
+      </w:r>
+      <w:proofErr w:type="spellEnd"/>
+      <w:r>
+        <w:t xml:space="preserve">[3] </w:t>
       </w:r>
       <w:r>
         <w:rPr>
@@ -1456,26 +2351,65 @@
         <w:ind w:left="720"/>
         <w:contextualSpacing/>
       </w:pPr>
-      <w:r>
-        <w:t>filteringW(linkto, ending, function (err, list) {</w:t>
-      </w:r>
-    </w:p>
-    <w:p>
-      <w:pPr>
-        <w:ind w:left="720"/>
-        <w:contextualSpacing/>
-      </w:pPr>
-      <w:r>
-        <w:t xml:space="preserve">    if (err){</w:t>
-      </w:r>
-    </w:p>
-    <w:p>
-      <w:pPr>
-        <w:ind w:left="720"/>
-        <w:contextualSpacing/>
-      </w:pPr>
-      <w:r>
-        <w:t xml:space="preserve">        return console.error("There was an error:",err);</w:t>
+      <w:proofErr w:type="spellStart"/>
+      <w:proofErr w:type="gramStart"/>
+      <w:r>
+        <w:t>filteringW</w:t>
+      </w:r>
+      <w:proofErr w:type="spellEnd"/>
+      <w:r>
+        <w:t>(</w:t>
+      </w:r>
+      <w:proofErr w:type="spellStart"/>
+      <w:proofErr w:type="gramEnd"/>
+      <w:r>
+        <w:t>linkto</w:t>
+      </w:r>
+      <w:proofErr w:type="spellEnd"/>
+      <w:r>
+        <w:t>, ending, function (err, list) {</w:t>
+      </w:r>
+    </w:p>
+    <w:p>
+      <w:pPr>
+        <w:ind w:left="720"/>
+        <w:contextualSpacing/>
+      </w:pPr>
+      <w:r>
+        <w:t xml:space="preserve">    </w:t>
+      </w:r>
+      <w:proofErr w:type="gramStart"/>
+      <w:r>
+        <w:t>if</w:t>
+      </w:r>
+      <w:proofErr w:type="gramEnd"/>
+      <w:r>
+        <w:t xml:space="preserve"> (err){</w:t>
+      </w:r>
+    </w:p>
+    <w:p>
+      <w:pPr>
+        <w:ind w:left="720"/>
+        <w:contextualSpacing/>
+      </w:pPr>
+      <w:r>
+        <w:t xml:space="preserve">        </w:t>
+      </w:r>
+      <w:proofErr w:type="gramStart"/>
+      <w:r>
+        <w:t>return</w:t>
+      </w:r>
+      <w:proofErr w:type="gramEnd"/>
+      <w:r>
+        <w:t xml:space="preserve"> </w:t>
+      </w:r>
+      <w:proofErr w:type="spellStart"/>
+      <w:r>
+        <w:t>console.error</w:t>
+      </w:r>
+      <w:proofErr w:type="spellEnd"/>
+      <w:r>
+        <w:t>("There was an error:",err);</w:t>
       </w:r>
     </w:p>
     <w:p>
@@ -1493,7 +2427,20 @@
         <w:contextualSpacing/>
       </w:pPr>
       <w:r>
-        <w:t xml:space="preserve">    list.forEach(function(word) { </w:t>
+        <w:t xml:space="preserve">    </w:t>
+      </w:r>
+      <w:proofErr w:type="spellStart"/>
+      <w:proofErr w:type="gramStart"/>
+      <w:r>
+        <w:t>list.forEach</w:t>
+      </w:r>
+      <w:proofErr w:type="spellEnd"/>
+      <w:r>
+        <w:t>(</w:t>
+      </w:r>
+      <w:proofErr w:type="gramEnd"/>
+      <w:r>
+        <w:t xml:space="preserve">function(word) { </w:t>
       </w:r>
       <w:r>
         <w:rPr>
@@ -1508,7 +2455,15 @@
         <w:contextualSpacing/>
       </w:pPr>
       <w:r>
-        <w:t xml:space="preserve">        console.log(word);</w:t>
+        <w:t xml:space="preserve">        </w:t>
+      </w:r>
+      <w:proofErr w:type="gramStart"/>
+      <w:r>
+        <w:t>console.log(</w:t>
+      </w:r>
+      <w:proofErr w:type="gramEnd"/>
+      <w:r>
+        <w:t>word);</w:t>
       </w:r>
     </w:p>
     <w:p>
@@ -1542,64 +2497,174 @@
         <w:rPr>
           <w:highlight w:val="yellow"/>
         </w:rPr>
-        <w:t>(for mymodule.js)</w:t>
-      </w:r>
-    </w:p>
-    <w:p>
-      <w:pPr>
-        <w:ind w:left="720"/>
-        <w:contextualSpacing/>
-      </w:pPr>
-      <w:r>
-        <w:t>var fs = require('fs');</w:t>
-      </w:r>
-    </w:p>
-    <w:p>
-      <w:pPr>
-        <w:contextualSpacing/>
-      </w:pPr>
-    </w:p>
-    <w:p>
-      <w:pPr>
-        <w:ind w:left="720"/>
-        <w:contextualSpacing/>
-      </w:pPr>
-      <w:r>
-        <w:t>module.exports = function filteringWords(linkto,ending,callback){</w:t>
-      </w:r>
-    </w:p>
-    <w:p>
-      <w:pPr>
-        <w:ind w:left="720"/>
-        <w:contextualSpacing/>
-      </w:pPr>
-      <w:r>
-        <w:t xml:space="preserve">    fs.readdir(linkto, function(err, data){</w:t>
-      </w:r>
-    </w:p>
-    <w:p>
-      <w:pPr>
-        <w:ind w:left="720"/>
-        <w:contextualSpacing/>
-      </w:pPr>
-      <w:r>
-        <w:t xml:space="preserve">        if (err){</w:t>
-      </w:r>
-    </w:p>
-    <w:p>
-      <w:pPr>
-        <w:ind w:left="720"/>
-        <w:contextualSpacing/>
-      </w:pPr>
-      <w:r>
-        <w:t xml:space="preserve">            return callback(err); </w:t>
+        <w:t>(</w:t>
+      </w:r>
+      <w:proofErr w:type="gramStart"/>
+      <w:r>
+        <w:rPr>
+          <w:highlight w:val="yellow"/>
+        </w:rPr>
+        <w:t>for</w:t>
+      </w:r>
+      <w:proofErr w:type="gramEnd"/>
+      <w:r>
+        <w:rPr>
+          <w:highlight w:val="yellow"/>
+        </w:rPr>
+        <w:t xml:space="preserve"> mymodule.js)</w:t>
+      </w:r>
+    </w:p>
+    <w:p>
+      <w:pPr>
+        <w:ind w:left="720"/>
+        <w:contextualSpacing/>
+      </w:pPr>
+      <w:proofErr w:type="spellStart"/>
+      <w:proofErr w:type="gramStart"/>
+      <w:r>
+        <w:t>var</w:t>
+      </w:r>
+      <w:proofErr w:type="spellEnd"/>
+      <w:proofErr w:type="gramEnd"/>
+      <w:r>
+        <w:t xml:space="preserve"> </w:t>
+      </w:r>
+      <w:proofErr w:type="spellStart"/>
+      <w:r>
+        <w:t>fs</w:t>
+      </w:r>
+      <w:proofErr w:type="spellEnd"/>
+      <w:r>
+        <w:t xml:space="preserve"> = require('</w:t>
+      </w:r>
+      <w:proofErr w:type="spellStart"/>
+      <w:r>
+        <w:t>fs'</w:t>
+      </w:r>
+      <w:proofErr w:type="spellEnd"/>
+      <w:r>
+        <w:t>);</w:t>
+      </w:r>
+    </w:p>
+    <w:p>
+      <w:pPr>
+        <w:contextualSpacing/>
+      </w:pPr>
+    </w:p>
+    <w:p>
+      <w:pPr>
+        <w:ind w:left="720"/>
+        <w:contextualSpacing/>
+      </w:pPr>
+      <w:proofErr w:type="spellStart"/>
+      <w:r>
+        <w:t>module.exports</w:t>
+      </w:r>
+      <w:proofErr w:type="spellEnd"/>
+      <w:r>
+        <w:t xml:space="preserve"> = function </w:t>
+      </w:r>
+      <w:proofErr w:type="spellStart"/>
+      <w:proofErr w:type="gramStart"/>
+      <w:r>
+        <w:t>filteringWords</w:t>
+      </w:r>
+      <w:proofErr w:type="spellEnd"/>
+      <w:r>
+        <w:t>(</w:t>
+      </w:r>
+      <w:proofErr w:type="spellStart"/>
+      <w:proofErr w:type="gramEnd"/>
+      <w:r>
+        <w:t>linkto,ending,callback</w:t>
+      </w:r>
+      <w:proofErr w:type="spellEnd"/>
+      <w:r>
+        <w:t>){</w:t>
+      </w:r>
+    </w:p>
+    <w:p>
+      <w:pPr>
+        <w:ind w:left="720"/>
+        <w:contextualSpacing/>
+      </w:pPr>
+      <w:r>
+        <w:t xml:space="preserve">    </w:t>
+      </w:r>
+      <w:proofErr w:type="spellStart"/>
+      <w:proofErr w:type="gramStart"/>
+      <w:r>
+        <w:t>fs.readdir</w:t>
+      </w:r>
+      <w:proofErr w:type="spellEnd"/>
+      <w:r>
+        <w:t>(</w:t>
+      </w:r>
+      <w:proofErr w:type="spellStart"/>
+      <w:proofErr w:type="gramEnd"/>
+      <w:r>
+        <w:t>linkto</w:t>
+      </w:r>
+      <w:proofErr w:type="spellEnd"/>
+      <w:r>
+        <w:t>, function(err, data){</w:t>
+      </w:r>
+    </w:p>
+    <w:p>
+      <w:pPr>
+        <w:ind w:left="720"/>
+        <w:contextualSpacing/>
+      </w:pPr>
+      <w:r>
+        <w:t xml:space="preserve">        </w:t>
+      </w:r>
+      <w:proofErr w:type="gramStart"/>
+      <w:r>
+        <w:t>if</w:t>
+      </w:r>
+      <w:proofErr w:type="gramEnd"/>
+      <w:r>
+        <w:t xml:space="preserve"> (err){</w:t>
+      </w:r>
+    </w:p>
+    <w:p>
+      <w:pPr>
+        <w:ind w:left="720"/>
+        <w:contextualSpacing/>
+      </w:pPr>
+      <w:r>
+        <w:t xml:space="preserve">            </w:t>
+      </w:r>
+      <w:proofErr w:type="gramStart"/>
+      <w:r>
+        <w:t>return</w:t>
+      </w:r>
+      <w:proofErr w:type="gramEnd"/>
+      <w:r>
+        <w:t xml:space="preserve"> </w:t>
+      </w:r>
+      <w:proofErr w:type="spellStart"/>
+      <w:r>
+        <w:t>callback</w:t>
+      </w:r>
+      <w:proofErr w:type="spellEnd"/>
+      <w:r>
+        <w:t xml:space="preserve">(err); </w:t>
       </w:r>
       <w:r>
         <w:rPr>
           <w:color w:val="E36C0A" w:themeColor="accent6" w:themeShade="BF"/>
         </w:rPr>
-        <w:t>// return error due to readdir</w:t>
-      </w:r>
+        <w:t xml:space="preserve">// return error due to </w:t>
+      </w:r>
+      <w:proofErr w:type="spellStart"/>
+      <w:r>
+        <w:rPr>
+          <w:color w:val="E36C0A" w:themeColor="accent6" w:themeShade="BF"/>
+        </w:rPr>
+        <w:t>readdir</w:t>
+      </w:r>
+      <w:proofErr w:type="spellEnd"/>
     </w:p>
     <w:p>
       <w:pPr>
@@ -1616,22 +2681,67 @@
         <w:contextualSpacing/>
       </w:pPr>
       <w:r>
-        <w:t xml:space="preserve">        var data = data.filter(function(word){</w:t>
-      </w:r>
-    </w:p>
-    <w:p>
-      <w:pPr>
-        <w:ind w:left="720"/>
-        <w:contextualSpacing/>
-      </w:pPr>
-      <w:r>
-        <w:t xml:space="preserve">            return word.substr(-ending.length-1)=="."+ending  </w:t>
+        <w:t xml:space="preserve">        </w:t>
+      </w:r>
+      <w:proofErr w:type="spellStart"/>
+      <w:proofErr w:type="gramStart"/>
+      <w:r>
+        <w:t>var</w:t>
+      </w:r>
+      <w:proofErr w:type="spellEnd"/>
+      <w:proofErr w:type="gramEnd"/>
+      <w:r>
+        <w:t xml:space="preserve"> data = </w:t>
+      </w:r>
+      <w:proofErr w:type="spellStart"/>
+      <w:r>
+        <w:t>data.filter</w:t>
+      </w:r>
+      <w:proofErr w:type="spellEnd"/>
+      <w:r>
+        <w:t>(function(word){</w:t>
+      </w:r>
+    </w:p>
+    <w:p>
+      <w:pPr>
+        <w:ind w:left="720"/>
+        <w:contextualSpacing/>
+      </w:pPr>
+      <w:r>
+        <w:t xml:space="preserve">            </w:t>
+      </w:r>
+      <w:proofErr w:type="gramStart"/>
+      <w:r>
+        <w:t>return</w:t>
+      </w:r>
+      <w:proofErr w:type="gramEnd"/>
+      <w:r>
+        <w:t xml:space="preserve"> </w:t>
+      </w:r>
+      <w:proofErr w:type="spellStart"/>
+      <w:r>
+        <w:t>word.substr</w:t>
+      </w:r>
+      <w:proofErr w:type="spellEnd"/>
+      <w:r>
+        <w:t>(-ending.length-1)=="."+</w:t>
+      </w:r>
+      <w:proofErr w:type="gramStart"/>
+      <w:r>
+        <w:t xml:space="preserve">ending  </w:t>
       </w:r>
       <w:r>
         <w:rPr>
           <w:color w:val="E36C0A" w:themeColor="accent6" w:themeShade="BF"/>
         </w:rPr>
-        <w:t>// test if ending of the word matches</w:t>
+        <w:t>/</w:t>
+      </w:r>
+      <w:proofErr w:type="gramEnd"/>
+      <w:r>
+        <w:rPr>
+          <w:color w:val="E36C0A" w:themeColor="accent6" w:themeShade="BF"/>
+        </w:rPr>
+        <w:t>/ test if ending of the word matches</w:t>
       </w:r>
       <w:r>
         <w:t xml:space="preserve"> </w:t>
@@ -1658,7 +2768,20 @@
         <w:contextualSpacing/>
       </w:pPr>
       <w:r>
-        <w:t xml:space="preserve">        callback(null, data)</w:t>
+        <w:t xml:space="preserve">        </w:t>
+      </w:r>
+      <w:proofErr w:type="spellStart"/>
+      <w:proofErr w:type="gramStart"/>
+      <w:r>
+        <w:t>callback</w:t>
+      </w:r>
+      <w:proofErr w:type="spellEnd"/>
+      <w:r>
+        <w:t>(</w:t>
+      </w:r>
+      <w:proofErr w:type="gramEnd"/>
+      <w:r>
+        <w:t>null, data)</w:t>
       </w:r>
     </w:p>
     <w:p>
@@ -1716,53 +2839,157 @@
       <w:pPr>
         <w:contextualSpacing/>
       </w:pPr>
-      <w:r>
-        <w:t>var filterFn = require('./solution_filter.js')</w:t>
-      </w:r>
-    </w:p>
-    <w:p>
-      <w:pPr>
-        <w:contextualSpacing/>
-      </w:pPr>
-      <w:r>
-        <w:t xml:space="preserve">    var dir = process.argv[2]</w:t>
-      </w:r>
-    </w:p>
-    <w:p>
-      <w:pPr>
-        <w:contextualSpacing/>
-      </w:pPr>
-      <w:r>
-        <w:t xml:space="preserve">    var filterStr = process.argv[3]</w:t>
-      </w:r>
-    </w:p>
-    <w:p>
-      <w:pPr>
-        <w:contextualSpacing/>
-      </w:pPr>
-    </w:p>
-    <w:p>
-      <w:pPr>
-        <w:contextualSpacing/>
-      </w:pPr>
-      <w:r>
-        <w:t xml:space="preserve">    filterFn(dir, filterStr, function (err, list) {</w:t>
-      </w:r>
-    </w:p>
-    <w:p>
-      <w:pPr>
-        <w:contextualSpacing/>
-      </w:pPr>
-      <w:r>
-        <w:t xml:space="preserve">      if (err) {</w:t>
-      </w:r>
-    </w:p>
-    <w:p>
-      <w:pPr>
-        <w:contextualSpacing/>
-      </w:pPr>
-      <w:r>
-        <w:t xml:space="preserve">        return console.error('There was an error:', err)</w:t>
+      <w:proofErr w:type="spellStart"/>
+      <w:proofErr w:type="gramStart"/>
+      <w:r>
+        <w:t>var</w:t>
+      </w:r>
+      <w:proofErr w:type="spellEnd"/>
+      <w:proofErr w:type="gramEnd"/>
+      <w:r>
+        <w:t xml:space="preserve"> </w:t>
+      </w:r>
+      <w:proofErr w:type="spellStart"/>
+      <w:r>
+        <w:t>filterFn</w:t>
+      </w:r>
+      <w:proofErr w:type="spellEnd"/>
+      <w:r>
+        <w:t xml:space="preserve"> = require('./solution_filter.js')</w:t>
+      </w:r>
+    </w:p>
+    <w:p>
+      <w:pPr>
+        <w:contextualSpacing/>
+      </w:pPr>
+      <w:r>
+        <w:t xml:space="preserve">    </w:t>
+      </w:r>
+      <w:proofErr w:type="spellStart"/>
+      <w:proofErr w:type="gramStart"/>
+      <w:r>
+        <w:t>var</w:t>
+      </w:r>
+      <w:proofErr w:type="spellEnd"/>
+      <w:proofErr w:type="gramEnd"/>
+      <w:r>
+        <w:t xml:space="preserve"> dir = </w:t>
+      </w:r>
+      <w:proofErr w:type="spellStart"/>
+      <w:r>
+        <w:t>process.argv</w:t>
+      </w:r>
+      <w:proofErr w:type="spellEnd"/>
+      <w:r>
+        <w:t>[2]</w:t>
+      </w:r>
+    </w:p>
+    <w:p>
+      <w:pPr>
+        <w:contextualSpacing/>
+      </w:pPr>
+      <w:r>
+        <w:t xml:space="preserve">    </w:t>
+      </w:r>
+      <w:proofErr w:type="spellStart"/>
+      <w:proofErr w:type="gramStart"/>
+      <w:r>
+        <w:t>var</w:t>
+      </w:r>
+      <w:proofErr w:type="spellEnd"/>
+      <w:proofErr w:type="gramEnd"/>
+      <w:r>
+        <w:t xml:space="preserve"> </w:t>
+      </w:r>
+      <w:proofErr w:type="spellStart"/>
+      <w:r>
+        <w:t>filterStr</w:t>
+      </w:r>
+      <w:proofErr w:type="spellEnd"/>
+      <w:r>
+        <w:t xml:space="preserve"> = </w:t>
+      </w:r>
+      <w:proofErr w:type="spellStart"/>
+      <w:r>
+        <w:t>process.argv</w:t>
+      </w:r>
+      <w:proofErr w:type="spellEnd"/>
+      <w:r>
+        <w:t>[3]</w:t>
+      </w:r>
+    </w:p>
+    <w:p>
+      <w:pPr>
+        <w:contextualSpacing/>
+      </w:pPr>
+    </w:p>
+    <w:p>
+      <w:pPr>
+        <w:contextualSpacing/>
+      </w:pPr>
+      <w:r>
+        <w:t xml:space="preserve">    </w:t>
+      </w:r>
+      <w:proofErr w:type="spellStart"/>
+      <w:proofErr w:type="gramStart"/>
+      <w:r>
+        <w:t>filterFn</w:t>
+      </w:r>
+      <w:proofErr w:type="spellEnd"/>
+      <w:r>
+        <w:t>(</w:t>
+      </w:r>
+      <w:proofErr w:type="gramEnd"/>
+      <w:r>
+        <w:t xml:space="preserve">dir, </w:t>
+      </w:r>
+      <w:proofErr w:type="spellStart"/>
+      <w:r>
+        <w:t>filterStr</w:t>
+      </w:r>
+      <w:proofErr w:type="spellEnd"/>
+      <w:r>
+        <w:t>, function (err, list) {</w:t>
+      </w:r>
+    </w:p>
+    <w:p>
+      <w:pPr>
+        <w:contextualSpacing/>
+      </w:pPr>
+      <w:r>
+        <w:t xml:space="preserve">      </w:t>
+      </w:r>
+      <w:proofErr w:type="gramStart"/>
+      <w:r>
+        <w:t>if</w:t>
+      </w:r>
+      <w:proofErr w:type="gramEnd"/>
+      <w:r>
+        <w:t xml:space="preserve"> (err) {</w:t>
+      </w:r>
+    </w:p>
+    <w:p>
+      <w:pPr>
+        <w:contextualSpacing/>
+      </w:pPr>
+      <w:r>
+        <w:t xml:space="preserve">        </w:t>
+      </w:r>
+      <w:proofErr w:type="gramStart"/>
+      <w:r>
+        <w:t>return</w:t>
+      </w:r>
+      <w:proofErr w:type="gramEnd"/>
+      <w:r>
+        <w:t xml:space="preserve"> </w:t>
+      </w:r>
+      <w:proofErr w:type="spellStart"/>
+      <w:r>
+        <w:t>console.error</w:t>
+      </w:r>
+      <w:proofErr w:type="spellEnd"/>
+      <w:r>
+        <w:t>('There was an error:', err)</w:t>
       </w:r>
     </w:p>
     <w:p>
@@ -1783,15 +3010,36 @@
         <w:contextualSpacing/>
       </w:pPr>
       <w:r>
-        <w:t xml:space="preserve">      list.forEach(function (file) {</w:t>
-      </w:r>
-    </w:p>
-    <w:p>
-      <w:pPr>
-        <w:contextualSpacing/>
-      </w:pPr>
-      <w:r>
-        <w:t xml:space="preserve">        console.log(file)</w:t>
+        <w:t xml:space="preserve">      </w:t>
+      </w:r>
+      <w:proofErr w:type="spellStart"/>
+      <w:proofErr w:type="gramStart"/>
+      <w:r>
+        <w:t>list.forEach</w:t>
+      </w:r>
+      <w:proofErr w:type="spellEnd"/>
+      <w:r>
+        <w:t>(</w:t>
+      </w:r>
+      <w:proofErr w:type="gramEnd"/>
+      <w:r>
+        <w:t>function (file) {</w:t>
+      </w:r>
+    </w:p>
+    <w:p>
+      <w:pPr>
+        <w:contextualSpacing/>
+      </w:pPr>
+      <w:r>
+        <w:t xml:space="preserve">        </w:t>
+      </w:r>
+      <w:proofErr w:type="gramStart"/>
+      <w:r>
+        <w:t>console.log(</w:t>
+      </w:r>
+      <w:proofErr w:type="gramEnd"/>
+      <w:r>
+        <w:t>file)</w:t>
       </w:r>
     </w:p>
     <w:p>
@@ -1827,65 +3075,176 @@
         <w:rPr>
           <w:highlight w:val="yellow"/>
         </w:rPr>
-        <w:t>(for solution_filter.js)</w:t>
-      </w:r>
-    </w:p>
-    <w:p>
-      <w:pPr>
-        <w:contextualSpacing/>
-      </w:pPr>
-    </w:p>
-    <w:p>
-      <w:pPr>
-        <w:contextualSpacing/>
-      </w:pPr>
-      <w:r>
-        <w:t xml:space="preserve">    var fs = require('fs')</w:t>
-      </w:r>
-    </w:p>
-    <w:p>
-      <w:pPr>
-        <w:contextualSpacing/>
-      </w:pPr>
-      <w:r>
-        <w:t xml:space="preserve">    var path = require('path')</w:t>
-      </w:r>
-    </w:p>
-    <w:p>
-      <w:pPr>
-        <w:contextualSpacing/>
-      </w:pPr>
-    </w:p>
-    <w:p>
-      <w:pPr>
-        <w:contextualSpacing/>
-      </w:pPr>
-      <w:r>
-        <w:t xml:space="preserve">    module.exports = function (dir, filterStr, callback) {</w:t>
-      </w:r>
-    </w:p>
-    <w:p>
-      <w:pPr>
-        <w:contextualSpacing/>
-      </w:pPr>
-      <w:r>
-        <w:t xml:space="preserve">      fs.readdir(dir, function (err, list) {</w:t>
-      </w:r>
-    </w:p>
-    <w:p>
-      <w:pPr>
-        <w:contextualSpacing/>
-      </w:pPr>
-      <w:r>
-        <w:t xml:space="preserve">        if (err) {</w:t>
-      </w:r>
-    </w:p>
-    <w:p>
-      <w:pPr>
-        <w:contextualSpacing/>
-      </w:pPr>
-      <w:r>
-        <w:t xml:space="preserve">          return callback(err)</w:t>
+        <w:t>(</w:t>
+      </w:r>
+      <w:proofErr w:type="gramStart"/>
+      <w:r>
+        <w:rPr>
+          <w:highlight w:val="yellow"/>
+        </w:rPr>
+        <w:t>for</w:t>
+      </w:r>
+      <w:proofErr w:type="gramEnd"/>
+      <w:r>
+        <w:rPr>
+          <w:highlight w:val="yellow"/>
+        </w:rPr>
+        <w:t xml:space="preserve"> solution_filter.js)</w:t>
+      </w:r>
+    </w:p>
+    <w:p>
+      <w:pPr>
+        <w:contextualSpacing/>
+      </w:pPr>
+    </w:p>
+    <w:p>
+      <w:pPr>
+        <w:contextualSpacing/>
+      </w:pPr>
+      <w:r>
+        <w:t xml:space="preserve">    </w:t>
+      </w:r>
+      <w:proofErr w:type="spellStart"/>
+      <w:proofErr w:type="gramStart"/>
+      <w:r>
+        <w:t>var</w:t>
+      </w:r>
+      <w:proofErr w:type="spellEnd"/>
+      <w:proofErr w:type="gramEnd"/>
+      <w:r>
+        <w:t xml:space="preserve"> </w:t>
+      </w:r>
+      <w:proofErr w:type="spellStart"/>
+      <w:r>
+        <w:t>fs</w:t>
+      </w:r>
+      <w:proofErr w:type="spellEnd"/>
+      <w:r>
+        <w:t xml:space="preserve"> = require('</w:t>
+      </w:r>
+      <w:proofErr w:type="spellStart"/>
+      <w:r>
+        <w:t>fs'</w:t>
+      </w:r>
+      <w:proofErr w:type="spellEnd"/>
+      <w:r>
+        <w:t>)</w:t>
+      </w:r>
+    </w:p>
+    <w:p>
+      <w:pPr>
+        <w:contextualSpacing/>
+      </w:pPr>
+      <w:r>
+        <w:t xml:space="preserve">    </w:t>
+      </w:r>
+      <w:proofErr w:type="spellStart"/>
+      <w:proofErr w:type="gramStart"/>
+      <w:r>
+        <w:t>var</w:t>
+      </w:r>
+      <w:proofErr w:type="spellEnd"/>
+      <w:proofErr w:type="gramEnd"/>
+      <w:r>
+        <w:t xml:space="preserve"> path = require('path')</w:t>
+      </w:r>
+    </w:p>
+    <w:p>
+      <w:pPr>
+        <w:contextualSpacing/>
+      </w:pPr>
+    </w:p>
+    <w:p>
+      <w:pPr>
+        <w:contextualSpacing/>
+      </w:pPr>
+      <w:r>
+        <w:t xml:space="preserve">    </w:t>
+      </w:r>
+      <w:proofErr w:type="spellStart"/>
+      <w:r>
+        <w:t>module.exports</w:t>
+      </w:r>
+      <w:proofErr w:type="spellEnd"/>
+      <w:r>
+        <w:t xml:space="preserve"> = function (dir, </w:t>
+      </w:r>
+      <w:proofErr w:type="spellStart"/>
+      <w:r>
+        <w:t>filterStr</w:t>
+      </w:r>
+      <w:proofErr w:type="spellEnd"/>
+      <w:r>
+        <w:t xml:space="preserve">, </w:t>
+      </w:r>
+      <w:proofErr w:type="spellStart"/>
+      <w:r>
+        <w:t>callback</w:t>
+      </w:r>
+      <w:proofErr w:type="spellEnd"/>
+      <w:r>
+        <w:t>) {</w:t>
+      </w:r>
+    </w:p>
+    <w:p>
+      <w:pPr>
+        <w:contextualSpacing/>
+      </w:pPr>
+      <w:r>
+        <w:t xml:space="preserve">      </w:t>
+      </w:r>
+      <w:proofErr w:type="spellStart"/>
+      <w:proofErr w:type="gramStart"/>
+      <w:r>
+        <w:t>fs.readdir</w:t>
+      </w:r>
+      <w:proofErr w:type="spellEnd"/>
+      <w:r>
+        <w:t>(</w:t>
+      </w:r>
+      <w:proofErr w:type="gramEnd"/>
+      <w:r>
+        <w:t>dir, function (err, list) {</w:t>
+      </w:r>
+    </w:p>
+    <w:p>
+      <w:pPr>
+        <w:contextualSpacing/>
+      </w:pPr>
+      <w:r>
+        <w:t xml:space="preserve">        </w:t>
+      </w:r>
+      <w:proofErr w:type="gramStart"/>
+      <w:r>
+        <w:t>if</w:t>
+      </w:r>
+      <w:proofErr w:type="gramEnd"/>
+      <w:r>
+        <w:t xml:space="preserve"> (err) {</w:t>
+      </w:r>
+    </w:p>
+    <w:p>
+      <w:pPr>
+        <w:contextualSpacing/>
+      </w:pPr>
+      <w:r>
+        <w:t xml:space="preserve">          </w:t>
+      </w:r>
+      <w:proofErr w:type="gramStart"/>
+      <w:r>
+        <w:t>return</w:t>
+      </w:r>
+      <w:proofErr w:type="gramEnd"/>
+      <w:r>
+        <w:t xml:space="preserve"> </w:t>
+      </w:r>
+      <w:proofErr w:type="spellStart"/>
+      <w:r>
+        <w:t>callback</w:t>
+      </w:r>
+      <w:proofErr w:type="spellEnd"/>
+      <w:r>
+        <w:t>(err)</w:t>
       </w:r>
     </w:p>
     <w:p>
@@ -1906,16 +3265,55 @@
         <w:contextualSpacing/>
       </w:pPr>
       <w:r>
-        <w:t xml:space="preserve">        list = list.filter(function (file) {</w:t>
-      </w:r>
-    </w:p>
-    <w:p>
-      <w:pPr>
-        <w:contextualSpacing/>
-      </w:pPr>
-      <w:r>
-        <w:t xml:space="preserve">          return path.extname(file) === '.' + filterStr</w:t>
-      </w:r>
+        <w:t xml:space="preserve">        </w:t>
+      </w:r>
+      <w:proofErr w:type="gramStart"/>
+      <w:r>
+        <w:t>list</w:t>
+      </w:r>
+      <w:proofErr w:type="gramEnd"/>
+      <w:r>
+        <w:t xml:space="preserve"> = </w:t>
+      </w:r>
+      <w:proofErr w:type="spellStart"/>
+      <w:r>
+        <w:t>list.filter</w:t>
+      </w:r>
+      <w:proofErr w:type="spellEnd"/>
+      <w:r>
+        <w:t>(function (file) {</w:t>
+      </w:r>
+    </w:p>
+    <w:p>
+      <w:pPr>
+        <w:contextualSpacing/>
+      </w:pPr>
+      <w:r>
+        <w:t xml:space="preserve">          </w:t>
+      </w:r>
+      <w:proofErr w:type="gramStart"/>
+      <w:r>
+        <w:t>return</w:t>
+      </w:r>
+      <w:proofErr w:type="gramEnd"/>
+      <w:r>
+        <w:t xml:space="preserve"> </w:t>
+      </w:r>
+      <w:proofErr w:type="spellStart"/>
+      <w:r>
+        <w:t>path.extname</w:t>
+      </w:r>
+      <w:proofErr w:type="spellEnd"/>
+      <w:r>
+        <w:t xml:space="preserve">(file) === '.' + </w:t>
+      </w:r>
+      <w:proofErr w:type="spellStart"/>
+      <w:proofErr w:type="gramStart"/>
+      <w:r>
+        <w:t>filterStr</w:t>
+      </w:r>
+      <w:proofErr w:type="spellEnd"/>
+      <w:proofErr w:type="gramEnd"/>
     </w:p>
     <w:p>
       <w:pPr>
@@ -1935,7 +3333,20 @@
         <w:contextualSpacing/>
       </w:pPr>
       <w:r>
-        <w:t xml:space="preserve">        callback(null, list)</w:t>
+        <w:t xml:space="preserve">        </w:t>
+      </w:r>
+      <w:proofErr w:type="spellStart"/>
+      <w:proofErr w:type="gramStart"/>
+      <w:r>
+        <w:t>callback</w:t>
+      </w:r>
+      <w:proofErr w:type="spellEnd"/>
+      <w:r>
+        <w:t>(</w:t>
+      </w:r>
+      <w:proofErr w:type="gramEnd"/>
+      <w:r>
+        <w:t>null, list)</w:t>
       </w:r>
     </w:p>
     <w:p>
@@ -1973,26 +3384,45 @@
         <w:rPr>
           <w:b/>
         </w:rPr>
-        <w:t xml:space="preserve">7 – </w:t>
+        <w:t xml:space="preserve">7 </w:t>
+      </w:r>
+      <w:proofErr w:type="gramStart"/>
+      <w:r>
+        <w:rPr>
+          <w:b/>
+        </w:rPr>
+        <w:t xml:space="preserve">– </w:t>
       </w:r>
       <w:r>
         <w:t xml:space="preserve"> </w:t>
       </w:r>
       <w:r>
-        <w:t xml:space="preserve"># HTTP CLIENT </w:t>
-      </w:r>
-    </w:p>
-    <w:p>
-      <w:pPr>
-        <w:contextualSpacing/>
-      </w:pPr>
-    </w:p>
-    <w:p>
-      <w:pPr>
-        <w:contextualSpacing/>
-      </w:pPr>
-      <w:r>
-        <w:t>Write a program that performs an HTTP GET request to a URL provided to you as the first command-line argument. Write the String contents of each "data" event from the response to a new line on the console (stdout).</w:t>
+        <w:t>#</w:t>
+      </w:r>
+      <w:proofErr w:type="gramEnd"/>
+      <w:r>
+        <w:t xml:space="preserve"> HTTP CLIENT </w:t>
+      </w:r>
+    </w:p>
+    <w:p>
+      <w:pPr>
+        <w:contextualSpacing/>
+      </w:pPr>
+    </w:p>
+    <w:p>
+      <w:pPr>
+        <w:contextualSpacing/>
+      </w:pPr>
+      <w:r>
+        <w:t>Write a program that performs an HTTP GET request to a URL provided to you as the first command-line argument. Write the String contents of each "data" event from the response to a new line on the console (</w:t>
+      </w:r>
+      <w:proofErr w:type="spellStart"/>
+      <w:r>
+        <w:t>stdout</w:t>
+      </w:r>
+      <w:proofErr w:type="spellEnd"/>
+      <w:r>
+        <w:t>).</w:t>
       </w:r>
     </w:p>
     <w:p>
@@ -2042,17 +3472,39 @@
         <w:ind w:left="720"/>
         <w:contextualSpacing/>
       </w:pPr>
-      <w:r>
-        <w:t>var http = require("http")</w:t>
-      </w:r>
-    </w:p>
-    <w:p>
-      <w:pPr>
-        <w:ind w:left="720"/>
-        <w:contextualSpacing/>
-      </w:pPr>
-      <w:r>
-        <w:t xml:space="preserve">var link= process.argv[2]; </w:t>
+      <w:proofErr w:type="spellStart"/>
+      <w:proofErr w:type="gramStart"/>
+      <w:r>
+        <w:t>var</w:t>
+      </w:r>
+      <w:proofErr w:type="spellEnd"/>
+      <w:proofErr w:type="gramEnd"/>
+      <w:r>
+        <w:t xml:space="preserve"> http = require("http")</w:t>
+      </w:r>
+    </w:p>
+    <w:p>
+      <w:pPr>
+        <w:ind w:left="720"/>
+        <w:contextualSpacing/>
+      </w:pPr>
+      <w:proofErr w:type="spellStart"/>
+      <w:proofErr w:type="gramStart"/>
+      <w:r>
+        <w:t>var</w:t>
+      </w:r>
+      <w:proofErr w:type="spellEnd"/>
+      <w:proofErr w:type="gramEnd"/>
+      <w:r>
+        <w:t xml:space="preserve"> link= </w:t>
+      </w:r>
+      <w:proofErr w:type="spellStart"/>
+      <w:r>
+        <w:t>process.argv</w:t>
+      </w:r>
+      <w:proofErr w:type="spellEnd"/>
+      <w:r>
+        <w:t xml:space="preserve">[2]; </w:t>
       </w:r>
       <w:r>
         <w:rPr>
@@ -2072,17 +3524,40 @@
         <w:ind w:left="720"/>
         <w:contextualSpacing/>
       </w:pPr>
-      <w:r>
-        <w:t>http.get(link, function(response){</w:t>
-      </w:r>
-    </w:p>
-    <w:p>
-      <w:pPr>
-        <w:ind w:left="720"/>
-        <w:contextualSpacing/>
-      </w:pPr>
-      <w:r>
-        <w:t xml:space="preserve">    response.setEncoding("utf8"); </w:t>
+      <w:proofErr w:type="spellStart"/>
+      <w:proofErr w:type="gramStart"/>
+      <w:r>
+        <w:t>http.get</w:t>
+      </w:r>
+      <w:proofErr w:type="spellEnd"/>
+      <w:r>
+        <w:t>(</w:t>
+      </w:r>
+      <w:proofErr w:type="gramEnd"/>
+      <w:r>
+        <w:t>link, function(response){</w:t>
+      </w:r>
+    </w:p>
+    <w:p>
+      <w:pPr>
+        <w:ind w:left="720"/>
+        <w:contextualSpacing/>
+      </w:pPr>
+      <w:r>
+        <w:t xml:space="preserve">    </w:t>
+      </w:r>
+      <w:proofErr w:type="spellStart"/>
+      <w:proofErr w:type="gramStart"/>
+      <w:r>
+        <w:t>response.setEncoding</w:t>
+      </w:r>
+      <w:proofErr w:type="spellEnd"/>
+      <w:r>
+        <w:t>(</w:t>
+      </w:r>
+      <w:proofErr w:type="gramEnd"/>
+      <w:r>
+        <w:t xml:space="preserve">"utf8"); </w:t>
       </w:r>
       <w:r>
         <w:rPr>
@@ -2097,16 +3572,50 @@
         <w:contextualSpacing/>
       </w:pPr>
       <w:r>
-        <w:t xml:space="preserve">    response.on('data', console.log);</w:t>
-      </w:r>
-    </w:p>
-    <w:p>
-      <w:pPr>
-        <w:ind w:left="720"/>
-        <w:contextualSpacing/>
-      </w:pPr>
-      <w:r>
-        <w:t xml:space="preserve">    response.on("error", console.error) </w:t>
+        <w:t xml:space="preserve">    </w:t>
+      </w:r>
+      <w:proofErr w:type="spellStart"/>
+      <w:proofErr w:type="gramStart"/>
+      <w:r>
+        <w:t>response.on</w:t>
+      </w:r>
+      <w:proofErr w:type="spellEnd"/>
+      <w:r>
+        <w:t>(</w:t>
+      </w:r>
+      <w:proofErr w:type="gramEnd"/>
+      <w:r>
+        <w:t>'data', console.log);</w:t>
+      </w:r>
+    </w:p>
+    <w:p>
+      <w:pPr>
+        <w:ind w:left="720"/>
+        <w:contextualSpacing/>
+      </w:pPr>
+      <w:r>
+        <w:t xml:space="preserve">    </w:t>
+      </w:r>
+      <w:proofErr w:type="spellStart"/>
+      <w:proofErr w:type="gramStart"/>
+      <w:r>
+        <w:t>response.on</w:t>
+      </w:r>
+      <w:proofErr w:type="spellEnd"/>
+      <w:r>
+        <w:t>(</w:t>
+      </w:r>
+      <w:proofErr w:type="gramEnd"/>
+      <w:r>
+        <w:t xml:space="preserve">"error", </w:t>
+      </w:r>
+      <w:proofErr w:type="spellStart"/>
+      <w:r>
+        <w:t>console.error</w:t>
+      </w:r>
+      <w:proofErr w:type="spellEnd"/>
+      <w:r>
+        <w:t xml:space="preserve">) </w:t>
       </w:r>
       <w:r>
         <w:rPr>
@@ -2121,16 +3630,40 @@
         <w:contextualSpacing/>
       </w:pPr>
       <w:r>
-        <w:t>}).on('error', function(e) {</w:t>
-      </w:r>
-    </w:p>
-    <w:p>
-      <w:pPr>
-        <w:ind w:left="720"/>
-        <w:contextualSpacing/>
-      </w:pPr>
-      <w:r>
-        <w:t xml:space="preserve">  console.log("Got error: " + e.message);</w:t>
+        <w:t>}).</w:t>
+      </w:r>
+      <w:proofErr w:type="gramStart"/>
+      <w:r>
+        <w:t>on(</w:t>
+      </w:r>
+      <w:proofErr w:type="gramEnd"/>
+      <w:r>
+        <w:t>'error', function(e) {</w:t>
+      </w:r>
+    </w:p>
+    <w:p>
+      <w:pPr>
+        <w:ind w:left="720"/>
+        <w:contextualSpacing/>
+      </w:pPr>
+      <w:r>
+        <w:t xml:space="preserve">  </w:t>
+      </w:r>
+      <w:proofErr w:type="gramStart"/>
+      <w:r>
+        <w:t>console.log(</w:t>
+      </w:r>
+      <w:proofErr w:type="gramEnd"/>
+      <w:r>
+        <w:t xml:space="preserve">"Got error: " + </w:t>
+      </w:r>
+      <w:proofErr w:type="spellStart"/>
+      <w:r>
+        <w:t>e.message</w:t>
+      </w:r>
+      <w:proofErr w:type="spellEnd"/>
+      <w:r>
+        <w:t>);</w:t>
       </w:r>
     </w:p>
     <w:p>
@@ -2144,6 +3677,12 @@
     </w:p>
     <w:p>
       <w:pPr>
+        <w:ind w:left="720"/>
+        <w:contextualSpacing/>
+      </w:pPr>
+    </w:p>
+    <w:p>
+      <w:pPr>
         <w:contextualSpacing/>
         <w:rPr>
           <w:b/>
@@ -2168,80 +3707,895 @@
         <w:contextualSpacing/>
       </w:pPr>
       <w:r>
-        <w:lastRenderedPageBreak/>
-        <w:t xml:space="preserve">   var http = require('http')</w:t>
-      </w:r>
-    </w:p>
-    <w:p>
-      <w:pPr>
-        <w:ind w:left="720"/>
-        <w:contextualSpacing/>
-      </w:pPr>
-    </w:p>
-    <w:p>
-      <w:pPr>
-        <w:ind w:left="720"/>
-        <w:contextualSpacing/>
-      </w:pPr>
-      <w:r>
-        <w:t xml:space="preserve">   http.get(process.argv[2], function (response) {</w:t>
-      </w:r>
-    </w:p>
-    <w:p>
-      <w:pPr>
-        <w:ind w:left="720"/>
-        <w:contextualSpacing/>
-      </w:pPr>
-      <w:r>
-        <w:t xml:space="preserve">     response.setEncoding('utf8')</w:t>
-      </w:r>
-    </w:p>
-    <w:p>
-      <w:pPr>
-        <w:ind w:left="720"/>
-        <w:contextualSpacing/>
-      </w:pPr>
-      <w:r>
-        <w:t xml:space="preserve">     response.on('data', console.log)</w:t>
-      </w:r>
-    </w:p>
-    <w:p>
-      <w:pPr>
-        <w:ind w:left="720"/>
-        <w:contextualSpacing/>
-      </w:pPr>
-      <w:r>
-        <w:t xml:space="preserve">     response.on('error', console.error)</w:t>
-      </w:r>
-    </w:p>
-    <w:p>
-      <w:pPr>
-        <w:ind w:left="720"/>
-        <w:contextualSpacing/>
-      </w:pPr>
-      <w:r>
-        <w:t xml:space="preserve">   }).on('error', console.error)</w:t>
-      </w:r>
-    </w:p>
-    <w:p>
-      <w:pPr>
-        <w:contextualSpacing/>
-      </w:pPr>
-    </w:p>
-    <w:p>
-      <w:pPr>
-        <w:contextualSpacing/>
-      </w:pPr>
-    </w:p>
-    <w:p>
-      <w:pPr>
-        <w:contextualSpacing/>
-      </w:pPr>
-    </w:p>
-    <w:p>
-      <w:pPr>
-        <w:contextualSpacing/>
-      </w:pPr>
+        <w:t xml:space="preserve">   </w:t>
+      </w:r>
+      <w:proofErr w:type="spellStart"/>
+      <w:proofErr w:type="gramStart"/>
+      <w:r>
+        <w:t>var</w:t>
+      </w:r>
+      <w:proofErr w:type="spellEnd"/>
+      <w:proofErr w:type="gramEnd"/>
+      <w:r>
+        <w:t xml:space="preserve"> http = require('http')</w:t>
+      </w:r>
+    </w:p>
+    <w:p>
+      <w:pPr>
+        <w:ind w:left="720"/>
+        <w:contextualSpacing/>
+      </w:pPr>
+    </w:p>
+    <w:p>
+      <w:pPr>
+        <w:ind w:left="720"/>
+        <w:contextualSpacing/>
+      </w:pPr>
+      <w:r>
+        <w:t xml:space="preserve">   </w:t>
+      </w:r>
+      <w:proofErr w:type="spellStart"/>
+      <w:proofErr w:type="gramStart"/>
+      <w:r>
+        <w:t>http.get</w:t>
+      </w:r>
+      <w:proofErr w:type="spellEnd"/>
+      <w:r>
+        <w:t>(</w:t>
+      </w:r>
+      <w:proofErr w:type="spellStart"/>
+      <w:proofErr w:type="gramEnd"/>
+      <w:r>
+        <w:t>process.argv</w:t>
+      </w:r>
+      <w:proofErr w:type="spellEnd"/>
+      <w:r>
+        <w:t>[2], function (response) {</w:t>
+      </w:r>
+    </w:p>
+    <w:p>
+      <w:pPr>
+        <w:ind w:left="720"/>
+        <w:contextualSpacing/>
+      </w:pPr>
+      <w:r>
+        <w:t xml:space="preserve">     </w:t>
+      </w:r>
+      <w:proofErr w:type="spellStart"/>
+      <w:proofErr w:type="gramStart"/>
+      <w:r>
+        <w:t>response.setEncoding</w:t>
+      </w:r>
+      <w:proofErr w:type="spellEnd"/>
+      <w:r>
+        <w:t>(</w:t>
+      </w:r>
+      <w:proofErr w:type="gramEnd"/>
+      <w:r>
+        <w:t>'utf8')</w:t>
+      </w:r>
+    </w:p>
+    <w:p>
+      <w:pPr>
+        <w:ind w:left="720"/>
+        <w:contextualSpacing/>
+      </w:pPr>
+      <w:r>
+        <w:t xml:space="preserve">     </w:t>
+      </w:r>
+      <w:proofErr w:type="spellStart"/>
+      <w:proofErr w:type="gramStart"/>
+      <w:r>
+        <w:t>response.on</w:t>
+      </w:r>
+      <w:proofErr w:type="spellEnd"/>
+      <w:r>
+        <w:t>(</w:t>
+      </w:r>
+      <w:proofErr w:type="gramEnd"/>
+      <w:r>
+        <w:t>'data', console.log)</w:t>
+      </w:r>
+    </w:p>
+    <w:p>
+      <w:pPr>
+        <w:ind w:left="720"/>
+        <w:contextualSpacing/>
+      </w:pPr>
+      <w:r>
+        <w:t xml:space="preserve">     </w:t>
+      </w:r>
+      <w:proofErr w:type="spellStart"/>
+      <w:proofErr w:type="gramStart"/>
+      <w:r>
+        <w:t>response.on</w:t>
+      </w:r>
+      <w:proofErr w:type="spellEnd"/>
+      <w:r>
+        <w:t>(</w:t>
+      </w:r>
+      <w:proofErr w:type="gramEnd"/>
+      <w:r>
+        <w:t xml:space="preserve">'error', </w:t>
+      </w:r>
+      <w:proofErr w:type="spellStart"/>
+      <w:r>
+        <w:t>console.error</w:t>
+      </w:r>
+      <w:proofErr w:type="spellEnd"/>
+      <w:r>
+        <w:t>)</w:t>
+      </w:r>
+    </w:p>
+    <w:p>
+      <w:pPr>
+        <w:ind w:left="720"/>
+        <w:contextualSpacing/>
+      </w:pPr>
+      <w:r>
+        <w:t xml:space="preserve">   }).</w:t>
+      </w:r>
+      <w:proofErr w:type="gramStart"/>
+      <w:r>
+        <w:t>on(</w:t>
+      </w:r>
+      <w:proofErr w:type="gramEnd"/>
+      <w:r>
+        <w:t xml:space="preserve">'error', </w:t>
+      </w:r>
+      <w:proofErr w:type="spellStart"/>
+      <w:r>
+        <w:t>console.error</w:t>
+      </w:r>
+      <w:proofErr w:type="spellEnd"/>
+      <w:r>
+        <w:t>)</w:t>
+      </w:r>
+    </w:p>
+    <w:p>
+      <w:pPr>
+        <w:contextualSpacing/>
+      </w:pPr>
+    </w:p>
+    <w:p>
+      <w:pPr>
+        <w:contextualSpacing/>
+      </w:pPr>
+    </w:p>
+    <w:p>
+      <w:pPr>
+        <w:contextualSpacing/>
+      </w:pPr>
+    </w:p>
+    <w:p>
+      <w:pPr>
+        <w:contextualSpacing/>
+      </w:pPr>
+      <w:r>
+        <w:rPr>
+          <w:b/>
+        </w:rPr>
+        <w:t>Lesson</w:t>
+      </w:r>
+      <w:r>
+        <w:rPr>
+          <w:b/>
+        </w:rPr>
+        <w:t xml:space="preserve"> 8 </w:t>
+      </w:r>
+      <w:proofErr w:type="gramStart"/>
+      <w:r>
+        <w:rPr>
+          <w:b/>
+        </w:rPr>
+        <w:t xml:space="preserve">– </w:t>
+      </w:r>
+      <w:r>
+        <w:t xml:space="preserve"> </w:t>
+      </w:r>
+      <w:r>
+        <w:t>#</w:t>
+      </w:r>
+      <w:proofErr w:type="gramEnd"/>
+      <w:r>
+        <w:t xml:space="preserve"># HTTP COLLECT </w:t>
+      </w:r>
+    </w:p>
+    <w:p>
+      <w:pPr>
+        <w:contextualSpacing/>
+      </w:pPr>
+    </w:p>
+    <w:p>
+      <w:pPr>
+        <w:contextualSpacing/>
+      </w:pPr>
+      <w:r>
+        <w:t xml:space="preserve"> Write a program that performs an HTTP GET request to a URL provided to you as the first command-line argument. Collect all data from the server (not just the first "data" event) and then write two lines to the console (</w:t>
+      </w:r>
+      <w:proofErr w:type="spellStart"/>
+      <w:r>
+        <w:t>stdout</w:t>
+      </w:r>
+      <w:proofErr w:type="spellEnd"/>
+      <w:r>
+        <w:t>).</w:t>
+      </w:r>
+    </w:p>
+    <w:p>
+      <w:pPr>
+        <w:contextualSpacing/>
+      </w:pPr>
+    </w:p>
+    <w:p>
+      <w:pPr>
+        <w:contextualSpacing/>
+      </w:pPr>
+      <w:r>
+        <w:t xml:space="preserve"> The first line you write should just be an integer representing the number of characters received from the server. The second line should contain the complete String of characters sent by the server.</w:t>
+      </w:r>
+    </w:p>
+    <w:p>
+      <w:pPr>
+        <w:contextualSpacing/>
+        <w:rPr>
+          <w:b/>
+        </w:rPr>
+      </w:pPr>
+    </w:p>
+    <w:p>
+      <w:pPr>
+        <w:contextualSpacing/>
+      </w:pPr>
+      <w:r>
+        <w:rPr>
+          <w:b/>
+        </w:rPr>
+        <w:t>Solution</w:t>
+      </w:r>
+      <w:r>
+        <w:rPr>
+          <w:b/>
+        </w:rPr>
+        <w:t xml:space="preserve"> 8 - </w:t>
+      </w:r>
+    </w:p>
+    <w:p>
+      <w:pPr>
+        <w:contextualSpacing/>
+        <w:rPr>
+          <w:b/>
+        </w:rPr>
+      </w:pPr>
+      <w:r>
+        <w:rPr>
+          <w:b/>
+        </w:rPr>
+        <w:t>My solution</w:t>
+      </w:r>
+    </w:p>
+    <w:p>
+      <w:pPr>
+        <w:contextualSpacing/>
+      </w:pPr>
+      <w:r>
+        <w:tab/>
+      </w:r>
+      <w:proofErr w:type="spellStart"/>
+      <w:proofErr w:type="gramStart"/>
+      <w:r>
+        <w:t>var</w:t>
+      </w:r>
+      <w:proofErr w:type="spellEnd"/>
+      <w:proofErr w:type="gramEnd"/>
+      <w:r>
+        <w:t xml:space="preserve"> http = require("http")</w:t>
+      </w:r>
+    </w:p>
+    <w:p>
+      <w:pPr>
+        <w:ind w:left="720"/>
+        <w:contextualSpacing/>
+      </w:pPr>
+      <w:proofErr w:type="spellStart"/>
+      <w:proofErr w:type="gramStart"/>
+      <w:r>
+        <w:t>var</w:t>
+      </w:r>
+      <w:proofErr w:type="spellEnd"/>
+      <w:proofErr w:type="gramEnd"/>
+      <w:r>
+        <w:t xml:space="preserve"> </w:t>
+      </w:r>
+      <w:proofErr w:type="spellStart"/>
+      <w:r>
+        <w:t>bl</w:t>
+      </w:r>
+      <w:proofErr w:type="spellEnd"/>
+      <w:r>
+        <w:t xml:space="preserve"> = require("</w:t>
+      </w:r>
+      <w:proofErr w:type="spellStart"/>
+      <w:r>
+        <w:t>bl</w:t>
+      </w:r>
+      <w:proofErr w:type="spellEnd"/>
+      <w:r>
+        <w:t>");</w:t>
+      </w:r>
+    </w:p>
+    <w:p>
+      <w:pPr>
+        <w:ind w:left="720"/>
+        <w:contextualSpacing/>
+      </w:pPr>
+      <w:proofErr w:type="spellStart"/>
+      <w:proofErr w:type="gramStart"/>
+      <w:r>
+        <w:t>var</w:t>
+      </w:r>
+      <w:proofErr w:type="spellEnd"/>
+      <w:proofErr w:type="gramEnd"/>
+      <w:r>
+        <w:t xml:space="preserve"> link= </w:t>
+      </w:r>
+      <w:proofErr w:type="spellStart"/>
+      <w:r>
+        <w:t>process.argv</w:t>
+      </w:r>
+      <w:proofErr w:type="spellEnd"/>
+      <w:r>
+        <w:t>[2]; // get link</w:t>
+      </w:r>
+    </w:p>
+    <w:p>
+      <w:pPr>
+        <w:ind w:left="720"/>
+        <w:contextualSpacing/>
+      </w:pPr>
+    </w:p>
+    <w:p>
+      <w:pPr>
+        <w:ind w:left="720"/>
+        <w:contextualSpacing/>
+      </w:pPr>
+      <w:proofErr w:type="spellStart"/>
+      <w:proofErr w:type="gramStart"/>
+      <w:r>
+        <w:t>http.get</w:t>
+      </w:r>
+      <w:proofErr w:type="spellEnd"/>
+      <w:r>
+        <w:t>(</w:t>
+      </w:r>
+      <w:proofErr w:type="gramEnd"/>
+      <w:r>
+        <w:t>link, function(response){</w:t>
+      </w:r>
+    </w:p>
+    <w:p>
+      <w:pPr>
+        <w:ind w:left="720"/>
+        <w:contextualSpacing/>
+      </w:pPr>
+      <w:r>
+        <w:t xml:space="preserve">    </w:t>
+      </w:r>
+      <w:proofErr w:type="spellStart"/>
+      <w:proofErr w:type="gramStart"/>
+      <w:r>
+        <w:t>response.pipe</w:t>
+      </w:r>
+      <w:proofErr w:type="spellEnd"/>
+      <w:r>
+        <w:t>(</w:t>
+      </w:r>
+      <w:proofErr w:type="spellStart"/>
+      <w:proofErr w:type="gramEnd"/>
+      <w:r>
+        <w:t>bl</w:t>
+      </w:r>
+      <w:proofErr w:type="spellEnd"/>
+      <w:r>
+        <w:t>(function (</w:t>
+      </w:r>
+      <w:proofErr w:type="spellStart"/>
+      <w:r>
+        <w:t>err,data</w:t>
+      </w:r>
+      <w:proofErr w:type="spellEnd"/>
+      <w:r>
+        <w:t>){ // pipe(</w:t>
+      </w:r>
+      <w:proofErr w:type="spellStart"/>
+      <w:r>
+        <w:t>bl</w:t>
+      </w:r>
+      <w:proofErr w:type="spellEnd"/>
+      <w:r>
+        <w:t>(</w:t>
+      </w:r>
+      <w:proofErr w:type="spellStart"/>
+      <w:r>
+        <w:t>callback</w:t>
+      </w:r>
+      <w:proofErr w:type="spellEnd"/>
+      <w:r>
+        <w:t>)) will automatically compile the data together</w:t>
+      </w:r>
+    </w:p>
+    <w:p>
+      <w:pPr>
+        <w:ind w:left="720"/>
+        <w:contextualSpacing/>
+      </w:pPr>
+      <w:r>
+        <w:t xml:space="preserve">        </w:t>
+      </w:r>
+      <w:proofErr w:type="gramStart"/>
+      <w:r>
+        <w:t>if(</w:t>
+      </w:r>
+      <w:proofErr w:type="gramEnd"/>
+      <w:r>
+        <w:t>err){</w:t>
+      </w:r>
+    </w:p>
+    <w:p>
+      <w:pPr>
+        <w:ind w:left="720"/>
+        <w:contextualSpacing/>
+      </w:pPr>
+      <w:r>
+        <w:t xml:space="preserve">            </w:t>
+      </w:r>
+      <w:proofErr w:type="gramStart"/>
+      <w:r>
+        <w:t>console.log(</w:t>
+      </w:r>
+      <w:proofErr w:type="gramEnd"/>
+      <w:r>
+        <w:t>err);</w:t>
+      </w:r>
+    </w:p>
+    <w:p>
+      <w:pPr>
+        <w:ind w:left="720"/>
+        <w:contextualSpacing/>
+      </w:pPr>
+      <w:r>
+        <w:t xml:space="preserve">        }</w:t>
+      </w:r>
+    </w:p>
+    <w:p>
+      <w:pPr>
+        <w:ind w:left="720"/>
+        <w:contextualSpacing/>
+      </w:pPr>
+      <w:r>
+        <w:t xml:space="preserve">        </w:t>
+      </w:r>
+      <w:proofErr w:type="gramStart"/>
+      <w:r>
+        <w:t>data=</w:t>
+      </w:r>
+      <w:proofErr w:type="spellStart"/>
+      <w:proofErr w:type="gramEnd"/>
+      <w:r>
+        <w:t>data.toString</w:t>
+      </w:r>
+      <w:proofErr w:type="spellEnd"/>
+      <w:r>
+        <w:t>(); // convert data to string</w:t>
+      </w:r>
+    </w:p>
+    <w:p>
+      <w:pPr>
+        <w:ind w:left="720"/>
+        <w:contextualSpacing/>
+      </w:pPr>
+      <w:r>
+        <w:t xml:space="preserve">        </w:t>
+      </w:r>
+      <w:proofErr w:type="gramStart"/>
+      <w:r>
+        <w:t>console.log(</w:t>
+      </w:r>
+      <w:proofErr w:type="spellStart"/>
+      <w:proofErr w:type="gramEnd"/>
+      <w:r>
+        <w:t>data.length</w:t>
+      </w:r>
+      <w:proofErr w:type="spellEnd"/>
+      <w:r>
+        <w:t>) //get length of the data</w:t>
+      </w:r>
+    </w:p>
+    <w:p>
+      <w:pPr>
+        <w:ind w:left="720"/>
+        <w:contextualSpacing/>
+      </w:pPr>
+      <w:r>
+        <w:t xml:space="preserve">        </w:t>
+      </w:r>
+      <w:proofErr w:type="gramStart"/>
+      <w:r>
+        <w:t>return</w:t>
+      </w:r>
+      <w:proofErr w:type="gramEnd"/>
+      <w:r>
+        <w:t xml:space="preserve"> console.log(data);</w:t>
+      </w:r>
+    </w:p>
+    <w:p>
+      <w:pPr>
+        <w:ind w:left="720"/>
+        <w:contextualSpacing/>
+      </w:pPr>
+      <w:r>
+        <w:t xml:space="preserve">    }));</w:t>
+      </w:r>
+    </w:p>
+    <w:p>
+      <w:pPr>
+        <w:ind w:left="720"/>
+        <w:contextualSpacing/>
+      </w:pPr>
+      <w:r>
+        <w:t>}).</w:t>
+      </w:r>
+      <w:proofErr w:type="gramStart"/>
+      <w:r>
+        <w:t>on(</w:t>
+      </w:r>
+      <w:proofErr w:type="gramEnd"/>
+      <w:r>
+        <w:t>'error', function(e) {</w:t>
+      </w:r>
+    </w:p>
+    <w:p>
+      <w:pPr>
+        <w:ind w:left="720"/>
+        <w:contextualSpacing/>
+      </w:pPr>
+      <w:r>
+        <w:t xml:space="preserve">  </w:t>
+      </w:r>
+      <w:proofErr w:type="gramStart"/>
+      <w:r>
+        <w:t>console.log(</w:t>
+      </w:r>
+      <w:proofErr w:type="gramEnd"/>
+      <w:r>
+        <w:t xml:space="preserve">"Got error: " + </w:t>
+      </w:r>
+      <w:proofErr w:type="spellStart"/>
+      <w:r>
+        <w:t>e.message</w:t>
+      </w:r>
+      <w:proofErr w:type="spellEnd"/>
+      <w:r>
+        <w:t>);</w:t>
+      </w:r>
+    </w:p>
+    <w:p>
+      <w:pPr>
+        <w:ind w:left="720"/>
+        <w:contextualSpacing/>
+      </w:pPr>
+      <w:r>
+        <w:t>});</w:t>
+      </w:r>
+    </w:p>
+    <w:p>
+      <w:pPr>
+        <w:ind w:left="720"/>
+        <w:contextualSpacing/>
+      </w:pPr>
+    </w:p>
+    <w:p>
+      <w:pPr>
+        <w:contextualSpacing/>
+        <w:rPr>
+          <w:b/>
+        </w:rPr>
+      </w:pPr>
+      <w:r>
+        <w:rPr>
+          <w:b/>
+        </w:rPr>
+        <w:t>Book solution</w:t>
+      </w:r>
+    </w:p>
+    <w:p>
+      <w:pPr>
+        <w:ind w:left="720"/>
+        <w:contextualSpacing/>
+      </w:pPr>
+    </w:p>
+    <w:p>
+      <w:pPr>
+        <w:ind w:left="720"/>
+        <w:contextualSpacing/>
+      </w:pPr>
+    </w:p>
+    <w:p>
+      <w:pPr>
+        <w:ind w:left="720"/>
+        <w:contextualSpacing/>
+      </w:pPr>
+    </w:p>
+    <w:p>
+      <w:pPr>
+        <w:ind w:left="720"/>
+        <w:contextualSpacing/>
+      </w:pPr>
+    </w:p>
+    <w:p>
+      <w:pPr>
+        <w:ind w:left="720"/>
+        <w:contextualSpacing/>
+      </w:pPr>
+    </w:p>
+    <w:p>
+      <w:pPr>
+        <w:ind w:left="720"/>
+        <w:contextualSpacing/>
+      </w:pPr>
+    </w:p>
+    <w:p>
+      <w:pPr>
+        <w:ind w:left="720"/>
+        <w:contextualSpacing/>
+      </w:pPr>
+    </w:p>
+    <w:p>
+      <w:pPr>
+        <w:ind w:left="720"/>
+        <w:contextualSpacing/>
+      </w:pPr>
+      <w:r>
+        <w:t xml:space="preserve">    </w:t>
+      </w:r>
+      <w:proofErr w:type="spellStart"/>
+      <w:proofErr w:type="gramStart"/>
+      <w:r>
+        <w:t>var</w:t>
+      </w:r>
+      <w:proofErr w:type="spellEnd"/>
+      <w:proofErr w:type="gramEnd"/>
+      <w:r>
+        <w:t xml:space="preserve"> http = require('http')</w:t>
+      </w:r>
+    </w:p>
+    <w:p>
+      <w:pPr>
+        <w:ind w:left="720"/>
+        <w:contextualSpacing/>
+      </w:pPr>
+      <w:r>
+        <w:t xml:space="preserve">    </w:t>
+      </w:r>
+      <w:proofErr w:type="spellStart"/>
+      <w:proofErr w:type="gramStart"/>
+      <w:r>
+        <w:t>var</w:t>
+      </w:r>
+      <w:proofErr w:type="spellEnd"/>
+      <w:proofErr w:type="gramEnd"/>
+      <w:r>
+        <w:t xml:space="preserve"> </w:t>
+      </w:r>
+      <w:proofErr w:type="spellStart"/>
+      <w:r>
+        <w:t>bl</w:t>
+      </w:r>
+      <w:proofErr w:type="spellEnd"/>
+      <w:r>
+        <w:t xml:space="preserve"> = require('</w:t>
+      </w:r>
+      <w:proofErr w:type="spellStart"/>
+      <w:r>
+        <w:t>bl</w:t>
+      </w:r>
+      <w:proofErr w:type="spellEnd"/>
+      <w:r>
+        <w:t>')</w:t>
+      </w:r>
+    </w:p>
+    <w:p>
+      <w:pPr>
+        <w:ind w:left="720"/>
+        <w:contextualSpacing/>
+      </w:pPr>
+    </w:p>
+    <w:p>
+      <w:pPr>
+        <w:ind w:left="720"/>
+        <w:contextualSpacing/>
+      </w:pPr>
+      <w:r>
+        <w:t xml:space="preserve">    </w:t>
+      </w:r>
+      <w:proofErr w:type="spellStart"/>
+      <w:proofErr w:type="gramStart"/>
+      <w:r>
+        <w:t>http.get</w:t>
+      </w:r>
+      <w:proofErr w:type="spellEnd"/>
+      <w:r>
+        <w:t>(</w:t>
+      </w:r>
+      <w:proofErr w:type="spellStart"/>
+      <w:proofErr w:type="gramEnd"/>
+      <w:r>
+        <w:t>process.argv</w:t>
+      </w:r>
+      <w:proofErr w:type="spellEnd"/>
+      <w:r>
+        <w:t>[2], function (response) {</w:t>
+      </w:r>
+    </w:p>
+    <w:p>
+      <w:pPr>
+        <w:ind w:left="720"/>
+        <w:contextualSpacing/>
+      </w:pPr>
+      <w:r>
+        <w:t xml:space="preserve">      </w:t>
+      </w:r>
+      <w:proofErr w:type="spellStart"/>
+      <w:proofErr w:type="gramStart"/>
+      <w:r>
+        <w:t>response.pipe</w:t>
+      </w:r>
+      <w:proofErr w:type="spellEnd"/>
+      <w:r>
+        <w:t>(</w:t>
+      </w:r>
+      <w:proofErr w:type="spellStart"/>
+      <w:proofErr w:type="gramEnd"/>
+      <w:r>
+        <w:t>bl</w:t>
+      </w:r>
+      <w:proofErr w:type="spellEnd"/>
+      <w:r>
+        <w:t>(function (err, data) {</w:t>
+      </w:r>
+    </w:p>
+    <w:p>
+      <w:pPr>
+        <w:ind w:left="720"/>
+        <w:contextualSpacing/>
+      </w:pPr>
+      <w:r>
+        <w:t xml:space="preserve">        </w:t>
+      </w:r>
+      <w:proofErr w:type="gramStart"/>
+      <w:r>
+        <w:t>if</w:t>
+      </w:r>
+      <w:proofErr w:type="gramEnd"/>
+      <w:r>
+        <w:t xml:space="preserve"> (err) {</w:t>
+      </w:r>
+    </w:p>
+    <w:p>
+      <w:pPr>
+        <w:ind w:left="720"/>
+        <w:contextualSpacing/>
+      </w:pPr>
+      <w:r>
+        <w:t xml:space="preserve">          </w:t>
+      </w:r>
+      <w:proofErr w:type="gramStart"/>
+      <w:r>
+        <w:t>return</w:t>
+      </w:r>
+      <w:proofErr w:type="gramEnd"/>
+      <w:r>
+        <w:t xml:space="preserve"> </w:t>
+      </w:r>
+      <w:proofErr w:type="spellStart"/>
+      <w:r>
+        <w:t>console.error</w:t>
+      </w:r>
+      <w:proofErr w:type="spellEnd"/>
+      <w:r>
+        <w:t>(err)</w:t>
+      </w:r>
+    </w:p>
+    <w:p>
+      <w:pPr>
+        <w:ind w:left="720"/>
+        <w:contextualSpacing/>
+      </w:pPr>
+      <w:r>
+        <w:t xml:space="preserve">        }</w:t>
+      </w:r>
+    </w:p>
+    <w:p>
+      <w:pPr>
+        <w:ind w:left="720"/>
+        <w:contextualSpacing/>
+      </w:pPr>
+      <w:r>
+        <w:t xml:space="preserve">        </w:t>
+      </w:r>
+      <w:proofErr w:type="gramStart"/>
+      <w:r>
+        <w:t>data</w:t>
+      </w:r>
+      <w:proofErr w:type="gramEnd"/>
+      <w:r>
+        <w:t xml:space="preserve"> = </w:t>
+      </w:r>
+      <w:proofErr w:type="spellStart"/>
+      <w:r>
+        <w:t>data.toString</w:t>
+      </w:r>
+      <w:proofErr w:type="spellEnd"/>
+      <w:r>
+        <w:t>()</w:t>
+      </w:r>
+    </w:p>
+    <w:p>
+      <w:pPr>
+        <w:ind w:left="720"/>
+        <w:contextualSpacing/>
+      </w:pPr>
+      <w:r>
+        <w:t xml:space="preserve">        </w:t>
+      </w:r>
+      <w:proofErr w:type="gramStart"/>
+      <w:r>
+        <w:t>console.log(</w:t>
+      </w:r>
+      <w:proofErr w:type="spellStart"/>
+      <w:proofErr w:type="gramEnd"/>
+      <w:r>
+        <w:t>data.length</w:t>
+      </w:r>
+      <w:proofErr w:type="spellEnd"/>
+      <w:r>
+        <w:t>)</w:t>
+      </w:r>
+    </w:p>
+    <w:p>
+      <w:pPr>
+        <w:ind w:left="720"/>
+        <w:contextualSpacing/>
+      </w:pPr>
+      <w:r>
+        <w:t xml:space="preserve">        </w:t>
+      </w:r>
+      <w:proofErr w:type="gramStart"/>
+      <w:r>
+        <w:t>console.log(</w:t>
+      </w:r>
+      <w:proofErr w:type="gramEnd"/>
+      <w:r>
+        <w:t>data)</w:t>
+      </w:r>
+    </w:p>
+    <w:p>
+      <w:pPr>
+        <w:ind w:left="720"/>
+        <w:contextualSpacing/>
+      </w:pPr>
+      <w:r>
+        <w:t xml:space="preserve">      }))</w:t>
+      </w:r>
+    </w:p>
+    <w:p>
+      <w:pPr>
+        <w:ind w:left="720"/>
+        <w:contextualSpacing/>
+      </w:pPr>
+      <w:r>
+        <w:t xml:space="preserve">    })</w:t>
+      </w:r>
     </w:p>
     <w:sectPr>
       <w:pgSz w:w="12240" w:h="15840"/>

</xml_diff>

<commit_message>
Change "book solution" to "learnyounode solution"
</commit_message>
<xml_diff>
--- a/NodeJs/Learnyounode-solution.docx
+++ b/NodeJs/Learnyounode-solution.docx
@@ -3688,11 +3688,25 @@
           <w:b/>
         </w:rPr>
       </w:pPr>
-      <w:r>
-        <w:rPr>
-          <w:b/>
-        </w:rPr>
-        <w:t>Book solution</w:t>
+      <w:proofErr w:type="spellStart"/>
+      <w:r>
+        <w:rPr>
+          <w:b/>
+        </w:rPr>
+        <w:t>Learnyounode</w:t>
+      </w:r>
+      <w:proofErr w:type="spellEnd"/>
+      <w:r>
+        <w:rPr>
+          <w:b/>
+        </w:rPr>
+        <w:t xml:space="preserve"> sol</w:t>
+      </w:r>
+      <w:r>
+        <w:rPr>
+          <w:b/>
+        </w:rPr>
+        <w:t>ution</w:t>
       </w:r>
     </w:p>
     <w:p>
@@ -4301,11 +4315,25 @@
           <w:b/>
         </w:rPr>
       </w:pPr>
-      <w:r>
-        <w:rPr>
-          <w:b/>
-        </w:rPr>
-        <w:t>Book solution</w:t>
+      <w:proofErr w:type="spellStart"/>
+      <w:r>
+        <w:rPr>
+          <w:b/>
+        </w:rPr>
+        <w:t>Learnyounode</w:t>
+      </w:r>
+      <w:proofErr w:type="spellEnd"/>
+      <w:r>
+        <w:rPr>
+          <w:b/>
+        </w:rPr>
+        <w:t xml:space="preserve"> sol</w:t>
+      </w:r>
+      <w:r>
+        <w:rPr>
+          <w:b/>
+        </w:rPr>
+        <w:t>ution</w:t>
       </w:r>
     </w:p>
     <w:p>

</xml_diff>

<commit_message>
Add problem 9 of learnyounode
</commit_message>
<xml_diff>
--- a/NodeJs/Learnyounode-solution.docx
+++ b/NodeJs/Learnyounode-solution.docx
@@ -4624,6 +4624,158 @@
       <w:r>
         <w:t xml:space="preserve">    })</w:t>
       </w:r>
+    </w:p>
+    <w:p>
+      <w:pPr>
+        <w:ind w:left="720"/>
+        <w:contextualSpacing/>
+      </w:pPr>
+    </w:p>
+    <w:p>
+      <w:pPr>
+        <w:contextualSpacing/>
+      </w:pPr>
+      <w:r>
+        <w:rPr>
+          <w:b/>
+        </w:rPr>
+        <w:t>Lesson</w:t>
+      </w:r>
+      <w:r>
+        <w:rPr>
+          <w:b/>
+        </w:rPr>
+        <w:t xml:space="preserve"> 9 </w:t>
+      </w:r>
+      <w:proofErr w:type="gramStart"/>
+      <w:r>
+        <w:rPr>
+          <w:b/>
+        </w:rPr>
+        <w:t xml:space="preserve">– </w:t>
+      </w:r>
+      <w:r>
+        <w:t xml:space="preserve"> </w:t>
+      </w:r>
+      <w:r>
+        <w:t>#</w:t>
+      </w:r>
+      <w:proofErr w:type="gramEnd"/>
+      <w:r>
+        <w:t xml:space="preserve"># JUGGLING ASYNC </w:t>
+      </w:r>
+    </w:p>
+    <w:p>
+      <w:pPr>
+        <w:contextualSpacing/>
+      </w:pPr>
+    </w:p>
+    <w:p>
+      <w:pPr>
+        <w:contextualSpacing/>
+      </w:pPr>
+      <w:r>
+        <w:t xml:space="preserve"> This problem is the same as the previous problem (HTTP COLLECT) in that you need to use </w:t>
+      </w:r>
+      <w:proofErr w:type="spellStart"/>
+      <w:proofErr w:type="gramStart"/>
+      <w:r>
+        <w:t>http.get</w:t>
+      </w:r>
+      <w:proofErr w:type="spellEnd"/>
+      <w:r>
+        <w:t>(</w:t>
+      </w:r>
+      <w:proofErr w:type="gramEnd"/>
+      <w:r>
+        <w:t>). However, this time you will be provided with three URLs as the first three command-line arguments.</w:t>
+      </w:r>
+    </w:p>
+    <w:p>
+      <w:pPr>
+        <w:contextualSpacing/>
+      </w:pPr>
+    </w:p>
+    <w:p>
+      <w:pPr>
+        <w:contextualSpacing/>
+      </w:pPr>
+      <w:r>
+        <w:t xml:space="preserve"> You must collect the complete content provided to you by each of the URLs and print it to the console (</w:t>
+      </w:r>
+      <w:proofErr w:type="spellStart"/>
+      <w:r>
+        <w:t>stdout</w:t>
+      </w:r>
+      <w:proofErr w:type="spellEnd"/>
+      <w:r>
+        <w:t>). You don't need to print out the length, just the data as a String; one line per URL. The catch is that you must print them out in the same order as the URLs are provided to you as command-line arguments.</w:t>
+      </w:r>
+    </w:p>
+    <w:p>
+      <w:pPr>
+        <w:contextualSpacing/>
+      </w:pPr>
+    </w:p>
+    <w:p>
+      <w:pPr>
+        <w:contextualSpacing/>
+      </w:pPr>
+    </w:p>
+    <w:p>
+      <w:pPr>
+        <w:contextualSpacing/>
+      </w:pPr>
+    </w:p>
+    <w:p>
+      <w:pPr>
+        <w:contextualSpacing/>
+      </w:pPr>
+    </w:p>
+    <w:p>
+      <w:pPr>
+        <w:contextualSpacing/>
+      </w:pPr>
+    </w:p>
+    <w:p>
+      <w:pPr>
+        <w:contextualSpacing/>
+      </w:pPr>
+    </w:p>
+    <w:p>
+      <w:pPr>
+        <w:contextualSpacing/>
+      </w:pPr>
+    </w:p>
+    <w:p>
+      <w:pPr>
+        <w:contextualSpacing/>
+      </w:pPr>
+    </w:p>
+    <w:p>
+      <w:pPr>
+        <w:contextualSpacing/>
+      </w:pPr>
+    </w:p>
+    <w:p>
+      <w:pPr>
+        <w:contextualSpacing/>
+      </w:pPr>
+    </w:p>
+    <w:p>
+      <w:pPr>
+        <w:contextualSpacing/>
+      </w:pPr>
+    </w:p>
+    <w:p>
+      <w:pPr>
+        <w:contextualSpacing/>
+      </w:pPr>
+    </w:p>
+    <w:p>
+      <w:pPr>
+        <w:contextualSpacing/>
+      </w:pPr>
     </w:p>
     <w:sectPr>
       <w:pgSz w:w="12240" w:h="15840"/>

</xml_diff>

<commit_message>
Add solution 9 of learnyounode
</commit_message>
<xml_diff>
--- a/NodeJs/Learnyounode-solution.docx
+++ b/NodeJs/Learnyounode-solution.docx
@@ -4710,6 +4710,1287 @@
       <w:proofErr w:type="spellEnd"/>
       <w:r>
         <w:t>). You don't need to print out the length, just the data as a String; one line per URL. The catch is that you must print them out in the same order as the URLs are provided to you as command-line arguments.</w:t>
+      </w:r>
+    </w:p>
+    <w:p>
+      <w:pPr>
+        <w:contextualSpacing/>
+      </w:pPr>
+    </w:p>
+    <w:p>
+      <w:pPr>
+        <w:contextualSpacing/>
+      </w:pPr>
+      <w:r>
+        <w:rPr>
+          <w:b/>
+        </w:rPr>
+        <w:t>Solution</w:t>
+      </w:r>
+      <w:r>
+        <w:rPr>
+          <w:b/>
+        </w:rPr>
+        <w:t xml:space="preserve"> 9 - </w:t>
+      </w:r>
+    </w:p>
+    <w:p>
+      <w:pPr>
+        <w:contextualSpacing/>
+        <w:rPr>
+          <w:b/>
+        </w:rPr>
+      </w:pPr>
+      <w:r>
+        <w:rPr>
+          <w:b/>
+        </w:rPr>
+        <w:t>My solution</w:t>
+      </w:r>
+    </w:p>
+    <w:p>
+      <w:pPr>
+        <w:contextualSpacing/>
+      </w:pPr>
+      <w:r>
+        <w:tab/>
+      </w:r>
+      <w:proofErr w:type="spellStart"/>
+      <w:proofErr w:type="gramStart"/>
+      <w:r>
+        <w:t>var</w:t>
+      </w:r>
+      <w:proofErr w:type="spellEnd"/>
+      <w:proofErr w:type="gramEnd"/>
+      <w:r>
+        <w:t xml:space="preserve"> http = require("http")</w:t>
+      </w:r>
+    </w:p>
+    <w:p>
+      <w:pPr>
+        <w:ind w:left="720"/>
+        <w:contextualSpacing/>
+      </w:pPr>
+      <w:proofErr w:type="spellStart"/>
+      <w:proofErr w:type="gramStart"/>
+      <w:r>
+        <w:t>var</w:t>
+      </w:r>
+      <w:proofErr w:type="spellEnd"/>
+      <w:proofErr w:type="gramEnd"/>
+      <w:r>
+        <w:t xml:space="preserve"> </w:t>
+      </w:r>
+      <w:proofErr w:type="spellStart"/>
+      <w:r>
+        <w:t>bl</w:t>
+      </w:r>
+      <w:proofErr w:type="spellEnd"/>
+      <w:r>
+        <w:t xml:space="preserve"> = require("</w:t>
+      </w:r>
+      <w:proofErr w:type="spellStart"/>
+      <w:r>
+        <w:t>bl</w:t>
+      </w:r>
+      <w:proofErr w:type="spellEnd"/>
+      <w:r>
+        <w:t>");</w:t>
+      </w:r>
+    </w:p>
+    <w:p>
+      <w:pPr>
+        <w:ind w:left="720"/>
+        <w:contextualSpacing/>
+      </w:pPr>
+      <w:proofErr w:type="spellStart"/>
+      <w:proofErr w:type="gramStart"/>
+      <w:r>
+        <w:t>var</w:t>
+      </w:r>
+      <w:proofErr w:type="spellEnd"/>
+      <w:proofErr w:type="gramEnd"/>
+      <w:r>
+        <w:t xml:space="preserve"> link = </w:t>
+      </w:r>
+      <w:proofErr w:type="spellStart"/>
+      <w:r>
+        <w:t>process.argv</w:t>
+      </w:r>
+      <w:proofErr w:type="spellEnd"/>
+      <w:r>
+        <w:t>;</w:t>
+      </w:r>
+      <w:r>
+        <w:t xml:space="preserve"> </w:t>
+      </w:r>
+      <w:r>
+        <w:rPr>
+          <w:color w:val="E36C0A" w:themeColor="accent6" w:themeShade="BF"/>
+        </w:rPr>
+        <w:t>//all 5 links</w:t>
+      </w:r>
+    </w:p>
+    <w:p>
+      <w:pPr>
+        <w:ind w:left="720"/>
+        <w:contextualSpacing/>
+      </w:pPr>
+      <w:proofErr w:type="spellStart"/>
+      <w:proofErr w:type="gramStart"/>
+      <w:r>
+        <w:t>var</w:t>
+      </w:r>
+      <w:proofErr w:type="spellEnd"/>
+      <w:proofErr w:type="gramEnd"/>
+      <w:r>
+        <w:t xml:space="preserve"> </w:t>
+      </w:r>
+      <w:proofErr w:type="spellStart"/>
+      <w:r>
+        <w:t>strArray</w:t>
+      </w:r>
+      <w:proofErr w:type="spellEnd"/>
+      <w:r>
+        <w:t>=[];</w:t>
+      </w:r>
+      <w:r>
+        <w:t xml:space="preserve"> </w:t>
+      </w:r>
+      <w:r>
+        <w:rPr>
+          <w:color w:val="E36C0A" w:themeColor="accent6" w:themeShade="BF"/>
+        </w:rPr>
+        <w:t>//to put the data in</w:t>
+      </w:r>
+    </w:p>
+    <w:p>
+      <w:pPr>
+        <w:ind w:left="720"/>
+        <w:contextualSpacing/>
+      </w:pPr>
+    </w:p>
+    <w:p>
+      <w:pPr>
+        <w:ind w:left="720"/>
+        <w:contextualSpacing/>
+      </w:pPr>
+      <w:proofErr w:type="gramStart"/>
+      <w:r>
+        <w:t>function</w:t>
+      </w:r>
+      <w:proofErr w:type="gramEnd"/>
+      <w:r>
+        <w:t xml:space="preserve"> </w:t>
+      </w:r>
+      <w:proofErr w:type="spellStart"/>
+      <w:r>
+        <w:t>printorder</w:t>
+      </w:r>
+      <w:proofErr w:type="spellEnd"/>
+      <w:r>
+        <w:t>(array){</w:t>
+      </w:r>
+    </w:p>
+    <w:p>
+      <w:pPr>
+        <w:ind w:left="720"/>
+        <w:contextualSpacing/>
+      </w:pPr>
+      <w:r>
+        <w:t xml:space="preserve">    </w:t>
+      </w:r>
+      <w:proofErr w:type="gramStart"/>
+      <w:r>
+        <w:t>for</w:t>
+      </w:r>
+      <w:proofErr w:type="gramEnd"/>
+      <w:r>
+        <w:t xml:space="preserve"> (</w:t>
+      </w:r>
+      <w:proofErr w:type="spellStart"/>
+      <w:r>
+        <w:t>var</w:t>
+      </w:r>
+      <w:proofErr w:type="spellEnd"/>
+      <w:r>
+        <w:t xml:space="preserve"> </w:t>
+      </w:r>
+      <w:proofErr w:type="spellStart"/>
+      <w:r>
+        <w:t>i</w:t>
+      </w:r>
+      <w:proofErr w:type="spellEnd"/>
+      <w:r>
+        <w:t>=0;i&lt;link.length-2;i++){</w:t>
+      </w:r>
+    </w:p>
+    <w:p>
+      <w:pPr>
+        <w:ind w:left="720"/>
+        <w:contextualSpacing/>
+        <w:rPr>
+          <w:color w:val="E36C0A" w:themeColor="accent6" w:themeShade="BF"/>
+        </w:rPr>
+      </w:pPr>
+      <w:r>
+        <w:t xml:space="preserve">    </w:t>
+      </w:r>
+      <w:proofErr w:type="gramStart"/>
+      <w:r>
+        <w:t>console.log(</w:t>
+      </w:r>
+      <w:proofErr w:type="gramEnd"/>
+      <w:r>
+        <w:t>array[</w:t>
+      </w:r>
+      <w:proofErr w:type="spellStart"/>
+      <w:r>
+        <w:t>i</w:t>
+      </w:r>
+      <w:proofErr w:type="spellEnd"/>
+      <w:r>
+        <w:t xml:space="preserve">]); </w:t>
+      </w:r>
+      <w:r>
+        <w:rPr>
+          <w:color w:val="E36C0A" w:themeColor="accent6" w:themeShade="BF"/>
+        </w:rPr>
+        <w:t>//to print list</w:t>
+      </w:r>
+    </w:p>
+    <w:p>
+      <w:pPr>
+        <w:ind w:left="720"/>
+        <w:contextualSpacing/>
+      </w:pPr>
+      <w:r>
+        <w:t xml:space="preserve">    }</w:t>
+      </w:r>
+    </w:p>
+    <w:p>
+      <w:pPr>
+        <w:ind w:left="720"/>
+        <w:contextualSpacing/>
+      </w:pPr>
+      <w:r>
+        <w:t>}</w:t>
+      </w:r>
+    </w:p>
+    <w:p>
+      <w:pPr>
+        <w:ind w:left="720"/>
+        <w:contextualSpacing/>
+      </w:pPr>
+    </w:p>
+    <w:p>
+      <w:pPr>
+        <w:ind w:left="720"/>
+        <w:contextualSpacing/>
+      </w:pPr>
+      <w:proofErr w:type="gramStart"/>
+      <w:r>
+        <w:t>function</w:t>
+      </w:r>
+      <w:proofErr w:type="gramEnd"/>
+      <w:r>
+        <w:t xml:space="preserve"> </w:t>
+      </w:r>
+      <w:proofErr w:type="spellStart"/>
+      <w:r>
+        <w:t>jugglingC</w:t>
+      </w:r>
+      <w:proofErr w:type="spellEnd"/>
+      <w:r>
+        <w:t>(</w:t>
+      </w:r>
+      <w:proofErr w:type="spellStart"/>
+      <w:r>
+        <w:t>i</w:t>
+      </w:r>
+      <w:proofErr w:type="spellEnd"/>
+      <w:r>
+        <w:t>){</w:t>
+      </w:r>
+    </w:p>
+    <w:p>
+      <w:pPr>
+        <w:ind w:left="720"/>
+        <w:contextualSpacing/>
+      </w:pPr>
+      <w:r>
+        <w:t xml:space="preserve">    </w:t>
+      </w:r>
+      <w:proofErr w:type="spellStart"/>
+      <w:proofErr w:type="gramStart"/>
+      <w:r>
+        <w:t>http.get</w:t>
+      </w:r>
+      <w:proofErr w:type="spellEnd"/>
+      <w:r>
+        <w:t>(</w:t>
+      </w:r>
+      <w:proofErr w:type="gramEnd"/>
+      <w:r>
+        <w:t>link[i+2], function(response){</w:t>
+      </w:r>
+    </w:p>
+    <w:p>
+      <w:pPr>
+        <w:ind w:left="720"/>
+        <w:contextualSpacing/>
+        <w:rPr>
+          <w:color w:val="E36C0A" w:themeColor="accent6" w:themeShade="BF"/>
+        </w:rPr>
+      </w:pPr>
+      <w:r>
+        <w:t xml:space="preserve">    </w:t>
+      </w:r>
+      <w:proofErr w:type="spellStart"/>
+      <w:proofErr w:type="gramStart"/>
+      <w:r>
+        <w:t>response.pipe</w:t>
+      </w:r>
+      <w:proofErr w:type="spellEnd"/>
+      <w:r>
+        <w:t>(</w:t>
+      </w:r>
+      <w:proofErr w:type="spellStart"/>
+      <w:proofErr w:type="gramEnd"/>
+      <w:r>
+        <w:t>bl</w:t>
+      </w:r>
+      <w:proofErr w:type="spellEnd"/>
+      <w:r>
+        <w:t>(function (</w:t>
+      </w:r>
+      <w:proofErr w:type="spellStart"/>
+      <w:r>
+        <w:t>err,data</w:t>
+      </w:r>
+      <w:proofErr w:type="spellEnd"/>
+      <w:r>
+        <w:t xml:space="preserve">){ </w:t>
+      </w:r>
+      <w:r>
+        <w:rPr>
+          <w:color w:val="E36C0A" w:themeColor="accent6" w:themeShade="BF"/>
+        </w:rPr>
+        <w:t>// pipe(</w:t>
+      </w:r>
+      <w:proofErr w:type="spellStart"/>
+      <w:r>
+        <w:rPr>
+          <w:color w:val="E36C0A" w:themeColor="accent6" w:themeShade="BF"/>
+        </w:rPr>
+        <w:t>bl</w:t>
+      </w:r>
+      <w:proofErr w:type="spellEnd"/>
+      <w:r>
+        <w:rPr>
+          <w:color w:val="E36C0A" w:themeColor="accent6" w:themeShade="BF"/>
+        </w:rPr>
+        <w:t>(</w:t>
+      </w:r>
+      <w:proofErr w:type="spellStart"/>
+      <w:r>
+        <w:rPr>
+          <w:color w:val="E36C0A" w:themeColor="accent6" w:themeShade="BF"/>
+        </w:rPr>
+        <w:t>callback</w:t>
+      </w:r>
+      <w:proofErr w:type="spellEnd"/>
+      <w:r>
+        <w:rPr>
+          <w:color w:val="E36C0A" w:themeColor="accent6" w:themeShade="BF"/>
+        </w:rPr>
+        <w:t>)) will automatically compile the data together</w:t>
+      </w:r>
+    </w:p>
+    <w:p>
+      <w:pPr>
+        <w:ind w:left="720"/>
+        <w:contextualSpacing/>
+      </w:pPr>
+      <w:r>
+        <w:t xml:space="preserve">        </w:t>
+      </w:r>
+      <w:proofErr w:type="gramStart"/>
+      <w:r>
+        <w:t>if(</w:t>
+      </w:r>
+      <w:proofErr w:type="gramEnd"/>
+      <w:r>
+        <w:t>err){</w:t>
+      </w:r>
+    </w:p>
+    <w:p>
+      <w:pPr>
+        <w:ind w:left="720"/>
+        <w:contextualSpacing/>
+      </w:pPr>
+      <w:r>
+        <w:t xml:space="preserve">            </w:t>
+      </w:r>
+      <w:proofErr w:type="gramStart"/>
+      <w:r>
+        <w:t>console.log(</w:t>
+      </w:r>
+      <w:proofErr w:type="gramEnd"/>
+      <w:r>
+        <w:t>err);</w:t>
+      </w:r>
+    </w:p>
+    <w:p>
+      <w:pPr>
+        <w:ind w:left="720"/>
+        <w:contextualSpacing/>
+      </w:pPr>
+      <w:r>
+        <w:t xml:space="preserve">        }</w:t>
+      </w:r>
+    </w:p>
+    <w:p>
+      <w:pPr>
+        <w:ind w:left="720"/>
+        <w:contextualSpacing/>
+        <w:rPr>
+          <w:color w:val="E36C0A" w:themeColor="accent6" w:themeShade="BF"/>
+        </w:rPr>
+      </w:pPr>
+      <w:r>
+        <w:t xml:space="preserve">        </w:t>
+      </w:r>
+      <w:proofErr w:type="gramStart"/>
+      <w:r>
+        <w:t>data=</w:t>
+      </w:r>
+      <w:proofErr w:type="spellStart"/>
+      <w:proofErr w:type="gramEnd"/>
+      <w:r>
+        <w:t>data.toString</w:t>
+      </w:r>
+      <w:proofErr w:type="spellEnd"/>
+      <w:r>
+        <w:t xml:space="preserve">(); </w:t>
+      </w:r>
+      <w:r>
+        <w:rPr>
+          <w:color w:val="E36C0A" w:themeColor="accent6" w:themeShade="BF"/>
+        </w:rPr>
+        <w:t>// convert data to string</w:t>
+      </w:r>
+    </w:p>
+    <w:p>
+      <w:pPr>
+        <w:ind w:left="720"/>
+        <w:contextualSpacing/>
+        <w:rPr>
+          <w:color w:val="E36C0A" w:themeColor="accent6" w:themeShade="BF"/>
+        </w:rPr>
+      </w:pPr>
+      <w:r>
+        <w:t xml:space="preserve">        </w:t>
+      </w:r>
+      <w:proofErr w:type="spellStart"/>
+      <w:proofErr w:type="gramStart"/>
+      <w:r>
+        <w:t>strArray</w:t>
+      </w:r>
+      <w:proofErr w:type="spellEnd"/>
+      <w:r>
+        <w:t>[</w:t>
+      </w:r>
+      <w:proofErr w:type="spellStart"/>
+      <w:proofErr w:type="gramEnd"/>
+      <w:r>
+        <w:t>i</w:t>
+      </w:r>
+      <w:proofErr w:type="spellEnd"/>
+      <w:r>
+        <w:t xml:space="preserve">]=data; </w:t>
+      </w:r>
+      <w:r>
+        <w:rPr>
+          <w:color w:val="E36C0A" w:themeColor="accent6" w:themeShade="BF"/>
+        </w:rPr>
+        <w:t>// to put data in order in an array</w:t>
+      </w:r>
+    </w:p>
+    <w:p>
+      <w:pPr>
+        <w:ind w:left="720"/>
+        <w:contextualSpacing/>
+      </w:pPr>
+      <w:r>
+        <w:t xml:space="preserve">        </w:t>
+      </w:r>
+      <w:proofErr w:type="gramStart"/>
+      <w:r>
+        <w:t>if(</w:t>
+      </w:r>
+      <w:proofErr w:type="spellStart"/>
+      <w:proofErr w:type="gramEnd"/>
+      <w:r>
+        <w:t>strArray.length</w:t>
+      </w:r>
+      <w:proofErr w:type="spellEnd"/>
+      <w:r>
+        <w:t>==3){</w:t>
+      </w:r>
+    </w:p>
+    <w:p>
+      <w:pPr>
+        <w:ind w:left="720"/>
+        <w:contextualSpacing/>
+      </w:pPr>
+      <w:r>
+        <w:t xml:space="preserve">            </w:t>
+      </w:r>
+      <w:proofErr w:type="spellStart"/>
+      <w:proofErr w:type="gramStart"/>
+      <w:r>
+        <w:t>printorder</w:t>
+      </w:r>
+      <w:proofErr w:type="spellEnd"/>
+      <w:r>
+        <w:t>(</w:t>
+      </w:r>
+      <w:proofErr w:type="spellStart"/>
+      <w:proofErr w:type="gramEnd"/>
+      <w:r>
+        <w:t>strArray</w:t>
+      </w:r>
+      <w:proofErr w:type="spellEnd"/>
+      <w:r>
+        <w:t>)</w:t>
+      </w:r>
+    </w:p>
+    <w:p>
+      <w:pPr>
+        <w:ind w:left="720"/>
+        <w:contextualSpacing/>
+      </w:pPr>
+      <w:r>
+        <w:t xml:space="preserve">        }</w:t>
+      </w:r>
+    </w:p>
+    <w:p>
+      <w:pPr>
+        <w:ind w:left="720"/>
+        <w:contextualSpacing/>
+      </w:pPr>
+      <w:r>
+        <w:t xml:space="preserve">    }));</w:t>
+      </w:r>
+    </w:p>
+    <w:p>
+      <w:pPr>
+        <w:ind w:left="720"/>
+        <w:contextualSpacing/>
+      </w:pPr>
+      <w:r>
+        <w:t>}).</w:t>
+      </w:r>
+      <w:proofErr w:type="gramStart"/>
+      <w:r>
+        <w:t>on(</w:t>
+      </w:r>
+      <w:proofErr w:type="gramEnd"/>
+      <w:r>
+        <w:t>'error', function(e) {</w:t>
+      </w:r>
+    </w:p>
+    <w:p>
+      <w:pPr>
+        <w:ind w:left="720"/>
+        <w:contextualSpacing/>
+      </w:pPr>
+      <w:r>
+        <w:t xml:space="preserve">  </w:t>
+      </w:r>
+      <w:proofErr w:type="gramStart"/>
+      <w:r>
+        <w:t>console.log(</w:t>
+      </w:r>
+      <w:proofErr w:type="gramEnd"/>
+      <w:r>
+        <w:t xml:space="preserve">"Got error: " + </w:t>
+      </w:r>
+      <w:proofErr w:type="spellStart"/>
+      <w:r>
+        <w:t>e.message</w:t>
+      </w:r>
+      <w:proofErr w:type="spellEnd"/>
+      <w:r>
+        <w:t>);</w:t>
+      </w:r>
+    </w:p>
+    <w:p>
+      <w:pPr>
+        <w:ind w:left="720"/>
+        <w:contextualSpacing/>
+      </w:pPr>
+      <w:r>
+        <w:t>});</w:t>
+      </w:r>
+    </w:p>
+    <w:p>
+      <w:pPr>
+        <w:ind w:left="720"/>
+        <w:contextualSpacing/>
+      </w:pPr>
+      <w:r>
+        <w:t>}</w:t>
+      </w:r>
+    </w:p>
+    <w:p>
+      <w:pPr>
+        <w:ind w:left="720"/>
+        <w:contextualSpacing/>
+      </w:pPr>
+    </w:p>
+    <w:p>
+      <w:pPr>
+        <w:ind w:left="720"/>
+        <w:contextualSpacing/>
+      </w:pPr>
+      <w:proofErr w:type="gramStart"/>
+      <w:r>
+        <w:t>for</w:t>
+      </w:r>
+      <w:proofErr w:type="gramEnd"/>
+      <w:r>
+        <w:t xml:space="preserve"> (</w:t>
+      </w:r>
+      <w:proofErr w:type="spellStart"/>
+      <w:r>
+        <w:t>var</w:t>
+      </w:r>
+      <w:proofErr w:type="spellEnd"/>
+      <w:r>
+        <w:t xml:space="preserve"> </w:t>
+      </w:r>
+      <w:proofErr w:type="spellStart"/>
+      <w:r>
+        <w:t>i</w:t>
+      </w:r>
+      <w:proofErr w:type="spellEnd"/>
+      <w:r>
+        <w:t>=0;i&lt;link.length-2;i++){</w:t>
+      </w:r>
+    </w:p>
+    <w:p>
+      <w:pPr>
+        <w:ind w:left="720"/>
+        <w:contextualSpacing/>
+      </w:pPr>
+      <w:r>
+        <w:t xml:space="preserve">    </w:t>
+      </w:r>
+      <w:proofErr w:type="spellStart"/>
+      <w:proofErr w:type="gramStart"/>
+      <w:r>
+        <w:t>jugglingC</w:t>
+      </w:r>
+      <w:proofErr w:type="spellEnd"/>
+      <w:r>
+        <w:t>(</w:t>
+      </w:r>
+      <w:proofErr w:type="spellStart"/>
+      <w:proofErr w:type="gramEnd"/>
+      <w:r>
+        <w:t>i</w:t>
+      </w:r>
+      <w:proofErr w:type="spellEnd"/>
+      <w:r>
+        <w:t>);</w:t>
+      </w:r>
+      <w:r>
+        <w:rPr>
+          <w:color w:val="E36C0A" w:themeColor="accent6" w:themeShade="BF"/>
+        </w:rPr>
+        <w:t xml:space="preserve"> //to input each link</w:t>
+      </w:r>
+    </w:p>
+    <w:p>
+      <w:pPr>
+        <w:ind w:left="720"/>
+        <w:contextualSpacing/>
+      </w:pPr>
+      <w:r>
+        <w:t>}</w:t>
+      </w:r>
+    </w:p>
+    <w:p>
+      <w:pPr>
+        <w:contextualSpacing/>
+      </w:pPr>
+    </w:p>
+    <w:p>
+      <w:pPr>
+        <w:contextualSpacing/>
+        <w:rPr>
+          <w:b/>
+        </w:rPr>
+      </w:pPr>
+      <w:proofErr w:type="spellStart"/>
+      <w:r>
+        <w:rPr>
+          <w:b/>
+        </w:rPr>
+        <w:t>Learnyounode</w:t>
+      </w:r>
+      <w:proofErr w:type="spellEnd"/>
+      <w:r>
+        <w:rPr>
+          <w:b/>
+        </w:rPr>
+        <w:t xml:space="preserve"> sol</w:t>
+      </w:r>
+      <w:r>
+        <w:rPr>
+          <w:b/>
+        </w:rPr>
+        <w:t>ution</w:t>
+      </w:r>
+    </w:p>
+    <w:p>
+      <w:pPr>
+        <w:contextualSpacing/>
+      </w:pPr>
+      <w:r>
+        <w:t xml:space="preserve">   </w:t>
+      </w:r>
+      <w:proofErr w:type="spellStart"/>
+      <w:proofErr w:type="gramStart"/>
+      <w:r>
+        <w:t>var</w:t>
+      </w:r>
+      <w:proofErr w:type="spellEnd"/>
+      <w:proofErr w:type="gramEnd"/>
+      <w:r>
+        <w:t xml:space="preserve"> http = require('http')</w:t>
+      </w:r>
+    </w:p>
+    <w:p>
+      <w:pPr>
+        <w:contextualSpacing/>
+      </w:pPr>
+      <w:r>
+        <w:t xml:space="preserve">   </w:t>
+      </w:r>
+      <w:proofErr w:type="spellStart"/>
+      <w:proofErr w:type="gramStart"/>
+      <w:r>
+        <w:t>var</w:t>
+      </w:r>
+      <w:proofErr w:type="spellEnd"/>
+      <w:proofErr w:type="gramEnd"/>
+      <w:r>
+        <w:t xml:space="preserve"> </w:t>
+      </w:r>
+      <w:proofErr w:type="spellStart"/>
+      <w:r>
+        <w:t>bl</w:t>
+      </w:r>
+      <w:proofErr w:type="spellEnd"/>
+      <w:r>
+        <w:t xml:space="preserve"> = require('</w:t>
+      </w:r>
+      <w:proofErr w:type="spellStart"/>
+      <w:r>
+        <w:t>bl</w:t>
+      </w:r>
+      <w:proofErr w:type="spellEnd"/>
+      <w:r>
+        <w:t>')</w:t>
+      </w:r>
+    </w:p>
+    <w:p>
+      <w:pPr>
+        <w:contextualSpacing/>
+      </w:pPr>
+      <w:r>
+        <w:t xml:space="preserve">   </w:t>
+      </w:r>
+      <w:proofErr w:type="spellStart"/>
+      <w:proofErr w:type="gramStart"/>
+      <w:r>
+        <w:t>var</w:t>
+      </w:r>
+      <w:proofErr w:type="spellEnd"/>
+      <w:proofErr w:type="gramEnd"/>
+      <w:r>
+        <w:t xml:space="preserve"> results = []</w:t>
+      </w:r>
+    </w:p>
+    <w:p>
+      <w:pPr>
+        <w:contextualSpacing/>
+      </w:pPr>
+      <w:r>
+        <w:t xml:space="preserve">   </w:t>
+      </w:r>
+      <w:proofErr w:type="spellStart"/>
+      <w:proofErr w:type="gramStart"/>
+      <w:r>
+        <w:t>var</w:t>
+      </w:r>
+      <w:proofErr w:type="spellEnd"/>
+      <w:proofErr w:type="gramEnd"/>
+      <w:r>
+        <w:t xml:space="preserve"> count = 0</w:t>
+      </w:r>
+    </w:p>
+    <w:p>
+      <w:pPr>
+        <w:contextualSpacing/>
+      </w:pPr>
+    </w:p>
+    <w:p>
+      <w:pPr>
+        <w:contextualSpacing/>
+      </w:pPr>
+      <w:r>
+        <w:t xml:space="preserve">   </w:t>
+      </w:r>
+      <w:proofErr w:type="gramStart"/>
+      <w:r>
+        <w:t>function</w:t>
+      </w:r>
+      <w:proofErr w:type="gramEnd"/>
+      <w:r>
+        <w:t xml:space="preserve"> </w:t>
+      </w:r>
+      <w:proofErr w:type="spellStart"/>
+      <w:r>
+        <w:t>printResults</w:t>
+      </w:r>
+      <w:proofErr w:type="spellEnd"/>
+      <w:r>
+        <w:t xml:space="preserve"> () {</w:t>
+      </w:r>
+    </w:p>
+    <w:p>
+      <w:pPr>
+        <w:contextualSpacing/>
+      </w:pPr>
+      <w:r>
+        <w:t xml:space="preserve">     </w:t>
+      </w:r>
+      <w:proofErr w:type="gramStart"/>
+      <w:r>
+        <w:t>for</w:t>
+      </w:r>
+      <w:proofErr w:type="gramEnd"/>
+      <w:r>
+        <w:t xml:space="preserve"> (</w:t>
+      </w:r>
+      <w:proofErr w:type="spellStart"/>
+      <w:r>
+        <w:t>var</w:t>
+      </w:r>
+      <w:proofErr w:type="spellEnd"/>
+      <w:r>
+        <w:t xml:space="preserve"> </w:t>
+      </w:r>
+      <w:proofErr w:type="spellStart"/>
+      <w:r>
+        <w:t>i</w:t>
+      </w:r>
+      <w:proofErr w:type="spellEnd"/>
+      <w:r>
+        <w:t xml:space="preserve"> = 0; </w:t>
+      </w:r>
+      <w:proofErr w:type="spellStart"/>
+      <w:r>
+        <w:t>i</w:t>
+      </w:r>
+      <w:proofErr w:type="spellEnd"/>
+      <w:r>
+        <w:t xml:space="preserve"> &lt; 3; </w:t>
+      </w:r>
+      <w:proofErr w:type="spellStart"/>
+      <w:r>
+        <w:t>i</w:t>
+      </w:r>
+      <w:proofErr w:type="spellEnd"/>
+      <w:r>
+        <w:t>++) {</w:t>
+      </w:r>
+    </w:p>
+    <w:p>
+      <w:pPr>
+        <w:contextualSpacing/>
+      </w:pPr>
+      <w:r>
+        <w:t xml:space="preserve">       </w:t>
+      </w:r>
+      <w:proofErr w:type="gramStart"/>
+      <w:r>
+        <w:t>console.log(</w:t>
+      </w:r>
+      <w:proofErr w:type="gramEnd"/>
+      <w:r>
+        <w:t>results[</w:t>
+      </w:r>
+      <w:proofErr w:type="spellStart"/>
+      <w:r>
+        <w:t>i</w:t>
+      </w:r>
+      <w:proofErr w:type="spellEnd"/>
+      <w:r>
+        <w:t>])</w:t>
+      </w:r>
+    </w:p>
+    <w:p>
+      <w:pPr>
+        <w:contextualSpacing/>
+      </w:pPr>
+      <w:r>
+        <w:t xml:space="preserve">     }</w:t>
+      </w:r>
+    </w:p>
+    <w:p>
+      <w:pPr>
+        <w:contextualSpacing/>
+      </w:pPr>
+      <w:r>
+        <w:t xml:space="preserve">   }</w:t>
+      </w:r>
+    </w:p>
+    <w:p>
+      <w:pPr>
+        <w:contextualSpacing/>
+      </w:pPr>
+    </w:p>
+    <w:p>
+      <w:pPr>
+        <w:contextualSpacing/>
+      </w:pPr>
+      <w:r>
+        <w:t xml:space="preserve">   </w:t>
+      </w:r>
+      <w:proofErr w:type="gramStart"/>
+      <w:r>
+        <w:t>function</w:t>
+      </w:r>
+      <w:proofErr w:type="gramEnd"/>
+      <w:r>
+        <w:t xml:space="preserve"> </w:t>
+      </w:r>
+      <w:proofErr w:type="spellStart"/>
+      <w:r>
+        <w:t>httpGet</w:t>
+      </w:r>
+      <w:proofErr w:type="spellEnd"/>
+      <w:r>
+        <w:t xml:space="preserve"> (index) {</w:t>
+      </w:r>
+    </w:p>
+    <w:p>
+      <w:pPr>
+        <w:contextualSpacing/>
+      </w:pPr>
+      <w:r>
+        <w:t xml:space="preserve">     </w:t>
+      </w:r>
+      <w:proofErr w:type="spellStart"/>
+      <w:proofErr w:type="gramStart"/>
+      <w:r>
+        <w:t>http.get</w:t>
+      </w:r>
+      <w:proofErr w:type="spellEnd"/>
+      <w:r>
+        <w:t>(</w:t>
+      </w:r>
+      <w:proofErr w:type="spellStart"/>
+      <w:proofErr w:type="gramEnd"/>
+      <w:r>
+        <w:t>process.argv</w:t>
+      </w:r>
+      <w:proofErr w:type="spellEnd"/>
+      <w:r>
+        <w:t>[2 + index], function (response) {</w:t>
+      </w:r>
+    </w:p>
+    <w:p>
+      <w:pPr>
+        <w:contextualSpacing/>
+      </w:pPr>
+      <w:r>
+        <w:t xml:space="preserve">       </w:t>
+      </w:r>
+      <w:proofErr w:type="spellStart"/>
+      <w:proofErr w:type="gramStart"/>
+      <w:r>
+        <w:t>response.pipe</w:t>
+      </w:r>
+      <w:proofErr w:type="spellEnd"/>
+      <w:r>
+        <w:t>(</w:t>
+      </w:r>
+      <w:proofErr w:type="spellStart"/>
+      <w:proofErr w:type="gramEnd"/>
+      <w:r>
+        <w:t>bl</w:t>
+      </w:r>
+      <w:proofErr w:type="spellEnd"/>
+      <w:r>
+        <w:t>(function (err, data) {</w:t>
+      </w:r>
+    </w:p>
+    <w:p>
+      <w:pPr>
+        <w:contextualSpacing/>
+      </w:pPr>
+      <w:r>
+        <w:t xml:space="preserve">         </w:t>
+      </w:r>
+      <w:proofErr w:type="gramStart"/>
+      <w:r>
+        <w:t>if</w:t>
+      </w:r>
+      <w:proofErr w:type="gramEnd"/>
+      <w:r>
+        <w:t xml:space="preserve"> (err) {</w:t>
+      </w:r>
+    </w:p>
+    <w:p>
+      <w:pPr>
+        <w:contextualSpacing/>
+      </w:pPr>
+      <w:r>
+        <w:t xml:space="preserve">           </w:t>
+      </w:r>
+      <w:proofErr w:type="gramStart"/>
+      <w:r>
+        <w:t>return</w:t>
+      </w:r>
+      <w:proofErr w:type="gramEnd"/>
+      <w:r>
+        <w:t xml:space="preserve"> </w:t>
+      </w:r>
+      <w:proofErr w:type="spellStart"/>
+      <w:r>
+        <w:t>console.error</w:t>
+      </w:r>
+      <w:proofErr w:type="spellEnd"/>
+      <w:r>
+        <w:t>(err)</w:t>
+      </w:r>
+    </w:p>
+    <w:p>
+      <w:pPr>
+        <w:contextualSpacing/>
+      </w:pPr>
+      <w:r>
+        <w:t xml:space="preserve">         }</w:t>
+      </w:r>
+    </w:p>
+    <w:p>
+      <w:pPr>
+        <w:contextualSpacing/>
+      </w:pPr>
+    </w:p>
+    <w:p>
+      <w:pPr>
+        <w:contextualSpacing/>
+      </w:pPr>
+      <w:r>
+        <w:lastRenderedPageBreak/>
+        <w:t xml:space="preserve">         </w:t>
+      </w:r>
+      <w:proofErr w:type="gramStart"/>
+      <w:r>
+        <w:t>results[</w:t>
+      </w:r>
+      <w:proofErr w:type="gramEnd"/>
+      <w:r>
+        <w:t xml:space="preserve">index] = </w:t>
+      </w:r>
+      <w:proofErr w:type="spellStart"/>
+      <w:r>
+        <w:t>data.toString</w:t>
+      </w:r>
+      <w:proofErr w:type="spellEnd"/>
+      <w:r>
+        <w:t>()</w:t>
+      </w:r>
+    </w:p>
+    <w:p>
+      <w:pPr>
+        <w:contextualSpacing/>
+      </w:pPr>
+      <w:r>
+        <w:t xml:space="preserve">         </w:t>
+      </w:r>
+      <w:proofErr w:type="gramStart"/>
+      <w:r>
+        <w:t>count</w:t>
+      </w:r>
+      <w:proofErr w:type="gramEnd"/>
+      <w:r>
+        <w:t>++</w:t>
+      </w:r>
+    </w:p>
+    <w:p>
+      <w:pPr>
+        <w:contextualSpacing/>
+      </w:pPr>
+    </w:p>
+    <w:p>
+      <w:pPr>
+        <w:contextualSpacing/>
+      </w:pPr>
+      <w:r>
+        <w:t xml:space="preserve">         </w:t>
+      </w:r>
+      <w:proofErr w:type="gramStart"/>
+      <w:r>
+        <w:t>if</w:t>
+      </w:r>
+      <w:proofErr w:type="gramEnd"/>
+      <w:r>
+        <w:t xml:space="preserve"> (count === 3) {</w:t>
+      </w:r>
+    </w:p>
+    <w:p>
+      <w:pPr>
+        <w:contextualSpacing/>
+      </w:pPr>
+      <w:r>
+        <w:t xml:space="preserve">           </w:t>
+      </w:r>
+      <w:proofErr w:type="spellStart"/>
+      <w:proofErr w:type="gramStart"/>
+      <w:r>
+        <w:t>printResults</w:t>
+      </w:r>
+      <w:proofErr w:type="spellEnd"/>
+      <w:r>
+        <w:t>()</w:t>
+      </w:r>
+      <w:proofErr w:type="gramEnd"/>
+    </w:p>
+    <w:p>
+      <w:pPr>
+        <w:contextualSpacing/>
+      </w:pPr>
+      <w:r>
+        <w:t xml:space="preserve">         }</w:t>
+      </w:r>
+    </w:p>
+    <w:p>
+      <w:pPr>
+        <w:contextualSpacing/>
+      </w:pPr>
+      <w:r>
+        <w:t xml:space="preserve">       }))</w:t>
+      </w:r>
+    </w:p>
+    <w:p>
+      <w:pPr>
+        <w:contextualSpacing/>
+      </w:pPr>
+      <w:r>
+        <w:t xml:space="preserve">     })</w:t>
+      </w:r>
+    </w:p>
+    <w:p>
+      <w:pPr>
+        <w:contextualSpacing/>
+      </w:pPr>
+      <w:r>
+        <w:t xml:space="preserve">   }</w:t>
+      </w:r>
+    </w:p>
+    <w:p>
+      <w:pPr>
+        <w:contextualSpacing/>
+      </w:pPr>
+    </w:p>
+    <w:p>
+      <w:pPr>
+        <w:contextualSpacing/>
+      </w:pPr>
+      <w:r>
+        <w:t xml:space="preserve">   </w:t>
+      </w:r>
+      <w:proofErr w:type="gramStart"/>
+      <w:r>
+        <w:t>for</w:t>
+      </w:r>
+      <w:proofErr w:type="gramEnd"/>
+      <w:r>
+        <w:t xml:space="preserve"> (</w:t>
+      </w:r>
+      <w:proofErr w:type="spellStart"/>
+      <w:r>
+        <w:t>var</w:t>
+      </w:r>
+      <w:proofErr w:type="spellEnd"/>
+      <w:r>
+        <w:t xml:space="preserve"> </w:t>
+      </w:r>
+      <w:proofErr w:type="spellStart"/>
+      <w:r>
+        <w:t>i</w:t>
+      </w:r>
+      <w:proofErr w:type="spellEnd"/>
+      <w:r>
+        <w:t xml:space="preserve"> = 0; </w:t>
+      </w:r>
+      <w:proofErr w:type="spellStart"/>
+      <w:r>
+        <w:t>i</w:t>
+      </w:r>
+      <w:proofErr w:type="spellEnd"/>
+      <w:r>
+        <w:t xml:space="preserve"> &lt; 3; </w:t>
+      </w:r>
+      <w:proofErr w:type="spellStart"/>
+      <w:r>
+        <w:t>i</w:t>
+      </w:r>
+      <w:proofErr w:type="spellEnd"/>
+      <w:r>
+        <w:t>++) {</w:t>
+      </w:r>
+    </w:p>
+    <w:p>
+      <w:pPr>
+        <w:contextualSpacing/>
+      </w:pPr>
+      <w:r>
+        <w:t xml:space="preserve">     </w:t>
+      </w:r>
+      <w:proofErr w:type="spellStart"/>
+      <w:proofErr w:type="gramStart"/>
+      <w:r>
+        <w:t>httpGet</w:t>
+      </w:r>
+      <w:proofErr w:type="spellEnd"/>
+      <w:r>
+        <w:t>(</w:t>
+      </w:r>
+      <w:proofErr w:type="spellStart"/>
+      <w:proofErr w:type="gramEnd"/>
+      <w:r>
+        <w:t>i</w:t>
+      </w:r>
+      <w:proofErr w:type="spellEnd"/>
+      <w:r>
+        <w:t>)</w:t>
+      </w:r>
+    </w:p>
+    <w:p>
+      <w:pPr>
+        <w:contextualSpacing/>
+      </w:pPr>
+      <w:r>
+        <w:t xml:space="preserve">   }</w:t>
       </w:r>
     </w:p>
     <w:p>

</xml_diff>

<commit_message>
Add problem 10 of learnyounode
</commit_message>
<xml_diff>
--- a/NodeJs/Learnyounode-solution.docx
+++ b/NodeJs/Learnyounode-solution.docx
@@ -5997,6 +5997,134 @@
       <w:pPr>
         <w:contextualSpacing/>
       </w:pPr>
+    </w:p>
+    <w:p>
+      <w:pPr>
+        <w:contextualSpacing/>
+      </w:pPr>
+      <w:r>
+        <w:rPr>
+          <w:b/>
+        </w:rPr>
+        <w:t>Lesson</w:t>
+      </w:r>
+      <w:r>
+        <w:rPr>
+          <w:b/>
+        </w:rPr>
+        <w:t xml:space="preserve"> 10 </w:t>
+      </w:r>
+      <w:proofErr w:type="gramStart"/>
+      <w:r>
+        <w:rPr>
+          <w:b/>
+        </w:rPr>
+        <w:t xml:space="preserve">– </w:t>
+      </w:r>
+      <w:r>
+        <w:t xml:space="preserve"> </w:t>
+      </w:r>
+      <w:r>
+        <w:t>#</w:t>
+      </w:r>
+      <w:proofErr w:type="gramEnd"/>
+      <w:r>
+        <w:t># TIME SERVER (Exercise 10 of 13)</w:t>
+      </w:r>
+    </w:p>
+    <w:p>
+      <w:pPr>
+        <w:contextualSpacing/>
+      </w:pPr>
+    </w:p>
+    <w:p>
+      <w:pPr>
+        <w:contextualSpacing/>
+      </w:pPr>
+      <w:r>
+        <w:t xml:space="preserve">  Write a TCP time server!</w:t>
+      </w:r>
+    </w:p>
+    <w:p>
+      <w:pPr>
+        <w:contextualSpacing/>
+      </w:pPr>
+    </w:p>
+    <w:p>
+      <w:pPr>
+        <w:contextualSpacing/>
+      </w:pPr>
+      <w:r>
+        <w:t xml:space="preserve">  Your server should listen to TCP connections on the port provided by the first argument to your program. For each connection you must write the current date &amp; 24 hour time in the format:</w:t>
+      </w:r>
+    </w:p>
+    <w:p>
+      <w:pPr>
+        <w:contextualSpacing/>
+      </w:pPr>
+    </w:p>
+    <w:p>
+      <w:pPr>
+        <w:contextualSpacing/>
+      </w:pPr>
+      <w:r>
+        <w:t xml:space="preserve">     "YYYY-MM-DD </w:t>
+      </w:r>
+      <w:proofErr w:type="spellStart"/>
+      <w:r>
+        <w:t>hh:mm</w:t>
+      </w:r>
+      <w:proofErr w:type="spellEnd"/>
+      <w:r>
+        <w:t>"</w:t>
+      </w:r>
+    </w:p>
+    <w:p>
+      <w:pPr>
+        <w:contextualSpacing/>
+      </w:pPr>
+    </w:p>
+    <w:p>
+      <w:pPr>
+        <w:contextualSpacing/>
+      </w:pPr>
+      <w:r>
+        <w:t xml:space="preserve">  </w:t>
+      </w:r>
+      <w:proofErr w:type="gramStart"/>
+      <w:r>
+        <w:t>followed</w:t>
+      </w:r>
+      <w:proofErr w:type="gramEnd"/>
+      <w:r>
+        <w:t xml:space="preserve"> by a newline character. Month, day, hour and minute must be zero-filled to 2 integers. For example:</w:t>
+      </w:r>
+    </w:p>
+    <w:p>
+      <w:pPr>
+        <w:contextualSpacing/>
+      </w:pPr>
+    </w:p>
+    <w:p>
+      <w:pPr>
+        <w:contextualSpacing/>
+      </w:pPr>
+      <w:r>
+        <w:t xml:space="preserve">     "2013-07-06 17:42"</w:t>
+      </w:r>
+    </w:p>
+    <w:p>
+      <w:pPr>
+        <w:contextualSpacing/>
+      </w:pPr>
+    </w:p>
+    <w:p>
+      <w:pPr>
+        <w:contextualSpacing/>
+      </w:pPr>
+      <w:r>
+        <w:t xml:space="preserve">  After sending the string, close the connection.</w:t>
+      </w:r>
     </w:p>
     <w:p>
       <w:pPr>

</xml_diff>

<commit_message>
Add solution 10 of learnyounode
</commit_message>
<xml_diff>
--- a/NodeJs/Learnyounode-solution.docx
+++ b/NodeJs/Learnyounode-solution.docx
@@ -6125,6 +6125,1014 @@
       <w:r>
         <w:t xml:space="preserve">  After sending the string, close the connection.</w:t>
       </w:r>
+    </w:p>
+    <w:p>
+      <w:pPr>
+        <w:contextualSpacing/>
+      </w:pPr>
+    </w:p>
+    <w:p>
+      <w:pPr>
+        <w:contextualSpacing/>
+      </w:pPr>
+      <w:r>
+        <w:rPr>
+          <w:b/>
+        </w:rPr>
+        <w:t>Solution</w:t>
+      </w:r>
+      <w:r>
+        <w:rPr>
+          <w:b/>
+        </w:rPr>
+        <w:t xml:space="preserve"> 10 - </w:t>
+      </w:r>
+    </w:p>
+    <w:p>
+      <w:pPr>
+        <w:contextualSpacing/>
+        <w:rPr>
+          <w:b/>
+        </w:rPr>
+      </w:pPr>
+      <w:r>
+        <w:rPr>
+          <w:b/>
+        </w:rPr>
+        <w:t>My solution</w:t>
+      </w:r>
+    </w:p>
+    <w:p>
+      <w:pPr>
+        <w:contextualSpacing/>
+      </w:pPr>
+      <w:r>
+        <w:tab/>
+      </w:r>
+      <w:proofErr w:type="spellStart"/>
+      <w:proofErr w:type="gramStart"/>
+      <w:r>
+        <w:t>var</w:t>
+      </w:r>
+      <w:proofErr w:type="spellEnd"/>
+      <w:proofErr w:type="gramEnd"/>
+      <w:r>
+        <w:t xml:space="preserve"> net = require('net');</w:t>
+      </w:r>
+    </w:p>
+    <w:p>
+      <w:pPr>
+        <w:ind w:left="720"/>
+        <w:contextualSpacing/>
+      </w:pPr>
+      <w:proofErr w:type="spellStart"/>
+      <w:proofErr w:type="gramStart"/>
+      <w:r>
+        <w:t>var</w:t>
+      </w:r>
+      <w:proofErr w:type="spellEnd"/>
+      <w:proofErr w:type="gramEnd"/>
+      <w:r>
+        <w:t xml:space="preserve"> </w:t>
+      </w:r>
+      <w:proofErr w:type="spellStart"/>
+      <w:r>
+        <w:t>gport</w:t>
+      </w:r>
+      <w:proofErr w:type="spellEnd"/>
+      <w:r>
+        <w:t xml:space="preserve"> = </w:t>
+      </w:r>
+      <w:proofErr w:type="spellStart"/>
+      <w:r>
+        <w:t>process.argv</w:t>
+      </w:r>
+      <w:proofErr w:type="spellEnd"/>
+      <w:r>
+        <w:t xml:space="preserve">[2]; </w:t>
+      </w:r>
+      <w:r>
+        <w:rPr>
+          <w:color w:val="E36C0A" w:themeColor="accent6" w:themeShade="BF"/>
+        </w:rPr>
+        <w:t>//port to use</w:t>
+      </w:r>
+    </w:p>
+    <w:p>
+      <w:pPr>
+        <w:ind w:left="720"/>
+        <w:contextualSpacing/>
+      </w:pPr>
+    </w:p>
+    <w:p>
+      <w:pPr>
+        <w:ind w:left="720"/>
+        <w:contextualSpacing/>
+      </w:pPr>
+      <w:proofErr w:type="gramStart"/>
+      <w:r>
+        <w:t>function</w:t>
+      </w:r>
+      <w:proofErr w:type="gramEnd"/>
+      <w:r>
+        <w:t xml:space="preserve"> cut2(word){</w:t>
+      </w:r>
+    </w:p>
+    <w:p>
+      <w:pPr>
+        <w:ind w:left="720"/>
+        <w:contextualSpacing/>
+      </w:pPr>
+      <w:r>
+        <w:t xml:space="preserve">    </w:t>
+      </w:r>
+      <w:proofErr w:type="gramStart"/>
+      <w:r>
+        <w:t>return</w:t>
+      </w:r>
+      <w:proofErr w:type="gramEnd"/>
+      <w:r>
+        <w:t xml:space="preserve"> </w:t>
+      </w:r>
+      <w:proofErr w:type="spellStart"/>
+      <w:r>
+        <w:t>word.substr</w:t>
+      </w:r>
+      <w:proofErr w:type="spellEnd"/>
+      <w:r>
+        <w:t xml:space="preserve">(-2); </w:t>
+      </w:r>
+      <w:r>
+        <w:rPr>
+          <w:color w:val="E36C0A" w:themeColor="accent6" w:themeShade="BF"/>
+        </w:rPr>
+        <w:t>//</w:t>
+      </w:r>
+      <w:r>
+        <w:t xml:space="preserve"> </w:t>
+      </w:r>
+      <w:r>
+        <w:rPr>
+          <w:color w:val="E36C0A" w:themeColor="accent6" w:themeShade="BF"/>
+        </w:rPr>
+        <w:t>to only get the last 2 char</w:t>
+      </w:r>
+    </w:p>
+    <w:p>
+      <w:pPr>
+        <w:ind w:left="720"/>
+        <w:contextualSpacing/>
+      </w:pPr>
+      <w:r>
+        <w:t>}</w:t>
+      </w:r>
+    </w:p>
+    <w:p>
+      <w:pPr>
+        <w:ind w:left="720"/>
+        <w:contextualSpacing/>
+      </w:pPr>
+    </w:p>
+    <w:p>
+      <w:pPr>
+        <w:ind w:left="720"/>
+        <w:contextualSpacing/>
+      </w:pPr>
+      <w:proofErr w:type="gramStart"/>
+      <w:r>
+        <w:t>function</w:t>
+      </w:r>
+      <w:proofErr w:type="gramEnd"/>
+      <w:r>
+        <w:t xml:space="preserve"> </w:t>
+      </w:r>
+      <w:proofErr w:type="spellStart"/>
+      <w:r>
+        <w:t>currentTime</w:t>
+      </w:r>
+      <w:proofErr w:type="spellEnd"/>
+      <w:r>
+        <w:t>(){</w:t>
+      </w:r>
+    </w:p>
+    <w:p>
+      <w:pPr>
+        <w:ind w:left="720"/>
+        <w:contextualSpacing/>
+      </w:pPr>
+      <w:r>
+        <w:t xml:space="preserve">    </w:t>
+      </w:r>
+      <w:proofErr w:type="spellStart"/>
+      <w:proofErr w:type="gramStart"/>
+      <w:r>
+        <w:t>var</w:t>
+      </w:r>
+      <w:proofErr w:type="spellEnd"/>
+      <w:proofErr w:type="gramEnd"/>
+      <w:r>
+        <w:t xml:space="preserve"> date = new Date;</w:t>
+      </w:r>
+    </w:p>
+    <w:p>
+      <w:pPr>
+        <w:ind w:left="720"/>
+        <w:contextualSpacing/>
+      </w:pPr>
+      <w:r>
+        <w:t xml:space="preserve">    </w:t>
+      </w:r>
+      <w:proofErr w:type="spellStart"/>
+      <w:proofErr w:type="gramStart"/>
+      <w:r>
+        <w:t>var</w:t>
+      </w:r>
+      <w:proofErr w:type="spellEnd"/>
+      <w:proofErr w:type="gramEnd"/>
+      <w:r>
+        <w:t xml:space="preserve"> time="";</w:t>
+      </w:r>
+    </w:p>
+    <w:p>
+      <w:pPr>
+        <w:ind w:left="720"/>
+        <w:contextualSpacing/>
+      </w:pPr>
+      <w:r>
+        <w:lastRenderedPageBreak/>
+        <w:t xml:space="preserve">    </w:t>
+      </w:r>
+      <w:proofErr w:type="gramStart"/>
+      <w:r>
+        <w:t>time</w:t>
+      </w:r>
+      <w:proofErr w:type="gramEnd"/>
+      <w:r>
+        <w:t>+=</w:t>
+      </w:r>
+      <w:proofErr w:type="spellStart"/>
+      <w:r>
+        <w:t>date.getFullYear</w:t>
+      </w:r>
+      <w:proofErr w:type="spellEnd"/>
+      <w:r>
+        <w:t xml:space="preserve">()+"-"; </w:t>
+      </w:r>
+      <w:r>
+        <w:rPr>
+          <w:color w:val="E36C0A" w:themeColor="accent6" w:themeShade="BF"/>
+        </w:rPr>
+        <w:t>//add year</w:t>
+      </w:r>
+    </w:p>
+    <w:p>
+      <w:pPr>
+        <w:ind w:left="720"/>
+        <w:contextualSpacing/>
+      </w:pPr>
+      <w:r>
+        <w:t xml:space="preserve">    </w:t>
+      </w:r>
+      <w:proofErr w:type="gramStart"/>
+      <w:r>
+        <w:t>time</w:t>
+      </w:r>
+      <w:proofErr w:type="gramEnd"/>
+      <w:r>
+        <w:t>+=cut2("0"+(</w:t>
+      </w:r>
+      <w:proofErr w:type="spellStart"/>
+      <w:r>
+        <w:t>date.getMonth</w:t>
+      </w:r>
+      <w:proofErr w:type="spellEnd"/>
+      <w:r>
+        <w:t xml:space="preserve">()+1))+"-"; </w:t>
+      </w:r>
+      <w:r>
+        <w:rPr>
+          <w:color w:val="E36C0A" w:themeColor="accent6" w:themeShade="BF"/>
+        </w:rPr>
+        <w:t xml:space="preserve">//add Month, </w:t>
+      </w:r>
+      <w:proofErr w:type="spellStart"/>
+      <w:r>
+        <w:rPr>
+          <w:b/>
+          <w:color w:val="E36C0A" w:themeColor="accent6" w:themeShade="BF"/>
+        </w:rPr>
+        <w:t>note</w:t>
+      </w:r>
+      <w:r>
+        <w:rPr>
+          <w:color w:val="E36C0A" w:themeColor="accent6" w:themeShade="BF"/>
+        </w:rPr>
+        <w:t>:start</w:t>
+      </w:r>
+      <w:proofErr w:type="spellEnd"/>
+      <w:r>
+        <w:rPr>
+          <w:color w:val="E36C0A" w:themeColor="accent6" w:themeShade="BF"/>
+        </w:rPr>
+        <w:t xml:space="preserve"> at 0</w:t>
+      </w:r>
+    </w:p>
+    <w:p>
+      <w:pPr>
+        <w:ind w:left="720"/>
+        <w:contextualSpacing/>
+      </w:pPr>
+      <w:r>
+        <w:t xml:space="preserve">    </w:t>
+      </w:r>
+      <w:proofErr w:type="gramStart"/>
+      <w:r>
+        <w:t>time</w:t>
+      </w:r>
+      <w:proofErr w:type="gramEnd"/>
+      <w:r>
+        <w:t>+=cut2("0"+</w:t>
+      </w:r>
+      <w:proofErr w:type="spellStart"/>
+      <w:r>
+        <w:t>date.getDate</w:t>
+      </w:r>
+      <w:proofErr w:type="spellEnd"/>
+      <w:r>
+        <w:t xml:space="preserve">())+" "; </w:t>
+      </w:r>
+      <w:r>
+        <w:rPr>
+          <w:color w:val="E36C0A" w:themeColor="accent6" w:themeShade="BF"/>
+        </w:rPr>
+        <w:t>//add Day</w:t>
+      </w:r>
+    </w:p>
+    <w:p>
+      <w:pPr>
+        <w:ind w:left="720"/>
+        <w:contextualSpacing/>
+      </w:pPr>
+      <w:r>
+        <w:t xml:space="preserve">    </w:t>
+      </w:r>
+      <w:proofErr w:type="gramStart"/>
+      <w:r>
+        <w:t>time</w:t>
+      </w:r>
+      <w:proofErr w:type="gramEnd"/>
+      <w:r>
+        <w:t>+=cut2("0"+</w:t>
+      </w:r>
+      <w:proofErr w:type="spellStart"/>
+      <w:r>
+        <w:t>date.getHours</w:t>
+      </w:r>
+      <w:proofErr w:type="spellEnd"/>
+      <w:r>
+        <w:t xml:space="preserve">())+":"; </w:t>
+      </w:r>
+      <w:r>
+        <w:rPr>
+          <w:color w:val="E36C0A" w:themeColor="accent6" w:themeShade="BF"/>
+        </w:rPr>
+        <w:t>//add Hour</w:t>
+      </w:r>
+    </w:p>
+    <w:p>
+      <w:pPr>
+        <w:ind w:left="720"/>
+        <w:contextualSpacing/>
+      </w:pPr>
+      <w:r>
+        <w:t xml:space="preserve">    </w:t>
+      </w:r>
+      <w:proofErr w:type="gramStart"/>
+      <w:r>
+        <w:t>time</w:t>
+      </w:r>
+      <w:proofErr w:type="gramEnd"/>
+      <w:r>
+        <w:t>+=cut2("0"+</w:t>
+      </w:r>
+      <w:proofErr w:type="spellStart"/>
+      <w:r>
+        <w:t>date.getMinutes</w:t>
+      </w:r>
+      <w:proofErr w:type="spellEnd"/>
+      <w:r>
+        <w:t xml:space="preserve">())+"\n"; </w:t>
+      </w:r>
+      <w:r>
+        <w:rPr>
+          <w:color w:val="E36C0A" w:themeColor="accent6" w:themeShade="BF"/>
+        </w:rPr>
+        <w:t xml:space="preserve">//add </w:t>
+      </w:r>
+      <w:proofErr w:type="spellStart"/>
+      <w:r>
+        <w:rPr>
+          <w:color w:val="E36C0A" w:themeColor="accent6" w:themeShade="BF"/>
+        </w:rPr>
+        <w:t>Minitue</w:t>
+      </w:r>
+      <w:proofErr w:type="spellEnd"/>
+    </w:p>
+    <w:p>
+      <w:pPr>
+        <w:ind w:left="720"/>
+        <w:contextualSpacing/>
+      </w:pPr>
+      <w:r>
+        <w:t xml:space="preserve">    </w:t>
+      </w:r>
+      <w:proofErr w:type="gramStart"/>
+      <w:r>
+        <w:t>return</w:t>
+      </w:r>
+      <w:proofErr w:type="gramEnd"/>
+      <w:r>
+        <w:t xml:space="preserve"> time;</w:t>
+      </w:r>
+    </w:p>
+    <w:p>
+      <w:pPr>
+        <w:ind w:left="720"/>
+        <w:contextualSpacing/>
+      </w:pPr>
+      <w:r>
+        <w:t xml:space="preserve">  }</w:t>
+      </w:r>
+    </w:p>
+    <w:p>
+      <w:pPr>
+        <w:ind w:left="720"/>
+        <w:contextualSpacing/>
+        <w:rPr>
+          <w:color w:val="E36C0A" w:themeColor="accent6" w:themeShade="BF"/>
+        </w:rPr>
+      </w:pPr>
+      <w:proofErr w:type="spellStart"/>
+      <w:proofErr w:type="gramStart"/>
+      <w:r>
+        <w:t>var</w:t>
+      </w:r>
+      <w:proofErr w:type="spellEnd"/>
+      <w:proofErr w:type="gramEnd"/>
+      <w:r>
+        <w:t xml:space="preserve"> server = </w:t>
+      </w:r>
+      <w:proofErr w:type="spellStart"/>
+      <w:r>
+        <w:t>net.createServer</w:t>
+      </w:r>
+      <w:proofErr w:type="spellEnd"/>
+      <w:r>
+        <w:t xml:space="preserve">(function(socket) { </w:t>
+      </w:r>
+      <w:r>
+        <w:rPr>
+          <w:color w:val="E36C0A" w:themeColor="accent6" w:themeShade="BF"/>
+        </w:rPr>
+        <w:t>//'connection' listener</w:t>
+      </w:r>
+    </w:p>
+    <w:p>
+      <w:pPr>
+        <w:ind w:left="720"/>
+        <w:contextualSpacing/>
+      </w:pPr>
+      <w:r>
+        <w:t xml:space="preserve">  </w:t>
+      </w:r>
+      <w:proofErr w:type="spellStart"/>
+      <w:proofErr w:type="gramStart"/>
+      <w:r>
+        <w:t>socket.write</w:t>
+      </w:r>
+      <w:proofErr w:type="spellEnd"/>
+      <w:r>
+        <w:t>(</w:t>
+      </w:r>
+      <w:proofErr w:type="spellStart"/>
+      <w:proofErr w:type="gramEnd"/>
+      <w:r>
+        <w:t>currentTime</w:t>
+      </w:r>
+      <w:proofErr w:type="spellEnd"/>
+      <w:r>
+        <w:t>());</w:t>
+      </w:r>
+    </w:p>
+    <w:p>
+      <w:pPr>
+        <w:ind w:left="720"/>
+        <w:contextualSpacing/>
+      </w:pPr>
+      <w:r>
+        <w:t xml:space="preserve">  </w:t>
+      </w:r>
+      <w:proofErr w:type="spellStart"/>
+      <w:proofErr w:type="gramStart"/>
+      <w:r>
+        <w:t>socket.end</w:t>
+      </w:r>
+      <w:proofErr w:type="spellEnd"/>
+      <w:r>
+        <w:t>(</w:t>
+      </w:r>
+      <w:proofErr w:type="gramEnd"/>
+      <w:r>
+        <w:t xml:space="preserve">); </w:t>
+      </w:r>
+      <w:r>
+        <w:rPr>
+          <w:color w:val="E36C0A" w:themeColor="accent6" w:themeShade="BF"/>
+        </w:rPr>
+        <w:t>//end the call</w:t>
+      </w:r>
+    </w:p>
+    <w:p>
+      <w:pPr>
+        <w:ind w:left="720"/>
+        <w:contextualSpacing/>
+      </w:pPr>
+      <w:r>
+        <w:t>});</w:t>
+      </w:r>
+    </w:p>
+    <w:p>
+      <w:pPr>
+        <w:ind w:left="720"/>
+        <w:contextualSpacing/>
+      </w:pPr>
+    </w:p>
+    <w:p>
+      <w:pPr>
+        <w:ind w:left="720"/>
+        <w:contextualSpacing/>
+      </w:pPr>
+      <w:proofErr w:type="spellStart"/>
+      <w:proofErr w:type="gramStart"/>
+      <w:r>
+        <w:t>server.listen</w:t>
+      </w:r>
+      <w:proofErr w:type="spellEnd"/>
+      <w:r>
+        <w:t>(</w:t>
+      </w:r>
+      <w:proofErr w:type="spellStart"/>
+      <w:proofErr w:type="gramEnd"/>
+      <w:r>
+        <w:t>gport</w:t>
+      </w:r>
+      <w:proofErr w:type="spellEnd"/>
+      <w:r>
+        <w:t>);</w:t>
+      </w:r>
+    </w:p>
+    <w:p>
+      <w:pPr>
+        <w:contextualSpacing/>
+      </w:pPr>
+    </w:p>
+    <w:p>
+      <w:pPr>
+        <w:contextualSpacing/>
+        <w:rPr>
+          <w:b/>
+        </w:rPr>
+      </w:pPr>
+      <w:proofErr w:type="spellStart"/>
+      <w:r>
+        <w:rPr>
+          <w:b/>
+        </w:rPr>
+        <w:t>Learnyounode</w:t>
+      </w:r>
+      <w:proofErr w:type="spellEnd"/>
+      <w:r>
+        <w:rPr>
+          <w:b/>
+        </w:rPr>
+        <w:t xml:space="preserve"> sol</w:t>
+      </w:r>
+      <w:r>
+        <w:rPr>
+          <w:b/>
+        </w:rPr>
+        <w:t>ution</w:t>
+      </w:r>
+    </w:p>
+    <w:p>
+      <w:pPr>
+        <w:ind w:left="720"/>
+        <w:contextualSpacing/>
+      </w:pPr>
+    </w:p>
+    <w:p>
+      <w:pPr>
+        <w:ind w:left="720"/>
+        <w:contextualSpacing/>
+      </w:pPr>
+      <w:proofErr w:type="spellStart"/>
+      <w:proofErr w:type="gramStart"/>
+      <w:r>
+        <w:t>var</w:t>
+      </w:r>
+      <w:proofErr w:type="spellEnd"/>
+      <w:proofErr w:type="gramEnd"/>
+      <w:r>
+        <w:t xml:space="preserve"> net = require('net')</w:t>
+      </w:r>
+    </w:p>
+    <w:p>
+      <w:pPr>
+        <w:ind w:left="720"/>
+        <w:contextualSpacing/>
+      </w:pPr>
+    </w:p>
+    <w:p>
+      <w:pPr>
+        <w:ind w:left="720"/>
+        <w:contextualSpacing/>
+      </w:pPr>
+      <w:r>
+        <w:t xml:space="preserve"> </w:t>
+      </w:r>
+      <w:proofErr w:type="gramStart"/>
+      <w:r>
+        <w:t>function</w:t>
+      </w:r>
+      <w:proofErr w:type="gramEnd"/>
+      <w:r>
+        <w:t xml:space="preserve"> </w:t>
+      </w:r>
+      <w:proofErr w:type="spellStart"/>
+      <w:r>
+        <w:t>zeroFill</w:t>
+      </w:r>
+      <w:proofErr w:type="spellEnd"/>
+      <w:r>
+        <w:t xml:space="preserve"> (</w:t>
+      </w:r>
+      <w:proofErr w:type="spellStart"/>
+      <w:r>
+        <w:t>i</w:t>
+      </w:r>
+      <w:proofErr w:type="spellEnd"/>
+      <w:r>
+        <w:t>) {</w:t>
+      </w:r>
+    </w:p>
+    <w:p>
+      <w:pPr>
+        <w:ind w:left="720"/>
+        <w:contextualSpacing/>
+      </w:pPr>
+      <w:r>
+        <w:t xml:space="preserve">   </w:t>
+      </w:r>
+      <w:proofErr w:type="gramStart"/>
+      <w:r>
+        <w:t>return</w:t>
+      </w:r>
+      <w:proofErr w:type="gramEnd"/>
+      <w:r>
+        <w:t xml:space="preserve"> (</w:t>
+      </w:r>
+      <w:proofErr w:type="spellStart"/>
+      <w:r>
+        <w:t>i</w:t>
+      </w:r>
+      <w:proofErr w:type="spellEnd"/>
+      <w:r>
+        <w:t xml:space="preserve"> &lt; 10 ? </w:t>
+      </w:r>
+      <w:proofErr w:type="gramStart"/>
+      <w:r>
+        <w:t>'0' :</w:t>
+      </w:r>
+      <w:proofErr w:type="gramEnd"/>
+      <w:r>
+        <w:t xml:space="preserve"> '') + </w:t>
+      </w:r>
+      <w:proofErr w:type="spellStart"/>
+      <w:r>
+        <w:t>i</w:t>
+      </w:r>
+      <w:proofErr w:type="spellEnd"/>
+    </w:p>
+    <w:p>
+      <w:pPr>
+        <w:ind w:left="720"/>
+        <w:contextualSpacing/>
+      </w:pPr>
+      <w:r>
+        <w:t xml:space="preserve"> }</w:t>
+      </w:r>
+    </w:p>
+    <w:p>
+      <w:pPr>
+        <w:ind w:left="720"/>
+        <w:contextualSpacing/>
+      </w:pPr>
+    </w:p>
+    <w:p>
+      <w:pPr>
+        <w:ind w:left="720"/>
+        <w:contextualSpacing/>
+      </w:pPr>
+      <w:r>
+        <w:t xml:space="preserve"> </w:t>
+      </w:r>
+      <w:proofErr w:type="gramStart"/>
+      <w:r>
+        <w:t>function</w:t>
+      </w:r>
+      <w:proofErr w:type="gramEnd"/>
+      <w:r>
+        <w:t xml:space="preserve"> now () {</w:t>
+      </w:r>
+    </w:p>
+    <w:p>
+      <w:pPr>
+        <w:ind w:left="720"/>
+        <w:contextualSpacing/>
+      </w:pPr>
+      <w:r>
+        <w:t xml:space="preserve">   </w:t>
+      </w:r>
+      <w:proofErr w:type="spellStart"/>
+      <w:proofErr w:type="gramStart"/>
+      <w:r>
+        <w:t>var</w:t>
+      </w:r>
+      <w:proofErr w:type="spellEnd"/>
+      <w:proofErr w:type="gramEnd"/>
+      <w:r>
+        <w:t xml:space="preserve"> d = new Date()</w:t>
+      </w:r>
+    </w:p>
+    <w:p>
+      <w:pPr>
+        <w:ind w:left="720"/>
+        <w:contextualSpacing/>
+      </w:pPr>
+      <w:r>
+        <w:t xml:space="preserve">   </w:t>
+      </w:r>
+      <w:proofErr w:type="gramStart"/>
+      <w:r>
+        <w:t>return</w:t>
+      </w:r>
+      <w:proofErr w:type="gramEnd"/>
+      <w:r>
+        <w:t xml:space="preserve"> </w:t>
+      </w:r>
+      <w:proofErr w:type="spellStart"/>
+      <w:r>
+        <w:t>d.getFullYear</w:t>
+      </w:r>
+      <w:proofErr w:type="spellEnd"/>
+      <w:r>
+        <w:t>() + '-' +</w:t>
+      </w:r>
+    </w:p>
+    <w:p>
+      <w:pPr>
+        <w:ind w:left="720"/>
+        <w:contextualSpacing/>
+      </w:pPr>
+      <w:r>
+        <w:t xml:space="preserve">     </w:t>
+      </w:r>
+      <w:proofErr w:type="spellStart"/>
+      <w:proofErr w:type="gramStart"/>
+      <w:r>
+        <w:t>zeroFill</w:t>
+      </w:r>
+      <w:proofErr w:type="spellEnd"/>
+      <w:r>
+        <w:t>(</w:t>
+      </w:r>
+      <w:proofErr w:type="spellStart"/>
+      <w:proofErr w:type="gramEnd"/>
+      <w:r>
+        <w:t>d.getMonth</w:t>
+      </w:r>
+      <w:proofErr w:type="spellEnd"/>
+      <w:r>
+        <w:t>() + 1) + '-' +</w:t>
+      </w:r>
+    </w:p>
+    <w:p>
+      <w:pPr>
+        <w:ind w:left="720"/>
+        <w:contextualSpacing/>
+      </w:pPr>
+      <w:r>
+        <w:t xml:space="preserve">     </w:t>
+      </w:r>
+      <w:proofErr w:type="spellStart"/>
+      <w:proofErr w:type="gramStart"/>
+      <w:r>
+        <w:t>zeroFill</w:t>
+      </w:r>
+      <w:proofErr w:type="spellEnd"/>
+      <w:r>
+        <w:t>(</w:t>
+      </w:r>
+      <w:proofErr w:type="spellStart"/>
+      <w:proofErr w:type="gramEnd"/>
+      <w:r>
+        <w:t>d.getDate</w:t>
+      </w:r>
+      <w:proofErr w:type="spellEnd"/>
+      <w:r>
+        <w:t xml:space="preserve">()) + ' </w:t>
+      </w:r>
+      <w:proofErr w:type="spellStart"/>
+      <w:r>
+        <w:t>'</w:t>
+      </w:r>
+      <w:proofErr w:type="spellEnd"/>
+      <w:r>
+        <w:t xml:space="preserve"> +</w:t>
+      </w:r>
+    </w:p>
+    <w:p>
+      <w:pPr>
+        <w:ind w:left="720"/>
+        <w:contextualSpacing/>
+      </w:pPr>
+      <w:r>
+        <w:t xml:space="preserve">     </w:t>
+      </w:r>
+      <w:proofErr w:type="spellStart"/>
+      <w:proofErr w:type="gramStart"/>
+      <w:r>
+        <w:t>zeroFill</w:t>
+      </w:r>
+      <w:proofErr w:type="spellEnd"/>
+      <w:r>
+        <w:t>(</w:t>
+      </w:r>
+      <w:proofErr w:type="spellStart"/>
+      <w:proofErr w:type="gramEnd"/>
+      <w:r>
+        <w:t>d.getHours</w:t>
+      </w:r>
+      <w:proofErr w:type="spellEnd"/>
+      <w:r>
+        <w:t>()) + ':' +</w:t>
+      </w:r>
+    </w:p>
+    <w:p>
+      <w:pPr>
+        <w:ind w:left="720"/>
+        <w:contextualSpacing/>
+      </w:pPr>
+      <w:r>
+        <w:t xml:space="preserve">     </w:t>
+      </w:r>
+      <w:proofErr w:type="spellStart"/>
+      <w:proofErr w:type="gramStart"/>
+      <w:r>
+        <w:t>zeroFill</w:t>
+      </w:r>
+      <w:proofErr w:type="spellEnd"/>
+      <w:r>
+        <w:t>(</w:t>
+      </w:r>
+      <w:proofErr w:type="spellStart"/>
+      <w:proofErr w:type="gramEnd"/>
+      <w:r>
+        <w:t>d.getMinutes</w:t>
+      </w:r>
+      <w:proofErr w:type="spellEnd"/>
+      <w:r>
+        <w:t>())</w:t>
+      </w:r>
+    </w:p>
+    <w:p>
+      <w:pPr>
+        <w:ind w:left="720"/>
+        <w:contextualSpacing/>
+      </w:pPr>
+      <w:r>
+        <w:t xml:space="preserve"> }</w:t>
+      </w:r>
+    </w:p>
+    <w:p>
+      <w:pPr>
+        <w:ind w:left="720"/>
+        <w:contextualSpacing/>
+      </w:pPr>
+    </w:p>
+    <w:p>
+      <w:pPr>
+        <w:ind w:left="720"/>
+        <w:contextualSpacing/>
+      </w:pPr>
+      <w:r>
+        <w:t xml:space="preserve"> </w:t>
+      </w:r>
+      <w:proofErr w:type="spellStart"/>
+      <w:proofErr w:type="gramStart"/>
+      <w:r>
+        <w:t>var</w:t>
+      </w:r>
+      <w:proofErr w:type="spellEnd"/>
+      <w:proofErr w:type="gramEnd"/>
+      <w:r>
+        <w:t xml:space="preserve"> server = </w:t>
+      </w:r>
+      <w:proofErr w:type="spellStart"/>
+      <w:r>
+        <w:t>net.createServer</w:t>
+      </w:r>
+      <w:proofErr w:type="spellEnd"/>
+      <w:r>
+        <w:t>(function (socket) {</w:t>
+      </w:r>
+    </w:p>
+    <w:p>
+      <w:pPr>
+        <w:ind w:left="720"/>
+        <w:contextualSpacing/>
+      </w:pPr>
+      <w:r>
+        <w:t xml:space="preserve">   </w:t>
+      </w:r>
+      <w:proofErr w:type="spellStart"/>
+      <w:proofErr w:type="gramStart"/>
+      <w:r>
+        <w:t>socket.end</w:t>
+      </w:r>
+      <w:proofErr w:type="spellEnd"/>
+      <w:r>
+        <w:t>(</w:t>
+      </w:r>
+      <w:proofErr w:type="gramEnd"/>
+      <w:r>
+        <w:t>now() + '\n')</w:t>
+      </w:r>
+    </w:p>
+    <w:p>
+      <w:pPr>
+        <w:ind w:left="720"/>
+        <w:contextualSpacing/>
+      </w:pPr>
+      <w:r>
+        <w:t xml:space="preserve"> })</w:t>
+      </w:r>
+    </w:p>
+    <w:p>
+      <w:pPr>
+        <w:ind w:left="720"/>
+        <w:contextualSpacing/>
+      </w:pPr>
+    </w:p>
+    <w:p>
+      <w:pPr>
+        <w:ind w:left="720"/>
+        <w:contextualSpacing/>
+      </w:pPr>
+      <w:r>
+        <w:t xml:space="preserve"> </w:t>
+      </w:r>
+      <w:proofErr w:type="spellStart"/>
+      <w:proofErr w:type="gramStart"/>
+      <w:r>
+        <w:t>server.listen</w:t>
+      </w:r>
+      <w:proofErr w:type="spellEnd"/>
+      <w:r>
+        <w:t>(</w:t>
+      </w:r>
+      <w:proofErr w:type="gramEnd"/>
+      <w:r>
+        <w:t>Number(</w:t>
+      </w:r>
+      <w:proofErr w:type="spellStart"/>
+      <w:r>
+        <w:t>process.argv</w:t>
+      </w:r>
+      <w:proofErr w:type="spellEnd"/>
+      <w:r>
+        <w:t>[2]))</w:t>
+      </w:r>
+    </w:p>
+    <w:p>
+      <w:pPr>
+        <w:contextualSpacing/>
+      </w:pPr>
+    </w:p>
+    <w:p>
+      <w:pPr>
+        <w:contextualSpacing/>
+      </w:pPr>
     </w:p>
     <w:p>
       <w:pPr>

</xml_diff>

<commit_message>
Add problem 11 to learnyounode
</commit_message>
<xml_diff>
--- a/NodeJs/Learnyounode-solution.docx
+++ b/NodeJs/Learnyounode-solution.docx
@@ -7128,6 +7128,104 @@
       <w:pPr>
         <w:contextualSpacing/>
       </w:pPr>
+    </w:p>
+    <w:p>
+      <w:pPr>
+        <w:contextualSpacing/>
+      </w:pPr>
+      <w:r>
+        <w:rPr>
+          <w:b/>
+        </w:rPr>
+        <w:t>Lesson</w:t>
+      </w:r>
+      <w:r>
+        <w:rPr>
+          <w:b/>
+        </w:rPr>
+        <w:t xml:space="preserve"> 1</w:t>
+      </w:r>
+      <w:r>
+        <w:rPr>
+          <w:b/>
+        </w:rPr>
+        <w:t>1</w:t>
+      </w:r>
+      <w:r>
+        <w:rPr>
+          <w:b/>
+        </w:rPr>
+        <w:t xml:space="preserve"> </w:t>
+      </w:r>
+      <w:proofErr w:type="gramStart"/>
+      <w:r>
+        <w:rPr>
+          <w:b/>
+        </w:rPr>
+        <w:t xml:space="preserve">– </w:t>
+      </w:r>
+      <w:r>
+        <w:t xml:space="preserve"> </w:t>
+      </w:r>
+      <w:r>
+        <w:t>#</w:t>
+      </w:r>
+      <w:proofErr w:type="gramEnd"/>
+      <w:r>
+        <w:t># HTTP FILE SERVER (Exercise 11 of 13)</w:t>
+      </w:r>
+    </w:p>
+    <w:p>
+      <w:pPr>
+        <w:contextualSpacing/>
+      </w:pPr>
+    </w:p>
+    <w:p>
+      <w:pPr>
+        <w:contextualSpacing/>
+      </w:pPr>
+      <w:r>
+        <w:t xml:space="preserve">  Write an HTTP server that serves the same text file for each request it receives.</w:t>
+      </w:r>
+    </w:p>
+    <w:p>
+      <w:pPr>
+        <w:contextualSpacing/>
+      </w:pPr>
+    </w:p>
+    <w:p>
+      <w:pPr>
+        <w:contextualSpacing/>
+      </w:pPr>
+      <w:r>
+        <w:t xml:space="preserve">  Your server should listen on the port provided by the first argument to your program.</w:t>
+      </w:r>
+    </w:p>
+    <w:p>
+      <w:pPr>
+        <w:contextualSpacing/>
+      </w:pPr>
+    </w:p>
+    <w:p>
+      <w:pPr>
+        <w:contextualSpacing/>
+      </w:pPr>
+      <w:r>
+        <w:t xml:space="preserve">  You will be provided with the location of the file to serve as the second command-line argument. You must use the </w:t>
+      </w:r>
+      <w:proofErr w:type="spellStart"/>
+      <w:proofErr w:type="gramStart"/>
+      <w:r>
+        <w:t>fs.createReadStream</w:t>
+      </w:r>
+      <w:proofErr w:type="spellEnd"/>
+      <w:r>
+        <w:t>(</w:t>
+      </w:r>
+      <w:proofErr w:type="gramEnd"/>
+      <w:r>
+        <w:t>) method to  stream the file contents to the response.</w:t>
+      </w:r>
     </w:p>
     <w:p>
       <w:pPr>

</xml_diff>